<commit_message>
Update Draft data analysis report (KC Harris BPD Analysis) .docx
</commit_message>
<xml_diff>
--- a/Docs/Draft data analysis report (KC Harris BPD Analysis) .docx
+++ b/Docs/Draft data analysis report (KC Harris BPD Analysis) .docx
@@ -207,39 +207,63 @@
           <w:sz w:val="24"/>
           <w:szCs w:val="24"/>
         </w:rPr>
-        <w:t xml:space="preserve">. This report will </w:t>
-      </w:r>
-      <w:r>
-        <w:rPr>
-          <w:rFonts w:ascii="Times New Roman" w:eastAsia="Times New Roman" w:hAnsi="Times New Roman" w:cs="Times New Roman"/>
-          <w:sz w:val="24"/>
-          <w:szCs w:val="24"/>
-        </w:rPr>
-        <w:t xml:space="preserve">attempt to </w:t>
-      </w:r>
-      <w:r>
-        <w:rPr>
-          <w:rFonts w:ascii="Times New Roman" w:eastAsia="Times New Roman" w:hAnsi="Times New Roman" w:cs="Times New Roman"/>
-          <w:sz w:val="24"/>
-          <w:szCs w:val="24"/>
-        </w:rPr>
-        <w:t xml:space="preserve">analyze </w:t>
-      </w:r>
-      <w:r>
-        <w:rPr>
-          <w:rFonts w:ascii="Times New Roman" w:eastAsia="Times New Roman" w:hAnsi="Times New Roman" w:cs="Times New Roman"/>
-          <w:sz w:val="24"/>
-          <w:szCs w:val="24"/>
-        </w:rPr>
-        <w:t>publicly</w:t>
-      </w:r>
-      <w:r>
-        <w:rPr>
-          <w:rFonts w:ascii="Times New Roman" w:eastAsia="Times New Roman" w:hAnsi="Times New Roman" w:cs="Times New Roman"/>
-          <w:sz w:val="24"/>
-          <w:szCs w:val="24"/>
-        </w:rPr>
-        <w:t xml:space="preserve"> available stop data</w:t>
+        <w:t xml:space="preserve">. This report </w:t>
+      </w:r>
+      <w:r>
+        <w:rPr>
+          <w:rFonts w:ascii="Times New Roman" w:eastAsia="Times New Roman" w:hAnsi="Times New Roman" w:cs="Times New Roman"/>
+          <w:sz w:val="24"/>
+          <w:szCs w:val="24"/>
+        </w:rPr>
+        <w:t xml:space="preserve">analyzes </w:t>
+      </w:r>
+      <w:r>
+        <w:rPr>
+          <w:rFonts w:ascii="Times New Roman" w:eastAsia="Times New Roman" w:hAnsi="Times New Roman" w:cs="Times New Roman"/>
+          <w:sz w:val="24"/>
+          <w:szCs w:val="24"/>
+        </w:rPr>
+        <w:t>city of Berkeley Police</w:t>
+      </w:r>
+      <w:r>
+        <w:rPr>
+          <w:rFonts w:ascii="Times New Roman" w:eastAsia="Times New Roman" w:hAnsi="Times New Roman" w:cs="Times New Roman"/>
+          <w:sz w:val="24"/>
+          <w:szCs w:val="24"/>
+        </w:rPr>
+        <w:t xml:space="preserve"> stops data since 2015</w:t>
+      </w:r>
+      <w:r>
+        <w:rPr>
+          <w:rFonts w:ascii="Times New Roman" w:eastAsia="Times New Roman" w:hAnsi="Times New Roman" w:cs="Times New Roman"/>
+          <w:sz w:val="24"/>
+          <w:szCs w:val="24"/>
+        </w:rPr>
+        <w:t xml:space="preserve"> as well as consider new RIPA (Racial Identity and Profiling Act) compliant </w:t>
+      </w:r>
+      <w:r>
+        <w:rPr>
+          <w:rFonts w:ascii="Times New Roman" w:eastAsia="Times New Roman" w:hAnsi="Times New Roman" w:cs="Times New Roman"/>
+          <w:sz w:val="24"/>
+          <w:szCs w:val="24"/>
+        </w:rPr>
+        <w:t xml:space="preserve">features from </w:t>
+      </w:r>
+      <w:r>
+        <w:rPr>
+          <w:rFonts w:ascii="Times New Roman" w:eastAsia="Times New Roman" w:hAnsi="Times New Roman" w:cs="Times New Roman"/>
+          <w:sz w:val="24"/>
+          <w:szCs w:val="24"/>
+        </w:rPr>
+        <w:t xml:space="preserve">stops </w:t>
+      </w:r>
+      <w:r>
+        <w:rPr>
+          <w:rFonts w:ascii="Times New Roman" w:eastAsia="Times New Roman" w:hAnsi="Times New Roman" w:cs="Times New Roman"/>
+          <w:sz w:val="24"/>
+          <w:szCs w:val="24"/>
+        </w:rPr>
+        <w:t>data since 2020</w:t>
       </w:r>
       <w:r>
         <w:rPr>
@@ -255,31 +279,47 @@
           <w:sz w:val="24"/>
           <w:szCs w:val="24"/>
         </w:rPr>
-        <w:t>collected since</w:t>
-      </w:r>
-      <w:r>
-        <w:rPr>
-          <w:rFonts w:ascii="Times New Roman" w:eastAsia="Times New Roman" w:hAnsi="Times New Roman" w:cs="Times New Roman"/>
-          <w:sz w:val="24"/>
-          <w:szCs w:val="24"/>
-        </w:rPr>
-        <w:t xml:space="preserve">, as well as attempt to consider newly RIPA (Racial Identity and Profiling Act) compliant data that’s been collected since late 2020, to </w:t>
-      </w:r>
-      <w:r>
-        <w:rPr>
-          <w:rFonts w:ascii="Times New Roman" w:eastAsia="Times New Roman" w:hAnsi="Times New Roman" w:cs="Times New Roman"/>
-          <w:sz w:val="24"/>
-          <w:szCs w:val="24"/>
-        </w:rPr>
-        <w:t>partially analyze</w:t>
-      </w:r>
-      <w:r>
-        <w:rPr>
-          <w:rFonts w:ascii="Times New Roman" w:eastAsia="Times New Roman" w:hAnsi="Times New Roman" w:cs="Times New Roman"/>
-          <w:sz w:val="24"/>
-          <w:szCs w:val="24"/>
-        </w:rPr>
-        <w:t xml:space="preserve"> if these racial disparities still exist in more recent interactions with the public. </w:t>
+        <w:t>to verify some existing claims</w:t>
+      </w:r>
+      <w:r>
+        <w:rPr>
+          <w:rFonts w:ascii="Times New Roman" w:eastAsia="Times New Roman" w:hAnsi="Times New Roman" w:cs="Times New Roman"/>
+          <w:sz w:val="24"/>
+          <w:szCs w:val="24"/>
+        </w:rPr>
+        <w:t>,</w:t>
+      </w:r>
+      <w:r>
+        <w:rPr>
+          <w:rFonts w:ascii="Times New Roman" w:eastAsia="Times New Roman" w:hAnsi="Times New Roman" w:cs="Times New Roman"/>
+          <w:sz w:val="24"/>
+          <w:szCs w:val="24"/>
+        </w:rPr>
+        <w:t xml:space="preserve"> and test new ones</w:t>
+      </w:r>
+      <w:r>
+        <w:rPr>
+          <w:rFonts w:ascii="Times New Roman" w:eastAsia="Times New Roman" w:hAnsi="Times New Roman" w:cs="Times New Roman"/>
+          <w:sz w:val="24"/>
+          <w:szCs w:val="24"/>
+        </w:rPr>
+        <w:t xml:space="preserve"> specifically</w:t>
+      </w:r>
+      <w:r>
+        <w:rPr>
+          <w:rFonts w:ascii="Times New Roman" w:eastAsia="Times New Roman" w:hAnsi="Times New Roman" w:cs="Times New Roman"/>
+          <w:sz w:val="24"/>
+          <w:szCs w:val="24"/>
+        </w:rPr>
+        <w:t xml:space="preserve"> regarding disparities in race</w:t>
+      </w:r>
+      <w:r>
+        <w:rPr>
+          <w:rFonts w:ascii="Times New Roman" w:eastAsia="Times New Roman" w:hAnsi="Times New Roman" w:cs="Times New Roman"/>
+          <w:sz w:val="24"/>
+          <w:szCs w:val="24"/>
+        </w:rPr>
+        <w:t xml:space="preserve">. </w:t>
       </w:r>
       <w:r>
         <w:rPr>
@@ -414,246 +454,6 @@
         <w:rPr>
           <w:rFonts w:ascii="Times New Roman" w:eastAsia="Times New Roman" w:hAnsi="Times New Roman" w:cs="Times New Roman"/>
           <w:b/>
-          <w:sz w:val="28"/>
-          <w:szCs w:val="28"/>
-        </w:rPr>
-      </w:pPr>
-      <w:r>
-        <w:rPr>
-          <w:rFonts w:ascii="Times New Roman" w:eastAsia="Times New Roman" w:hAnsi="Times New Roman" w:cs="Times New Roman"/>
-          <w:b/>
-          <w:sz w:val="28"/>
-          <w:szCs w:val="28"/>
-        </w:rPr>
-        <w:lastRenderedPageBreak/>
-        <w:t xml:space="preserve">Background </w:t>
-      </w:r>
-    </w:p>
-    <w:p>
-      <w:pPr>
-        <w:spacing w:line="480" w:lineRule="auto"/>
-        <w:rPr>
-          <w:rFonts w:ascii="Times New Roman" w:eastAsia="Times New Roman" w:hAnsi="Times New Roman" w:cs="Times New Roman"/>
-          <w:sz w:val="24"/>
-          <w:szCs w:val="24"/>
-        </w:rPr>
-      </w:pPr>
-      <w:r>
-        <w:rPr>
-          <w:rFonts w:ascii="Times New Roman" w:eastAsia="Times New Roman" w:hAnsi="Times New Roman" w:cs="Times New Roman"/>
-          <w:sz w:val="24"/>
-          <w:szCs w:val="24"/>
-        </w:rPr>
-        <w:t>In 2018, the Center for Police Equity released a report on the Berkeley Police Department saying that there were racial disparities in arrest rates between white and nonwhite people of Berkeley.</w:t>
-      </w:r>
-      <w:r>
-        <w:rPr>
-          <w:rStyle w:val="FootnoteReference"/>
-          <w:rFonts w:ascii="Times New Roman" w:eastAsia="Times New Roman" w:hAnsi="Times New Roman" w:cs="Times New Roman"/>
-          <w:sz w:val="24"/>
-          <w:szCs w:val="24"/>
-        </w:rPr>
-        <w:t xml:space="preserve"> </w:t>
-      </w:r>
-      <w:r>
-        <w:rPr>
-          <w:rStyle w:val="FootnoteReference"/>
-          <w:rFonts w:ascii="Times New Roman" w:eastAsia="Times New Roman" w:hAnsi="Times New Roman" w:cs="Times New Roman"/>
-          <w:sz w:val="24"/>
-          <w:szCs w:val="24"/>
-        </w:rPr>
-        <w:footnoteReference w:id="1"/>
-      </w:r>
-      <w:r>
-        <w:rPr>
-          <w:rFonts w:ascii="Times New Roman" w:eastAsia="Times New Roman" w:hAnsi="Times New Roman" w:cs="Times New Roman"/>
-          <w:sz w:val="24"/>
-          <w:szCs w:val="24"/>
-        </w:rPr>
-        <w:t xml:space="preserve"> Their study found that </w:t>
-      </w:r>
-      <w:r>
-        <w:rPr>
-          <w:rFonts w:ascii="Times New Roman" w:eastAsia="Times New Roman" w:hAnsi="Times New Roman" w:cs="Times New Roman"/>
-          <w:sz w:val="24"/>
-          <w:szCs w:val="24"/>
-        </w:rPr>
-        <w:t>people of color</w:t>
-      </w:r>
-      <w:r>
-        <w:rPr>
-          <w:rFonts w:ascii="Times New Roman" w:eastAsia="Times New Roman" w:hAnsi="Times New Roman" w:cs="Times New Roman"/>
-          <w:sz w:val="24"/>
-          <w:szCs w:val="24"/>
-        </w:rPr>
-        <w:t xml:space="preserve"> were </w:t>
-      </w:r>
-      <w:r>
-        <w:rPr>
-          <w:rFonts w:ascii="Times New Roman" w:eastAsia="Times New Roman" w:hAnsi="Times New Roman" w:cs="Times New Roman"/>
-          <w:sz w:val="24"/>
-          <w:szCs w:val="24"/>
-        </w:rPr>
-        <w:t>4.5x-6.5x</w:t>
-      </w:r>
-      <w:r>
-        <w:rPr>
-          <w:rFonts w:ascii="Times New Roman" w:eastAsia="Times New Roman" w:hAnsi="Times New Roman" w:cs="Times New Roman"/>
-          <w:sz w:val="24"/>
-          <w:szCs w:val="24"/>
-        </w:rPr>
-        <w:t xml:space="preserve"> more likely to be stopped than white citizens, </w:t>
-      </w:r>
-      <w:r>
-        <w:rPr>
-          <w:rFonts w:ascii="Times New Roman" w:eastAsia="Times New Roman" w:hAnsi="Times New Roman" w:cs="Times New Roman"/>
-          <w:sz w:val="24"/>
-          <w:szCs w:val="24"/>
-        </w:rPr>
-        <w:t>4.5x-20x</w:t>
-      </w:r>
-      <w:r>
-        <w:rPr>
-          <w:rFonts w:ascii="Times New Roman" w:eastAsia="Times New Roman" w:hAnsi="Times New Roman" w:cs="Times New Roman"/>
-          <w:sz w:val="24"/>
-          <w:szCs w:val="24"/>
-        </w:rPr>
-        <w:t xml:space="preserve"> more likely to be searched </w:t>
-      </w:r>
-      <w:r>
-        <w:rPr>
-          <w:rFonts w:ascii="Times New Roman" w:eastAsia="Times New Roman" w:hAnsi="Times New Roman" w:cs="Times New Roman"/>
-          <w:sz w:val="24"/>
-          <w:szCs w:val="24"/>
-        </w:rPr>
-        <w:t>per capita</w:t>
-      </w:r>
-      <w:r>
-        <w:rPr>
-          <w:rFonts w:ascii="Times New Roman" w:eastAsia="Times New Roman" w:hAnsi="Times New Roman" w:cs="Times New Roman"/>
-          <w:sz w:val="24"/>
-          <w:szCs w:val="24"/>
-        </w:rPr>
-        <w:t>, and</w:t>
-      </w:r>
-      <w:r>
-        <w:rPr>
-          <w:rFonts w:ascii="Times New Roman" w:eastAsia="Times New Roman" w:hAnsi="Times New Roman" w:cs="Times New Roman"/>
-          <w:sz w:val="24"/>
-          <w:szCs w:val="24"/>
-        </w:rPr>
-        <w:t xml:space="preserve"> 2x as likely to be arrested overall</w:t>
-      </w:r>
-      <w:r>
-        <w:rPr>
-          <w:rFonts w:ascii="Times New Roman" w:eastAsia="Times New Roman" w:hAnsi="Times New Roman" w:cs="Times New Roman"/>
-          <w:sz w:val="24"/>
-          <w:szCs w:val="24"/>
-        </w:rPr>
-        <w:t>.</w:t>
-      </w:r>
-      <w:r>
-        <w:rPr>
-          <w:rStyle w:val="FootnoteReference"/>
-          <w:rFonts w:ascii="Times New Roman" w:eastAsia="Times New Roman" w:hAnsi="Times New Roman" w:cs="Times New Roman"/>
-          <w:sz w:val="24"/>
-          <w:szCs w:val="24"/>
-        </w:rPr>
-        <w:footnoteReference w:id="2"/>
-      </w:r>
-      <w:r>
-        <w:rPr>
-          <w:rFonts w:ascii="Times New Roman" w:eastAsia="Times New Roman" w:hAnsi="Times New Roman" w:cs="Times New Roman"/>
-          <w:sz w:val="24"/>
-          <w:szCs w:val="24"/>
-        </w:rPr>
-        <w:t xml:space="preserve"> </w:t>
-      </w:r>
-      <w:r>
-        <w:rPr>
-          <w:rFonts w:ascii="Times New Roman" w:eastAsia="Times New Roman" w:hAnsi="Times New Roman" w:cs="Times New Roman"/>
-          <w:sz w:val="24"/>
-          <w:szCs w:val="24"/>
-        </w:rPr>
-        <w:t xml:space="preserve">It’s worth noting that additional analysis found that black and </w:t>
-      </w:r>
-      <w:proofErr w:type="spellStart"/>
-      <w:r>
-        <w:rPr>
-          <w:rFonts w:ascii="Times New Roman" w:eastAsia="Times New Roman" w:hAnsi="Times New Roman" w:cs="Times New Roman"/>
-          <w:sz w:val="24"/>
-          <w:szCs w:val="24"/>
-        </w:rPr>
-        <w:t>hispanic</w:t>
-      </w:r>
-      <w:proofErr w:type="spellEnd"/>
-      <w:r>
-        <w:rPr>
-          <w:rFonts w:ascii="Times New Roman" w:eastAsia="Times New Roman" w:hAnsi="Times New Roman" w:cs="Times New Roman"/>
-          <w:sz w:val="24"/>
-          <w:szCs w:val="24"/>
-        </w:rPr>
-        <w:t xml:space="preserve"> searches yielded less stops, however this didn’t affect overall arrest rates.</w:t>
-      </w:r>
-      <w:r>
-        <w:rPr>
-          <w:rFonts w:ascii="Times New Roman" w:eastAsia="Times New Roman" w:hAnsi="Times New Roman" w:cs="Times New Roman"/>
-          <w:sz w:val="24"/>
-          <w:szCs w:val="24"/>
-        </w:rPr>
-        <w:t xml:space="preserve"> </w:t>
-      </w:r>
-      <w:r>
-        <w:rPr>
-          <w:rFonts w:ascii="Times New Roman" w:eastAsia="Times New Roman" w:hAnsi="Times New Roman" w:cs="Times New Roman"/>
-          <w:sz w:val="24"/>
-          <w:szCs w:val="24"/>
-        </w:rPr>
-        <w:t xml:space="preserve">Use of force disparities were also found, but due to the complexity of </w:t>
-      </w:r>
-      <w:r>
-        <w:rPr>
-          <w:rFonts w:ascii="Times New Roman" w:eastAsia="Times New Roman" w:hAnsi="Times New Roman" w:cs="Times New Roman"/>
-          <w:sz w:val="24"/>
-          <w:szCs w:val="24"/>
-        </w:rPr>
-        <w:t xml:space="preserve">classifying force in stop data we will not be considering this in our report. </w:t>
-      </w:r>
-      <w:r>
-        <w:rPr>
-          <w:rFonts w:ascii="Times New Roman" w:eastAsia="Times New Roman" w:hAnsi="Times New Roman" w:cs="Times New Roman"/>
-          <w:sz w:val="24"/>
-          <w:szCs w:val="24"/>
-        </w:rPr>
-        <w:t xml:space="preserve">The report also </w:t>
-      </w:r>
-      <w:r>
-        <w:rPr>
-          <w:rFonts w:ascii="Times New Roman" w:eastAsia="Times New Roman" w:hAnsi="Times New Roman" w:cs="Times New Roman"/>
-          <w:i/>
-          <w:iCs/>
-          <w:color w:val="FF0000"/>
-          <w:sz w:val="24"/>
-          <w:szCs w:val="24"/>
-        </w:rPr>
-        <w:t xml:space="preserve">this area needs to talk about how the report mentioned needing more detailed data </w:t>
-      </w:r>
-      <w:r>
-        <w:rPr>
-          <w:rFonts w:ascii="Times New Roman" w:eastAsia="Times New Roman" w:hAnsi="Times New Roman" w:cs="Times New Roman"/>
-          <w:color w:val="FF0000"/>
-          <w:sz w:val="24"/>
-          <w:szCs w:val="24"/>
-        </w:rPr>
-        <w:t xml:space="preserve"> </w:t>
-      </w:r>
-    </w:p>
-    <w:p>
-      <w:pPr>
-        <w:spacing w:line="480" w:lineRule="auto"/>
-        <w:rPr>
-          <w:rFonts w:ascii="Times New Roman" w:eastAsia="Times New Roman" w:hAnsi="Times New Roman" w:cs="Times New Roman"/>
-          <w:b/>
           <w:sz w:val="24"/>
           <w:szCs w:val="24"/>
         </w:rPr>
@@ -676,7 +476,8 @@
           <w:sz w:val="28"/>
           <w:szCs w:val="28"/>
         </w:rPr>
-        <w:t>Methods</w:t>
+        <w:lastRenderedPageBreak/>
+        <w:t xml:space="preserve">Background </w:t>
       </w:r>
     </w:p>
     <w:p>
@@ -684,10 +485,6 @@
         <w:spacing w:line="480" w:lineRule="auto"/>
         <w:rPr>
           <w:rFonts w:ascii="Times New Roman" w:eastAsia="Times New Roman" w:hAnsi="Times New Roman" w:cs="Times New Roman"/>
-          <w:b/>
-          <w:bCs/>
-          <w:i/>
-          <w:iCs/>
           <w:sz w:val="24"/>
           <w:szCs w:val="24"/>
         </w:rPr>
@@ -695,129 +492,207 @@
       <w:r>
         <w:rPr>
           <w:rFonts w:ascii="Times New Roman" w:eastAsia="Times New Roman" w:hAnsi="Times New Roman" w:cs="Times New Roman"/>
-          <w:b/>
-          <w:bCs/>
-          <w:i/>
-          <w:iCs/>
-          <w:sz w:val="24"/>
-          <w:szCs w:val="24"/>
-        </w:rPr>
-        <w:t>Study Design</w:t>
-      </w:r>
-    </w:p>
-    <w:p>
-      <w:pPr>
-        <w:spacing w:line="480" w:lineRule="auto"/>
-        <w:rPr>
-          <w:rFonts w:ascii="Times New Roman" w:eastAsia="Times New Roman" w:hAnsi="Times New Roman" w:cs="Times New Roman"/>
-          <w:sz w:val="24"/>
-          <w:szCs w:val="24"/>
-        </w:rPr>
-      </w:pPr>
-      <w:r>
-        <w:rPr>
-          <w:rFonts w:ascii="Times New Roman" w:eastAsia="Times New Roman" w:hAnsi="Times New Roman" w:cs="Times New Roman"/>
-          <w:b/>
-          <w:bCs/>
-          <w:sz w:val="24"/>
-          <w:szCs w:val="24"/>
-        </w:rPr>
-        <w:tab/>
-      </w:r>
-      <w:r>
-        <w:rPr>
-          <w:rFonts w:ascii="Times New Roman" w:eastAsia="Times New Roman" w:hAnsi="Times New Roman" w:cs="Times New Roman"/>
-          <w:sz w:val="24"/>
-          <w:szCs w:val="24"/>
-        </w:rPr>
-        <w:t xml:space="preserve">We use multiple logistic regression to observe how likelihood (specifically </w:t>
-      </w:r>
-      <w:r>
-        <w:rPr>
-          <w:rFonts w:ascii="Times New Roman" w:eastAsia="Times New Roman" w:hAnsi="Times New Roman" w:cs="Times New Roman"/>
-          <w:i/>
-          <w:iCs/>
-          <w:sz w:val="24"/>
-          <w:szCs w:val="24"/>
-        </w:rPr>
-        <w:t xml:space="preserve">odds </w:t>
-      </w:r>
-      <w:r>
-        <w:rPr>
-          <w:rFonts w:ascii="Times New Roman" w:eastAsia="Times New Roman" w:hAnsi="Times New Roman" w:cs="Times New Roman"/>
-          <w:i/>
-          <w:iCs/>
-          <w:sz w:val="24"/>
-          <w:szCs w:val="24"/>
-        </w:rPr>
-        <w:t>ratio</w:t>
-      </w:r>
-      <w:r>
-        <w:rPr>
-          <w:rFonts w:ascii="Times New Roman" w:eastAsia="Times New Roman" w:hAnsi="Times New Roman" w:cs="Times New Roman"/>
-          <w:i/>
-          <w:iCs/>
-          <w:sz w:val="24"/>
-          <w:szCs w:val="24"/>
-        </w:rPr>
-        <w:t>s</w:t>
-      </w:r>
-      <w:r>
-        <w:rPr>
-          <w:rFonts w:ascii="Times New Roman" w:eastAsia="Times New Roman" w:hAnsi="Times New Roman" w:cs="Times New Roman"/>
-          <w:sz w:val="24"/>
-          <w:szCs w:val="24"/>
-        </w:rPr>
-        <w:t xml:space="preserve">) </w:t>
-      </w:r>
-      <w:r>
-        <w:rPr>
-          <w:rFonts w:ascii="Times New Roman" w:eastAsia="Times New Roman" w:hAnsi="Times New Roman" w:cs="Times New Roman"/>
-          <w:sz w:val="24"/>
-          <w:szCs w:val="24"/>
-        </w:rPr>
-        <w:t>of</w:t>
-      </w:r>
-      <w:r>
-        <w:rPr>
-          <w:rFonts w:ascii="Times New Roman" w:eastAsia="Times New Roman" w:hAnsi="Times New Roman" w:cs="Times New Roman"/>
-          <w:sz w:val="24"/>
-          <w:szCs w:val="24"/>
-        </w:rPr>
-        <w:t xml:space="preserve"> arrest (and other outcomes) vary d</w:t>
-      </w:r>
-      <w:r>
-        <w:rPr>
-          <w:rFonts w:ascii="Times New Roman" w:eastAsia="Times New Roman" w:hAnsi="Times New Roman" w:cs="Times New Roman"/>
-          <w:sz w:val="24"/>
-          <w:szCs w:val="24"/>
-        </w:rPr>
-        <w:t xml:space="preserve">epending on factors like race, area median income, age, distance from the university, etc. </w:t>
-      </w:r>
-      <w:r>
-        <w:rPr>
-          <w:rFonts w:ascii="Times New Roman" w:eastAsia="Times New Roman" w:hAnsi="Times New Roman" w:cs="Times New Roman"/>
-          <w:sz w:val="24"/>
-          <w:szCs w:val="24"/>
-        </w:rPr>
-        <w:t>This is done with the understanding that while stop data is not directly equivalent to crime or arrest data, analyses here can at least reveal disparities in stop rates for different populations, and what goes into those disparities. Study variables are based on the previously mentioned project done by the Center for Police Equity</w:t>
-      </w:r>
-      <w:r>
-        <w:rPr>
-          <w:rFonts w:ascii="Times New Roman" w:eastAsia="Times New Roman" w:hAnsi="Times New Roman" w:cs="Times New Roman"/>
-          <w:sz w:val="24"/>
-          <w:szCs w:val="24"/>
-        </w:rPr>
-        <w:t xml:space="preserve"> and the first portion of their analysis focused on stop rates. While our data is limited and we can’t directly infer differing </w:t>
-      </w:r>
-      <w:r>
-        <w:rPr>
-          <w:rFonts w:ascii="Times New Roman" w:eastAsia="Times New Roman" w:hAnsi="Times New Roman" w:cs="Times New Roman"/>
-          <w:sz w:val="24"/>
-          <w:szCs w:val="24"/>
-        </w:rPr>
-        <w:lastRenderedPageBreak/>
-        <w:t>stop rates just with data recorded after the stop, we do take the same variables and use them to analyze stop outcomes at scale.</w:t>
+          <w:sz w:val="24"/>
+          <w:szCs w:val="24"/>
+        </w:rPr>
+        <w:t>In 2018, the Center for Police Equity released a report on the Berkeley Police Department saying that there were racial disparities in arrest rates between white and nonwhite people of Berkeley.</w:t>
+      </w:r>
+      <w:r>
+        <w:rPr>
+          <w:rStyle w:val="FootnoteReference"/>
+          <w:rFonts w:ascii="Times New Roman" w:eastAsia="Times New Roman" w:hAnsi="Times New Roman" w:cs="Times New Roman"/>
+          <w:sz w:val="24"/>
+          <w:szCs w:val="24"/>
+        </w:rPr>
+        <w:t xml:space="preserve"> </w:t>
+      </w:r>
+      <w:r>
+        <w:rPr>
+          <w:rStyle w:val="FootnoteReference"/>
+          <w:rFonts w:ascii="Times New Roman" w:eastAsia="Times New Roman" w:hAnsi="Times New Roman" w:cs="Times New Roman"/>
+          <w:sz w:val="24"/>
+          <w:szCs w:val="24"/>
+        </w:rPr>
+        <w:footnoteReference w:id="1"/>
+      </w:r>
+      <w:r>
+        <w:rPr>
+          <w:rFonts w:ascii="Times New Roman" w:eastAsia="Times New Roman" w:hAnsi="Times New Roman" w:cs="Times New Roman"/>
+          <w:sz w:val="24"/>
+          <w:szCs w:val="24"/>
+        </w:rPr>
+        <w:t xml:space="preserve"> Their study found that </w:t>
+      </w:r>
+      <w:r>
+        <w:rPr>
+          <w:rFonts w:ascii="Times New Roman" w:eastAsia="Times New Roman" w:hAnsi="Times New Roman" w:cs="Times New Roman"/>
+          <w:sz w:val="24"/>
+          <w:szCs w:val="24"/>
+        </w:rPr>
+        <w:t>people of color</w:t>
+      </w:r>
+      <w:r>
+        <w:rPr>
+          <w:rFonts w:ascii="Times New Roman" w:eastAsia="Times New Roman" w:hAnsi="Times New Roman" w:cs="Times New Roman"/>
+          <w:sz w:val="24"/>
+          <w:szCs w:val="24"/>
+        </w:rPr>
+        <w:t xml:space="preserve"> were </w:t>
+      </w:r>
+      <w:r>
+        <w:rPr>
+          <w:rFonts w:ascii="Times New Roman" w:eastAsia="Times New Roman" w:hAnsi="Times New Roman" w:cs="Times New Roman"/>
+          <w:sz w:val="24"/>
+          <w:szCs w:val="24"/>
+        </w:rPr>
+        <w:t>4.5x-6.5x</w:t>
+      </w:r>
+      <w:r>
+        <w:rPr>
+          <w:rFonts w:ascii="Times New Roman" w:eastAsia="Times New Roman" w:hAnsi="Times New Roman" w:cs="Times New Roman"/>
+          <w:sz w:val="24"/>
+          <w:szCs w:val="24"/>
+        </w:rPr>
+        <w:t xml:space="preserve"> more likely to be stopped than white citizens, </w:t>
+      </w:r>
+      <w:r>
+        <w:rPr>
+          <w:rFonts w:ascii="Times New Roman" w:eastAsia="Times New Roman" w:hAnsi="Times New Roman" w:cs="Times New Roman"/>
+          <w:sz w:val="24"/>
+          <w:szCs w:val="24"/>
+        </w:rPr>
+        <w:t>4.5x-20x</w:t>
+      </w:r>
+      <w:r>
+        <w:rPr>
+          <w:rFonts w:ascii="Times New Roman" w:eastAsia="Times New Roman" w:hAnsi="Times New Roman" w:cs="Times New Roman"/>
+          <w:sz w:val="24"/>
+          <w:szCs w:val="24"/>
+        </w:rPr>
+        <w:t xml:space="preserve"> more likely to be searched </w:t>
+      </w:r>
+      <w:r>
+        <w:rPr>
+          <w:rFonts w:ascii="Times New Roman" w:eastAsia="Times New Roman" w:hAnsi="Times New Roman" w:cs="Times New Roman"/>
+          <w:sz w:val="24"/>
+          <w:szCs w:val="24"/>
+        </w:rPr>
+        <w:t>per capita</w:t>
+      </w:r>
+      <w:r>
+        <w:rPr>
+          <w:rFonts w:ascii="Times New Roman" w:eastAsia="Times New Roman" w:hAnsi="Times New Roman" w:cs="Times New Roman"/>
+          <w:sz w:val="24"/>
+          <w:szCs w:val="24"/>
+        </w:rPr>
+        <w:t>, and</w:t>
+      </w:r>
+      <w:r>
+        <w:rPr>
+          <w:rFonts w:ascii="Times New Roman" w:eastAsia="Times New Roman" w:hAnsi="Times New Roman" w:cs="Times New Roman"/>
+          <w:sz w:val="24"/>
+          <w:szCs w:val="24"/>
+        </w:rPr>
+        <w:t xml:space="preserve"> 2x as likely to be arrested overall</w:t>
+      </w:r>
+      <w:r>
+        <w:rPr>
+          <w:rFonts w:ascii="Times New Roman" w:eastAsia="Times New Roman" w:hAnsi="Times New Roman" w:cs="Times New Roman"/>
+          <w:sz w:val="24"/>
+          <w:szCs w:val="24"/>
+        </w:rPr>
+        <w:t>.</w:t>
+      </w:r>
+      <w:r>
+        <w:rPr>
+          <w:rStyle w:val="FootnoteReference"/>
+          <w:rFonts w:ascii="Times New Roman" w:eastAsia="Times New Roman" w:hAnsi="Times New Roman" w:cs="Times New Roman"/>
+          <w:sz w:val="24"/>
+          <w:szCs w:val="24"/>
+        </w:rPr>
+        <w:footnoteReference w:id="2"/>
+      </w:r>
+      <w:r>
+        <w:rPr>
+          <w:rFonts w:ascii="Times New Roman" w:eastAsia="Times New Roman" w:hAnsi="Times New Roman" w:cs="Times New Roman"/>
+          <w:sz w:val="24"/>
+          <w:szCs w:val="24"/>
+        </w:rPr>
+        <w:t xml:space="preserve"> </w:t>
+      </w:r>
+      <w:r>
+        <w:rPr>
+          <w:rFonts w:ascii="Times New Roman" w:eastAsia="Times New Roman" w:hAnsi="Times New Roman" w:cs="Times New Roman"/>
+          <w:sz w:val="24"/>
+          <w:szCs w:val="24"/>
+        </w:rPr>
+        <w:t xml:space="preserve">It’s worth noting that additional analysis found that black and </w:t>
+      </w:r>
+      <w:proofErr w:type="spellStart"/>
+      <w:r>
+        <w:rPr>
+          <w:rFonts w:ascii="Times New Roman" w:eastAsia="Times New Roman" w:hAnsi="Times New Roman" w:cs="Times New Roman"/>
+          <w:sz w:val="24"/>
+          <w:szCs w:val="24"/>
+        </w:rPr>
+        <w:t>hispanic</w:t>
+      </w:r>
+      <w:proofErr w:type="spellEnd"/>
+      <w:r>
+        <w:rPr>
+          <w:rFonts w:ascii="Times New Roman" w:eastAsia="Times New Roman" w:hAnsi="Times New Roman" w:cs="Times New Roman"/>
+          <w:sz w:val="24"/>
+          <w:szCs w:val="24"/>
+        </w:rPr>
+        <w:t xml:space="preserve"> searches yielded less stops, however this didn’t affect overall arrest rates.</w:t>
+      </w:r>
+      <w:r>
+        <w:rPr>
+          <w:rFonts w:ascii="Times New Roman" w:eastAsia="Times New Roman" w:hAnsi="Times New Roman" w:cs="Times New Roman"/>
+          <w:sz w:val="24"/>
+          <w:szCs w:val="24"/>
+        </w:rPr>
+        <w:t xml:space="preserve"> </w:t>
+      </w:r>
+      <w:r>
+        <w:rPr>
+          <w:rFonts w:ascii="Times New Roman" w:eastAsia="Times New Roman" w:hAnsi="Times New Roman" w:cs="Times New Roman"/>
+          <w:sz w:val="24"/>
+          <w:szCs w:val="24"/>
+        </w:rPr>
+        <w:t xml:space="preserve">Use of force disparities were also found, but due to the complexity of </w:t>
+      </w:r>
+      <w:r>
+        <w:rPr>
+          <w:rFonts w:ascii="Times New Roman" w:eastAsia="Times New Roman" w:hAnsi="Times New Roman" w:cs="Times New Roman"/>
+          <w:sz w:val="24"/>
+          <w:szCs w:val="24"/>
+        </w:rPr>
+        <w:t xml:space="preserve">classifying force in stop data we will not be considering this in our report. </w:t>
+      </w:r>
+      <w:r>
+        <w:rPr>
+          <w:rFonts w:ascii="Times New Roman" w:eastAsia="Times New Roman" w:hAnsi="Times New Roman" w:cs="Times New Roman"/>
+          <w:sz w:val="24"/>
+          <w:szCs w:val="24"/>
+        </w:rPr>
+        <w:t>The report also</w:t>
+      </w:r>
+      <w:r>
+        <w:rPr>
+          <w:rFonts w:ascii="Times New Roman" w:eastAsia="Times New Roman" w:hAnsi="Times New Roman" w:cs="Times New Roman"/>
+          <w:sz w:val="24"/>
+          <w:szCs w:val="24"/>
+        </w:rPr>
+        <w:t xml:space="preserve"> requested that the city of Berkeley collect more race specific data in their reports, particularly surrounding the perceived race of the subject </w:t>
+      </w:r>
+      <w:r>
+        <w:rPr>
+          <w:rFonts w:ascii="Times New Roman" w:eastAsia="Times New Roman" w:hAnsi="Times New Roman" w:cs="Times New Roman"/>
+          <w:sz w:val="24"/>
+          <w:szCs w:val="24"/>
+        </w:rPr>
+        <w:t>and if their race had been perceived prior to the stop. Their data, while comprehensive and collected from many arrest, crime, stop, and call sources, simply did not have the features at the time to make more conclusive statements on disparities in police behavior surrounding race.</w:t>
       </w:r>
     </w:p>
     <w:p>
@@ -837,14 +712,23 @@
         <w:rPr>
           <w:rFonts w:ascii="Times New Roman" w:eastAsia="Times New Roman" w:hAnsi="Times New Roman" w:cs="Times New Roman"/>
           <w:b/>
-          <w:bCs/>
-          <w:i/>
-          <w:iCs/>
-          <w:sz w:val="24"/>
-          <w:szCs w:val="24"/>
+          <w:sz w:val="28"/>
+          <w:szCs w:val="28"/>
         </w:rPr>
       </w:pPr>
       <w:r>
+        <w:rPr>
+          <w:rFonts w:ascii="Times New Roman" w:eastAsia="Times New Roman" w:hAnsi="Times New Roman" w:cs="Times New Roman"/>
+          <w:b/>
+          <w:sz w:val="28"/>
+          <w:szCs w:val="28"/>
+        </w:rPr>
+        <w:t>Methods</w:t>
+      </w:r>
+    </w:p>
+    <w:p>
+      <w:pPr>
+        <w:spacing w:line="480" w:lineRule="auto"/>
         <w:rPr>
           <w:rFonts w:ascii="Times New Roman" w:eastAsia="Times New Roman" w:hAnsi="Times New Roman" w:cs="Times New Roman"/>
           <w:b/>
@@ -854,7 +738,18 @@
           <w:sz w:val="24"/>
           <w:szCs w:val="24"/>
         </w:rPr>
-        <w:t>Data</w:t>
+      </w:pPr>
+      <w:r>
+        <w:rPr>
+          <w:rFonts w:ascii="Times New Roman" w:eastAsia="Times New Roman" w:hAnsi="Times New Roman" w:cs="Times New Roman"/>
+          <w:b/>
+          <w:bCs/>
+          <w:i/>
+          <w:iCs/>
+          <w:sz w:val="24"/>
+          <w:szCs w:val="24"/>
+        </w:rPr>
+        <w:t>Study Design</w:t>
       </w:r>
     </w:p>
     <w:p>
@@ -869,112 +764,107 @@
       <w:r>
         <w:rPr>
           <w:rFonts w:ascii="Times New Roman" w:eastAsia="Times New Roman" w:hAnsi="Times New Roman" w:cs="Times New Roman"/>
-          <w:sz w:val="24"/>
-          <w:szCs w:val="24"/>
-        </w:rPr>
-        <w:t xml:space="preserve">The data used in this project was collected by the city of Berkeley Police Department from </w:t>
-      </w:r>
-      <w:proofErr w:type="gramStart"/>
-      <w:r>
-        <w:rPr>
-          <w:rFonts w:ascii="Times New Roman" w:eastAsia="Times New Roman" w:hAnsi="Times New Roman" w:cs="Times New Roman"/>
-          <w:sz w:val="24"/>
-          <w:szCs w:val="24"/>
-        </w:rPr>
-        <w:t>2015-2022, and</w:t>
-      </w:r>
-      <w:proofErr w:type="gramEnd"/>
-      <w:r>
-        <w:rPr>
-          <w:rFonts w:ascii="Times New Roman" w:eastAsia="Times New Roman" w:hAnsi="Times New Roman" w:cs="Times New Roman"/>
-          <w:sz w:val="24"/>
-          <w:szCs w:val="24"/>
-        </w:rPr>
-        <w:t xml:space="preserve"> downloaded in March of 2022 from its publicly available open access data portal.</w:t>
-      </w:r>
-      <w:r>
-        <w:rPr>
-          <w:rFonts w:ascii="Times New Roman" w:eastAsia="Times New Roman" w:hAnsi="Times New Roman" w:cs="Times New Roman"/>
-          <w:sz w:val="24"/>
-          <w:szCs w:val="24"/>
-          <w:vertAlign w:val="superscript"/>
-        </w:rPr>
-        <w:footnoteReference w:id="3"/>
-      </w:r>
-      <w:r>
-        <w:rPr>
-          <w:rFonts w:ascii="Times New Roman" w:eastAsia="Times New Roman" w:hAnsi="Times New Roman" w:cs="Times New Roman"/>
-          <w:sz w:val="24"/>
-          <w:szCs w:val="24"/>
-        </w:rPr>
-        <w:t xml:space="preserve"> The data comes in two formats: RIPA</w:t>
-      </w:r>
-      <w:r>
-        <w:rPr>
-          <w:rFonts w:ascii="Times New Roman" w:eastAsia="Times New Roman" w:hAnsi="Times New Roman" w:cs="Times New Roman"/>
-          <w:sz w:val="24"/>
-          <w:szCs w:val="24"/>
-          <w:vertAlign w:val="superscript"/>
-        </w:rPr>
-        <w:footnoteReference w:id="4"/>
-      </w:r>
-      <w:r>
-        <w:rPr>
-          <w:rFonts w:ascii="Times New Roman" w:eastAsia="Times New Roman" w:hAnsi="Times New Roman" w:cs="Times New Roman"/>
-          <w:sz w:val="24"/>
-          <w:szCs w:val="24"/>
-        </w:rPr>
-        <w:t xml:space="preserve"> and Non-RIPA Compliant data. All data since October of 2020 is RIPA-Compliant and as a result </w:t>
-      </w:r>
-      <w:r>
-        <w:rPr>
-          <w:rFonts w:ascii="Times New Roman" w:eastAsia="Times New Roman" w:hAnsi="Times New Roman" w:cs="Times New Roman"/>
-          <w:sz w:val="24"/>
-          <w:szCs w:val="24"/>
-        </w:rPr>
-        <w:t>provides increased insights</w:t>
-      </w:r>
-      <w:r>
-        <w:rPr>
-          <w:rFonts w:ascii="Times New Roman" w:eastAsia="Times New Roman" w:hAnsi="Times New Roman" w:cs="Times New Roman"/>
-          <w:sz w:val="24"/>
-          <w:szCs w:val="24"/>
-        </w:rPr>
-        <w:t>. Non-R</w:t>
-      </w:r>
-      <w:r>
-        <w:rPr>
-          <w:rFonts w:ascii="Times New Roman" w:eastAsia="Times New Roman" w:hAnsi="Times New Roman" w:cs="Times New Roman"/>
-          <w:sz w:val="24"/>
-          <w:szCs w:val="24"/>
-        </w:rPr>
-        <w:t>IPA</w:t>
-      </w:r>
-      <w:r>
-        <w:rPr>
-          <w:rFonts w:ascii="Times New Roman" w:eastAsia="Times New Roman" w:hAnsi="Times New Roman" w:cs="Times New Roman"/>
-          <w:sz w:val="24"/>
-          <w:szCs w:val="24"/>
-        </w:rPr>
-        <w:t xml:space="preserve"> Compliant data has been kept </w:t>
-      </w:r>
-      <w:proofErr w:type="gramStart"/>
-      <w:r>
-        <w:rPr>
-          <w:rFonts w:ascii="Times New Roman" w:eastAsia="Times New Roman" w:hAnsi="Times New Roman" w:cs="Times New Roman"/>
-          <w:sz w:val="24"/>
-          <w:szCs w:val="24"/>
-        </w:rPr>
-        <w:t>to attempt</w:t>
-      </w:r>
-      <w:proofErr w:type="gramEnd"/>
-      <w:r>
-        <w:rPr>
-          <w:rFonts w:ascii="Times New Roman" w:eastAsia="Times New Roman" w:hAnsi="Times New Roman" w:cs="Times New Roman"/>
-          <w:sz w:val="24"/>
-          <w:szCs w:val="24"/>
-        </w:rPr>
-        <w:t xml:space="preserve"> to comprehensively represent the city, but some variables have been changed to match with new RIPA terminology, and certain models may vary in observation size due to lacking shared features between the two datasets. This is unfortunate, but some key assumptions can still be tested regardless of the differences in data. </w:t>
+          <w:b/>
+          <w:bCs/>
+          <w:sz w:val="24"/>
+          <w:szCs w:val="24"/>
+        </w:rPr>
+        <w:tab/>
+      </w:r>
+      <w:r>
+        <w:rPr>
+          <w:rFonts w:ascii="Times New Roman" w:eastAsia="Times New Roman" w:hAnsi="Times New Roman" w:cs="Times New Roman"/>
+          <w:sz w:val="24"/>
+          <w:szCs w:val="24"/>
+        </w:rPr>
+        <w:t xml:space="preserve">We use multiple logistic regression to observe how likelihood (specifically </w:t>
+      </w:r>
+      <w:r>
+        <w:rPr>
+          <w:rFonts w:ascii="Times New Roman" w:eastAsia="Times New Roman" w:hAnsi="Times New Roman" w:cs="Times New Roman"/>
+          <w:i/>
+          <w:iCs/>
+          <w:sz w:val="24"/>
+          <w:szCs w:val="24"/>
+        </w:rPr>
+        <w:t xml:space="preserve">odds </w:t>
+      </w:r>
+      <w:r>
+        <w:rPr>
+          <w:rFonts w:ascii="Times New Roman" w:eastAsia="Times New Roman" w:hAnsi="Times New Roman" w:cs="Times New Roman"/>
+          <w:i/>
+          <w:iCs/>
+          <w:sz w:val="24"/>
+          <w:szCs w:val="24"/>
+        </w:rPr>
+        <w:t>ratio</w:t>
+      </w:r>
+      <w:r>
+        <w:rPr>
+          <w:rFonts w:ascii="Times New Roman" w:eastAsia="Times New Roman" w:hAnsi="Times New Roman" w:cs="Times New Roman"/>
+          <w:i/>
+          <w:iCs/>
+          <w:sz w:val="24"/>
+          <w:szCs w:val="24"/>
+        </w:rPr>
+        <w:t>s</w:t>
+      </w:r>
+      <w:r>
+        <w:rPr>
+          <w:rFonts w:ascii="Times New Roman" w:eastAsia="Times New Roman" w:hAnsi="Times New Roman" w:cs="Times New Roman"/>
+          <w:sz w:val="24"/>
+          <w:szCs w:val="24"/>
+        </w:rPr>
+        <w:t xml:space="preserve">) </w:t>
+      </w:r>
+      <w:r>
+        <w:rPr>
+          <w:rFonts w:ascii="Times New Roman" w:eastAsia="Times New Roman" w:hAnsi="Times New Roman" w:cs="Times New Roman"/>
+          <w:sz w:val="24"/>
+          <w:szCs w:val="24"/>
+        </w:rPr>
+        <w:t>of</w:t>
+      </w:r>
+      <w:r>
+        <w:rPr>
+          <w:rFonts w:ascii="Times New Roman" w:eastAsia="Times New Roman" w:hAnsi="Times New Roman" w:cs="Times New Roman"/>
+          <w:sz w:val="24"/>
+          <w:szCs w:val="24"/>
+        </w:rPr>
+        <w:t xml:space="preserve"> arrest (and other outcomes) vary d</w:t>
+      </w:r>
+      <w:r>
+        <w:rPr>
+          <w:rFonts w:ascii="Times New Roman" w:eastAsia="Times New Roman" w:hAnsi="Times New Roman" w:cs="Times New Roman"/>
+          <w:sz w:val="24"/>
+          <w:szCs w:val="24"/>
+        </w:rPr>
+        <w:t xml:space="preserve">epending on factors like race, area median income, age, distance from the university, etc. </w:t>
+      </w:r>
+      <w:r>
+        <w:rPr>
+          <w:rFonts w:ascii="Times New Roman" w:eastAsia="Times New Roman" w:hAnsi="Times New Roman" w:cs="Times New Roman"/>
+          <w:sz w:val="24"/>
+          <w:szCs w:val="24"/>
+        </w:rPr>
+        <w:t xml:space="preserve">This is done with the understanding that while stop data is not directly equivalent to crime or arrest data, analyses here can at least reveal disparities in stop rates for different populations, and what goes into those disparities. Study variables are based on </w:t>
+      </w:r>
+      <w:r>
+        <w:rPr>
+          <w:rFonts w:ascii="Times New Roman" w:eastAsia="Times New Roman" w:hAnsi="Times New Roman" w:cs="Times New Roman"/>
+          <w:sz w:val="24"/>
+          <w:szCs w:val="24"/>
+        </w:rPr>
+        <w:lastRenderedPageBreak/>
+        <w:t>the previously mentioned project done by the Center for Police Equity</w:t>
+      </w:r>
+      <w:r>
+        <w:rPr>
+          <w:rFonts w:ascii="Times New Roman" w:eastAsia="Times New Roman" w:hAnsi="Times New Roman" w:cs="Times New Roman"/>
+          <w:sz w:val="24"/>
+          <w:szCs w:val="24"/>
+        </w:rPr>
+        <w:t xml:space="preserve"> and the first portion of their analysis focused on stop rates. While our data is limited and we can’t directly infer differing stop rates just with data recorded after the stop, we do take the same variables and use them to analyze stop outcomes at scale.</w:t>
       </w:r>
     </w:p>
     <w:p>
@@ -982,6 +872,7 @@
         <w:spacing w:line="480" w:lineRule="auto"/>
         <w:rPr>
           <w:rFonts w:ascii="Times New Roman" w:eastAsia="Times New Roman" w:hAnsi="Times New Roman" w:cs="Times New Roman"/>
+          <w:b/>
           <w:sz w:val="24"/>
           <w:szCs w:val="24"/>
         </w:rPr>
@@ -992,6 +883,10 @@
         <w:spacing w:line="480" w:lineRule="auto"/>
         <w:rPr>
           <w:rFonts w:ascii="Times New Roman" w:eastAsia="Times New Roman" w:hAnsi="Times New Roman" w:cs="Times New Roman"/>
+          <w:b/>
+          <w:bCs/>
+          <w:i/>
+          <w:iCs/>
           <w:sz w:val="24"/>
           <w:szCs w:val="24"/>
         </w:rPr>
@@ -999,36 +894,98 @@
       <w:r>
         <w:rPr>
           <w:rFonts w:ascii="Times New Roman" w:eastAsia="Times New Roman" w:hAnsi="Times New Roman" w:cs="Times New Roman"/>
-          <w:sz w:val="24"/>
-          <w:szCs w:val="24"/>
-        </w:rPr>
-        <w:t xml:space="preserve">Crime and arrest data is also not directly available through the </w:t>
-      </w:r>
-      <w:proofErr w:type="gramStart"/>
-      <w:r>
-        <w:rPr>
-          <w:rFonts w:ascii="Times New Roman" w:eastAsia="Times New Roman" w:hAnsi="Times New Roman" w:cs="Times New Roman"/>
-          <w:sz w:val="24"/>
-          <w:szCs w:val="24"/>
-        </w:rPr>
-        <w:t>city, and</w:t>
-      </w:r>
-      <w:proofErr w:type="gramEnd"/>
-      <w:r>
-        <w:rPr>
-          <w:rFonts w:ascii="Times New Roman" w:eastAsia="Times New Roman" w:hAnsi="Times New Roman" w:cs="Times New Roman"/>
-          <w:sz w:val="24"/>
-          <w:szCs w:val="24"/>
-        </w:rPr>
-        <w:t xml:space="preserve"> will be left out of this analysis. While it is still beneficial to look at stops to analyze police activity, it’s important to clarify the difference between stops and arrests, and admit that while comprehensive, the presently available stops data do not paint the whole picture. </w:t>
-      </w:r>
-      <w:r>
-        <w:rPr>
-          <w:rFonts w:ascii="Times New Roman" w:eastAsia="Times New Roman" w:hAnsi="Times New Roman" w:cs="Times New Roman"/>
-          <w:sz w:val="24"/>
-          <w:szCs w:val="24"/>
-        </w:rPr>
-        <w:t xml:space="preserve">Inferences made in previous reports surrounding the likelihood of being stopped, and the full volume of occurring crime cannot be equivalently made with only stops data. </w:t>
+          <w:b/>
+          <w:bCs/>
+          <w:i/>
+          <w:iCs/>
+          <w:sz w:val="24"/>
+          <w:szCs w:val="24"/>
+        </w:rPr>
+        <w:t>Data</w:t>
+      </w:r>
+    </w:p>
+    <w:p>
+      <w:pPr>
+        <w:spacing w:line="480" w:lineRule="auto"/>
+        <w:rPr>
+          <w:rFonts w:ascii="Times New Roman" w:eastAsia="Times New Roman" w:hAnsi="Times New Roman" w:cs="Times New Roman"/>
+          <w:sz w:val="24"/>
+          <w:szCs w:val="24"/>
+        </w:rPr>
+      </w:pPr>
+      <w:r>
+        <w:rPr>
+          <w:rFonts w:ascii="Times New Roman" w:eastAsia="Times New Roman" w:hAnsi="Times New Roman" w:cs="Times New Roman"/>
+          <w:sz w:val="24"/>
+          <w:szCs w:val="24"/>
+        </w:rPr>
+        <w:t>The data used in this project was collected by the city of Berkeley Police Department from 2015-2022, and downloaded in March of 2022 from its publicly available open access data portal.</w:t>
+      </w:r>
+      <w:r>
+        <w:rPr>
+          <w:rFonts w:ascii="Times New Roman" w:eastAsia="Times New Roman" w:hAnsi="Times New Roman" w:cs="Times New Roman"/>
+          <w:sz w:val="24"/>
+          <w:szCs w:val="24"/>
+          <w:vertAlign w:val="superscript"/>
+        </w:rPr>
+        <w:footnoteReference w:id="3"/>
+      </w:r>
+      <w:r>
+        <w:rPr>
+          <w:rFonts w:ascii="Times New Roman" w:eastAsia="Times New Roman" w:hAnsi="Times New Roman" w:cs="Times New Roman"/>
+          <w:sz w:val="24"/>
+          <w:szCs w:val="24"/>
+        </w:rPr>
+        <w:t xml:space="preserve"> The data comes in two formats: RIPA</w:t>
+      </w:r>
+      <w:r>
+        <w:rPr>
+          <w:rFonts w:ascii="Times New Roman" w:eastAsia="Times New Roman" w:hAnsi="Times New Roman" w:cs="Times New Roman"/>
+          <w:sz w:val="24"/>
+          <w:szCs w:val="24"/>
+          <w:vertAlign w:val="superscript"/>
+        </w:rPr>
+        <w:footnoteReference w:id="4"/>
+      </w:r>
+      <w:r>
+        <w:rPr>
+          <w:rFonts w:ascii="Times New Roman" w:eastAsia="Times New Roman" w:hAnsi="Times New Roman" w:cs="Times New Roman"/>
+          <w:sz w:val="24"/>
+          <w:szCs w:val="24"/>
+        </w:rPr>
+        <w:t xml:space="preserve"> and Non-RIPA Compliant data. All data since October of 2020 is RIPA-Compliant and as a result </w:t>
+      </w:r>
+      <w:r>
+        <w:rPr>
+          <w:rFonts w:ascii="Times New Roman" w:eastAsia="Times New Roman" w:hAnsi="Times New Roman" w:cs="Times New Roman"/>
+          <w:sz w:val="24"/>
+          <w:szCs w:val="24"/>
+        </w:rPr>
+        <w:t>provides increased insights</w:t>
+      </w:r>
+      <w:r>
+        <w:rPr>
+          <w:rFonts w:ascii="Times New Roman" w:eastAsia="Times New Roman" w:hAnsi="Times New Roman" w:cs="Times New Roman"/>
+          <w:sz w:val="24"/>
+          <w:szCs w:val="24"/>
+        </w:rPr>
+        <w:t>. Non-R</w:t>
+      </w:r>
+      <w:r>
+        <w:rPr>
+          <w:rFonts w:ascii="Times New Roman" w:eastAsia="Times New Roman" w:hAnsi="Times New Roman" w:cs="Times New Roman"/>
+          <w:sz w:val="24"/>
+          <w:szCs w:val="24"/>
+        </w:rPr>
+        <w:t>IPA</w:t>
+      </w:r>
+      <w:r>
+        <w:rPr>
+          <w:rFonts w:ascii="Times New Roman" w:eastAsia="Times New Roman" w:hAnsi="Times New Roman" w:cs="Times New Roman"/>
+          <w:sz w:val="24"/>
+          <w:szCs w:val="24"/>
+        </w:rPr>
+        <w:t xml:space="preserve"> Compliant data has been kept to attempt to comprehensively represent the city, but some variables have been changed to match with new RIPA terminology, and certain models may vary in observation size due to lacking shared features between the two datasets. This is unfortunate, but some key assumptions can still be tested regardless of the differences in data. </w:t>
       </w:r>
     </w:p>
     <w:p>
@@ -1046,6 +1003,42 @@
         <w:spacing w:line="480" w:lineRule="auto"/>
         <w:rPr>
           <w:rFonts w:ascii="Times New Roman" w:eastAsia="Times New Roman" w:hAnsi="Times New Roman" w:cs="Times New Roman"/>
+          <w:sz w:val="24"/>
+          <w:szCs w:val="24"/>
+        </w:rPr>
+      </w:pPr>
+      <w:r>
+        <w:rPr>
+          <w:rFonts w:ascii="Times New Roman" w:eastAsia="Times New Roman" w:hAnsi="Times New Roman" w:cs="Times New Roman"/>
+          <w:sz w:val="24"/>
+          <w:szCs w:val="24"/>
+        </w:rPr>
+        <w:t xml:space="preserve">Crime and arrest data is also not directly available through the city, and will be left out of this analysis. While it is still beneficial to look at stops to analyze police activity, it’s important to clarify the difference between stops and arrests, and admit that while comprehensive, the presently available stops data do not paint the whole picture. </w:t>
+      </w:r>
+      <w:r>
+        <w:rPr>
+          <w:rFonts w:ascii="Times New Roman" w:eastAsia="Times New Roman" w:hAnsi="Times New Roman" w:cs="Times New Roman"/>
+          <w:sz w:val="24"/>
+          <w:szCs w:val="24"/>
+        </w:rPr>
+        <w:t xml:space="preserve">Inferences made in previous reports surrounding the likelihood of being stopped, and the full volume of occurring crime cannot be equivalently made with only stops data. </w:t>
+      </w:r>
+    </w:p>
+    <w:p>
+      <w:pPr>
+        <w:spacing w:line="480" w:lineRule="auto"/>
+        <w:rPr>
+          <w:rFonts w:ascii="Times New Roman" w:eastAsia="Times New Roman" w:hAnsi="Times New Roman" w:cs="Times New Roman"/>
+          <w:sz w:val="24"/>
+          <w:szCs w:val="24"/>
+        </w:rPr>
+      </w:pPr>
+    </w:p>
+    <w:p>
+      <w:pPr>
+        <w:spacing w:line="480" w:lineRule="auto"/>
+        <w:rPr>
+          <w:rFonts w:ascii="Times New Roman" w:eastAsia="Times New Roman" w:hAnsi="Times New Roman" w:cs="Times New Roman"/>
           <w:b/>
           <w:bCs/>
           <w:i/>
@@ -1088,7 +1081,6 @@
           <w:sz w:val="24"/>
           <w:szCs w:val="24"/>
         </w:rPr>
-        <w:lastRenderedPageBreak/>
         <w:tab/>
       </w:r>
       <w:r>
@@ -1267,25 +1259,7 @@
           <w:sz w:val="24"/>
           <w:szCs w:val="24"/>
         </w:rPr>
-        <w:t xml:space="preserve"> were excluded. In the context of this study, this classification variable essentially </w:t>
-      </w:r>
-      <w:proofErr w:type="gramStart"/>
-      <w:r>
-        <w:rPr>
-          <w:rFonts w:ascii="Times New Roman" w:eastAsia="Times New Roman" w:hAnsi="Times New Roman" w:cs="Times New Roman"/>
-          <w:sz w:val="24"/>
-          <w:szCs w:val="24"/>
-        </w:rPr>
-        <w:t>asks</w:t>
-      </w:r>
-      <w:proofErr w:type="gramEnd"/>
-      <w:r>
-        <w:rPr>
-          <w:rFonts w:ascii="Times New Roman" w:eastAsia="Times New Roman" w:hAnsi="Times New Roman" w:cs="Times New Roman"/>
-          <w:sz w:val="24"/>
-          <w:szCs w:val="24"/>
-        </w:rPr>
-        <w:t xml:space="preserve"> “based on certain conditions, what are the </w:t>
+        <w:t xml:space="preserve"> were excluded. In the context of this study, this classification variable essentially asks “based on certain conditions, what are the </w:t>
       </w:r>
       <w:r>
         <w:rPr>
@@ -1448,25 +1422,7 @@
           <w:sz w:val="24"/>
           <w:szCs w:val="24"/>
         </w:rPr>
-        <w:t xml:space="preserve">is a binary variable representing (1) the subject’s race was perceived by the officer before the stop and (0) the subject’s race was not perceived before the stop. This data, while insightful, is only available for the models based on the RIPA-compliant data. </w:t>
-      </w:r>
-      <w:proofErr w:type="gramStart"/>
-      <w:r>
-        <w:rPr>
-          <w:rFonts w:ascii="Times New Roman" w:eastAsia="Times New Roman" w:hAnsi="Times New Roman" w:cs="Times New Roman"/>
-          <w:sz w:val="24"/>
-          <w:szCs w:val="24"/>
-        </w:rPr>
-        <w:t>For the purpose of</w:t>
-      </w:r>
-      <w:proofErr w:type="gramEnd"/>
-      <w:r>
-        <w:rPr>
-          <w:rFonts w:ascii="Times New Roman" w:eastAsia="Times New Roman" w:hAnsi="Times New Roman" w:cs="Times New Roman"/>
-          <w:sz w:val="24"/>
-          <w:szCs w:val="24"/>
-        </w:rPr>
-        <w:t xml:space="preserve"> this analysis, single and double race categories have been simplified into “White”, “Black/African American”, “Hispanic/Latino”, “Asian”, and “Other”. Any perceived racial categories with more than 3 mentioned races were classified as “Other”. The 2017 report on Berkeley PD </w:t>
+        <w:t xml:space="preserve">is a binary variable representing (1) the subject’s race was perceived by the officer before the stop and (0) the subject’s race was not perceived before the stop. This data, while insightful, is only available for the models based on the RIPA-compliant data. For the purpose of this analysis, single and double race categories have been simplified into “White”, “Black/African American”, “Hispanic/Latino”, “Asian”, and “Other”. Any perceived racial categories with more than </w:t>
       </w:r>
       <w:r>
         <w:rPr>
@@ -1475,7 +1431,7 @@
           <w:szCs w:val="24"/>
         </w:rPr>
         <w:lastRenderedPageBreak/>
-        <w:t xml:space="preserve">specifically cited concerns with enforcement towards black and </w:t>
+        <w:t xml:space="preserve">3 mentioned races were classified as “Other”. The 2017 report on Berkeley PD specifically cited concerns with enforcement towards black and </w:t>
       </w:r>
       <w:proofErr w:type="spellStart"/>
       <w:r>
@@ -1660,7 +1616,16 @@
           <w:sz w:val="24"/>
           <w:szCs w:val="24"/>
         </w:rPr>
-        <w:t>Nonwhitepop</w:t>
+        <w:t>Bipoc</w:t>
+      </w:r>
+      <w:r>
+        <w:rPr>
+          <w:rFonts w:ascii="Times New Roman" w:eastAsia="Times New Roman" w:hAnsi="Times New Roman" w:cs="Times New Roman"/>
+          <w:i/>
+          <w:sz w:val="24"/>
+          <w:szCs w:val="24"/>
+        </w:rPr>
+        <w:t>pop</w:t>
       </w:r>
       <w:proofErr w:type="spellEnd"/>
       <w:r>
@@ -1792,7 +1757,7 @@
           <w:sz w:val="24"/>
           <w:szCs w:val="24"/>
         </w:rPr>
-        <w:t>Nonwhitecomp</w:t>
+        <w:t>Bipoccomp</w:t>
       </w:r>
       <w:proofErr w:type="spellEnd"/>
       <w:r>
@@ -1813,7 +1778,6 @@
         </w:rPr>
         <w:t xml:space="preserve">and </w:t>
       </w:r>
-      <w:proofErr w:type="spellStart"/>
       <w:r>
         <w:rPr>
           <w:rFonts w:ascii="Times New Roman" w:eastAsia="Times New Roman" w:hAnsi="Times New Roman" w:cs="Times New Roman"/>
@@ -1821,9 +1785,8 @@
           <w:sz w:val="24"/>
           <w:szCs w:val="24"/>
         </w:rPr>
-        <w:t>Poccomp</w:t>
-      </w:r>
-      <w:proofErr w:type="spellEnd"/>
+        <w:t>Focus Group Comp</w:t>
+      </w:r>
       <w:r>
         <w:rPr>
           <w:rFonts w:ascii="Times New Roman" w:eastAsia="Times New Roman" w:hAnsi="Times New Roman" w:cs="Times New Roman"/>
@@ -1847,104 +1810,63 @@
           <w:sz w:val="24"/>
           <w:szCs w:val="24"/>
         </w:rPr>
-        <w:t xml:space="preserve"> a simple calculation of the estimated proportion of nonwhite</w:t>
-      </w:r>
-      <w:r>
-        <w:rPr>
-          <w:rFonts w:ascii="Times New Roman" w:eastAsia="Times New Roman" w:hAnsi="Times New Roman" w:cs="Times New Roman"/>
-          <w:sz w:val="24"/>
-          <w:szCs w:val="24"/>
-        </w:rPr>
-        <w:t xml:space="preserve"> and </w:t>
-      </w:r>
-      <w:proofErr w:type="spellStart"/>
-      <w:r>
-        <w:rPr>
-          <w:rFonts w:ascii="Times New Roman" w:eastAsia="Times New Roman" w:hAnsi="Times New Roman" w:cs="Times New Roman"/>
-          <w:sz w:val="24"/>
-          <w:szCs w:val="24"/>
-        </w:rPr>
-        <w:t>poc</w:t>
-      </w:r>
-      <w:proofErr w:type="spellEnd"/>
-      <w:r>
-        <w:rPr>
-          <w:rFonts w:ascii="Times New Roman" w:eastAsia="Times New Roman" w:hAnsi="Times New Roman" w:cs="Times New Roman"/>
-          <w:sz w:val="24"/>
-          <w:szCs w:val="24"/>
-        </w:rPr>
-        <w:t xml:space="preserve"> residents (all categories except white</w:t>
-      </w:r>
-      <w:r>
-        <w:rPr>
-          <w:rFonts w:ascii="Times New Roman" w:eastAsia="Times New Roman" w:hAnsi="Times New Roman" w:cs="Times New Roman"/>
-          <w:sz w:val="24"/>
-          <w:szCs w:val="24"/>
-        </w:rPr>
-        <w:t xml:space="preserve">/except white or </w:t>
-      </w:r>
-      <w:proofErr w:type="spellStart"/>
-      <w:r>
-        <w:rPr>
-          <w:rFonts w:ascii="Times New Roman" w:eastAsia="Times New Roman" w:hAnsi="Times New Roman" w:cs="Times New Roman"/>
-          <w:sz w:val="24"/>
-          <w:szCs w:val="24"/>
-        </w:rPr>
-        <w:t>asian</w:t>
-      </w:r>
-      <w:proofErr w:type="spellEnd"/>
-      <w:r>
-        <w:rPr>
-          <w:rFonts w:ascii="Times New Roman" w:eastAsia="Times New Roman" w:hAnsi="Times New Roman" w:cs="Times New Roman"/>
-          <w:sz w:val="24"/>
-          <w:szCs w:val="24"/>
-        </w:rPr>
-        <w:t xml:space="preserve">) of total residents per census tract. This is a broad representation but is acceptable for creating simple variables regarding “whiter” neighborhoods where stops would supposedly occur less. </w:t>
-      </w:r>
-      <w:r>
-        <w:rPr>
-          <w:rFonts w:ascii="Times New Roman" w:eastAsia="Times New Roman" w:hAnsi="Times New Roman" w:cs="Times New Roman"/>
-          <w:i/>
-          <w:sz w:val="24"/>
-          <w:szCs w:val="24"/>
-        </w:rPr>
-        <w:t xml:space="preserve">Nonwhite </w:t>
-      </w:r>
-      <w:r>
-        <w:rPr>
-          <w:rFonts w:ascii="Times New Roman" w:eastAsia="Times New Roman" w:hAnsi="Times New Roman" w:cs="Times New Roman"/>
-          <w:sz w:val="24"/>
-          <w:szCs w:val="24"/>
-        </w:rPr>
-        <w:t xml:space="preserve">and </w:t>
-      </w:r>
-      <w:proofErr w:type="spellStart"/>
-      <w:r>
-        <w:rPr>
-          <w:rFonts w:ascii="Times New Roman" w:eastAsia="Times New Roman" w:hAnsi="Times New Roman" w:cs="Times New Roman"/>
-          <w:i/>
-          <w:sz w:val="24"/>
-          <w:szCs w:val="24"/>
-        </w:rPr>
-        <w:t>poc</w:t>
-      </w:r>
-      <w:proofErr w:type="spellEnd"/>
-      <w:r>
-        <w:rPr>
-          <w:rFonts w:ascii="Times New Roman" w:eastAsia="Times New Roman" w:hAnsi="Times New Roman" w:cs="Times New Roman"/>
-          <w:i/>
-          <w:sz w:val="24"/>
-          <w:szCs w:val="24"/>
-        </w:rPr>
-        <w:t xml:space="preserve"> </w:t>
-      </w:r>
-      <w:r>
-        <w:rPr>
-          <w:rFonts w:ascii="Times New Roman" w:eastAsia="Times New Roman" w:hAnsi="Times New Roman" w:cs="Times New Roman"/>
-          <w:sz w:val="24"/>
-          <w:szCs w:val="24"/>
-        </w:rPr>
-        <w:t xml:space="preserve">variables are also generated later in analysis during logistic regression. </w:t>
+        <w:t xml:space="preserve"> a simple calculation of the estimated proportion of </w:t>
+      </w:r>
+      <w:r>
+        <w:rPr>
+          <w:rFonts w:ascii="Times New Roman" w:eastAsia="Times New Roman" w:hAnsi="Times New Roman" w:cs="Times New Roman"/>
+          <w:sz w:val="24"/>
+          <w:szCs w:val="24"/>
+        </w:rPr>
+        <w:t>B</w:t>
+      </w:r>
+      <w:r>
+        <w:rPr>
+          <w:rFonts w:ascii="Times New Roman" w:eastAsia="Times New Roman" w:hAnsi="Times New Roman" w:cs="Times New Roman"/>
+          <w:sz w:val="24"/>
+          <w:szCs w:val="24"/>
+        </w:rPr>
+        <w:t>IPOC</w:t>
+      </w:r>
+      <w:r>
+        <w:rPr>
+          <w:rFonts w:ascii="Times New Roman" w:eastAsia="Times New Roman" w:hAnsi="Times New Roman" w:cs="Times New Roman"/>
+          <w:sz w:val="24"/>
+          <w:szCs w:val="24"/>
+        </w:rPr>
+        <w:t xml:space="preserve"> residents </w:t>
+      </w:r>
+      <w:r>
+        <w:rPr>
+          <w:rFonts w:ascii="Times New Roman" w:eastAsia="Times New Roman" w:hAnsi="Times New Roman" w:cs="Times New Roman"/>
+          <w:sz w:val="24"/>
+          <w:szCs w:val="24"/>
+        </w:rPr>
+        <w:t xml:space="preserve">and Focus Group Residents </w:t>
+      </w:r>
+      <w:r>
+        <w:rPr>
+          <w:rFonts w:ascii="Times New Roman" w:eastAsia="Times New Roman" w:hAnsi="Times New Roman" w:cs="Times New Roman"/>
+          <w:sz w:val="24"/>
+          <w:szCs w:val="24"/>
+        </w:rPr>
+        <w:t>(</w:t>
+      </w:r>
+      <w:r>
+        <w:rPr>
+          <w:rFonts w:ascii="Times New Roman" w:eastAsia="Times New Roman" w:hAnsi="Times New Roman" w:cs="Times New Roman"/>
+          <w:sz w:val="24"/>
+          <w:szCs w:val="24"/>
+        </w:rPr>
+        <w:t>The Black and Hispanic populations that were the focus of the CPE report</w:t>
+      </w:r>
+      <w:r>
+        <w:rPr>
+          <w:rFonts w:ascii="Times New Roman" w:eastAsia="Times New Roman" w:hAnsi="Times New Roman" w:cs="Times New Roman"/>
+          <w:sz w:val="24"/>
+          <w:szCs w:val="24"/>
+        </w:rPr>
+        <w:t xml:space="preserve">) per census tract. This is a broad representation but is acceptable for creating simple variables regarding “whiter” neighborhoods where stops would supposedly occur less. </w:t>
       </w:r>
     </w:p>
     <w:p>
@@ -2074,27 +1996,7 @@
           <w:sz w:val="24"/>
           <w:szCs w:val="24"/>
         </w:rPr>
-        <w:t xml:space="preserve">We provide the descriptive statistics in Table 1. We did not find multicollinearity issues with any variables. Notably, certain variables had less observations as they could only be generated from information in the RIPA-Compliant dataset. Because of </w:t>
-      </w:r>
-      <w:proofErr w:type="gramStart"/>
-      <w:r>
-        <w:rPr>
-          <w:rFonts w:ascii="Times New Roman" w:eastAsia="Times New Roman" w:hAnsi="Times New Roman" w:cs="Times New Roman"/>
-          <w:bCs/>
-          <w:sz w:val="24"/>
-          <w:szCs w:val="24"/>
-        </w:rPr>
-        <w:t>this multiple models</w:t>
-      </w:r>
-      <w:proofErr w:type="gramEnd"/>
-      <w:r>
-        <w:rPr>
-          <w:rFonts w:ascii="Times New Roman" w:eastAsia="Times New Roman" w:hAnsi="Times New Roman" w:cs="Times New Roman"/>
-          <w:bCs/>
-          <w:sz w:val="24"/>
-          <w:szCs w:val="24"/>
-        </w:rPr>
-        <w:t xml:space="preserve"> were run both for the larger and smaller datasets based on what variable information was available. This will be discussed </w:t>
+        <w:t xml:space="preserve">We provide the descriptive statistics in Table 1. We did not find multicollinearity issues with any variables. Notably, certain variables had less observations as they could only be generated from information in the RIPA-Compliant dataset. Because of this multiple models were run both for the larger and smaller datasets based on what variable information was available. This will be discussed </w:t>
       </w:r>
       <w:r>
         <w:rPr>
@@ -4385,7 +4287,16 @@
                 <w:szCs w:val="20"/>
                 <w:lang w:val="en-US"/>
               </w:rPr>
-              <w:t xml:space="preserve">Nonwhite Person </w:t>
+              <w:t>BIPOC</w:t>
+            </w:r>
+            <w:r>
+              <w:rPr>
+                <w:rFonts w:ascii="Calibri" w:eastAsia="Times New Roman" w:hAnsi="Calibri" w:cs="Calibri"/>
+                <w:sz w:val="20"/>
+                <w:szCs w:val="20"/>
+                <w:lang w:val="en-US"/>
+              </w:rPr>
+              <w:t xml:space="preserve"> Person </w:t>
             </w:r>
           </w:p>
         </w:tc>
@@ -4605,7 +4516,7 @@
                 <w:szCs w:val="20"/>
                 <w:lang w:val="en-US"/>
               </w:rPr>
-              <w:t>Person of Color</w:t>
+              <w:t>Focus Group Person (Black/Hispanic)</w:t>
             </w:r>
           </w:p>
         </w:tc>
@@ -5707,17 +5618,15 @@
               </w:rPr>
               <w:t xml:space="preserve">Subject Let Off </w:t>
             </w:r>
-            <w:proofErr w:type="gramStart"/>
-            <w:r>
-              <w:rPr>
-                <w:rFonts w:ascii="Calibri" w:eastAsia="Times New Roman" w:hAnsi="Calibri" w:cs="Calibri"/>
-                <w:sz w:val="20"/>
-                <w:szCs w:val="20"/>
-                <w:lang w:val="en-US"/>
-              </w:rPr>
-              <w:t>With</w:t>
-            </w:r>
-            <w:proofErr w:type="gramEnd"/>
+            <w:r>
+              <w:rPr>
+                <w:rFonts w:ascii="Calibri" w:eastAsia="Times New Roman" w:hAnsi="Calibri" w:cs="Calibri"/>
+                <w:sz w:val="20"/>
+                <w:szCs w:val="20"/>
+                <w:lang w:val="en-US"/>
+              </w:rPr>
+              <w:t>with</w:t>
+            </w:r>
             <w:r>
               <w:rPr>
                 <w:rFonts w:ascii="Calibri" w:eastAsia="Times New Roman" w:hAnsi="Calibri" w:cs="Calibri"/>
@@ -6607,17 +6516,15 @@
               </w:rPr>
               <w:t xml:space="preserve">No Actions Resulting </w:t>
             </w:r>
-            <w:proofErr w:type="gramStart"/>
-            <w:r>
-              <w:rPr>
-                <w:rFonts w:ascii="Calibri" w:eastAsia="Times New Roman" w:hAnsi="Calibri" w:cs="Calibri"/>
-                <w:sz w:val="20"/>
-                <w:szCs w:val="20"/>
-                <w:lang w:val="en-US"/>
-              </w:rPr>
-              <w:t>From</w:t>
-            </w:r>
-            <w:proofErr w:type="gramEnd"/>
+            <w:r>
+              <w:rPr>
+                <w:rFonts w:ascii="Calibri" w:eastAsia="Times New Roman" w:hAnsi="Calibri" w:cs="Calibri"/>
+                <w:sz w:val="20"/>
+                <w:szCs w:val="20"/>
+                <w:lang w:val="en-US"/>
+              </w:rPr>
+              <w:t>from</w:t>
+            </w:r>
             <w:r>
               <w:rPr>
                 <w:rFonts w:ascii="Calibri" w:eastAsia="Times New Roman" w:hAnsi="Calibri" w:cs="Calibri"/>
@@ -11432,8 +11339,8 @@
         <w:tblLook w:val="04A0" w:firstRow="1" w:lastRow="0" w:firstColumn="1" w:lastColumn="0" w:noHBand="0" w:noVBand="1"/>
       </w:tblPr>
       <w:tblGrid>
-        <w:gridCol w:w="2520"/>
-        <w:gridCol w:w="1160"/>
+        <w:gridCol w:w="2700"/>
+        <w:gridCol w:w="980"/>
         <w:gridCol w:w="1160"/>
         <w:gridCol w:w="1160"/>
       </w:tblGrid>
@@ -11443,7 +11350,7 @@
         </w:trPr>
         <w:tc>
           <w:tcPr>
-            <w:tcW w:w="2520" w:type="dxa"/>
+            <w:tcW w:w="2700" w:type="dxa"/>
             <w:tcBorders>
               <w:top w:val="single" w:sz="4" w:space="0" w:color="auto"/>
               <w:left w:val="nil"/>
@@ -11478,7 +11385,7 @@
         </w:tc>
         <w:tc>
           <w:tcPr>
-            <w:tcW w:w="1160" w:type="dxa"/>
+            <w:tcW w:w="980" w:type="dxa"/>
             <w:tcBorders>
               <w:top w:val="single" w:sz="4" w:space="0" w:color="auto"/>
               <w:left w:val="nil"/>
@@ -11591,7 +11498,7 @@
         </w:trPr>
         <w:tc>
           <w:tcPr>
-            <w:tcW w:w="2520" w:type="dxa"/>
+            <w:tcW w:w="2700" w:type="dxa"/>
             <w:tcBorders>
               <w:top w:val="nil"/>
               <w:left w:val="nil"/>
@@ -11626,7 +11533,7 @@
         </w:tc>
         <w:tc>
           <w:tcPr>
-            <w:tcW w:w="1160" w:type="dxa"/>
+            <w:tcW w:w="980" w:type="dxa"/>
             <w:tcBorders>
               <w:top w:val="nil"/>
               <w:left w:val="nil"/>
@@ -11739,34 +11646,34 @@
         </w:trPr>
         <w:tc>
           <w:tcPr>
-            <w:tcW w:w="2520" w:type="dxa"/>
-            <w:tcBorders>
-              <w:top w:val="nil"/>
-              <w:left w:val="nil"/>
-              <w:bottom w:val="nil"/>
-              <w:right w:val="nil"/>
-            </w:tcBorders>
-            <w:shd w:val="clear" w:color="auto" w:fill="auto"/>
-            <w:noWrap/>
-            <w:vAlign w:val="bottom"/>
-            <w:hideMark/>
-          </w:tcPr>
-          <w:p>
-            <w:pPr>
-              <w:spacing w:line="240" w:lineRule="auto"/>
-              <w:jc w:val="center"/>
-              <w:rPr>
-                <w:rFonts w:ascii="Calibri" w:eastAsia="Times New Roman" w:hAnsi="Calibri" w:cs="Calibri"/>
-                <w:sz w:val="20"/>
-                <w:szCs w:val="20"/>
-                <w:lang w:val="en-US"/>
-              </w:rPr>
-            </w:pPr>
-          </w:p>
-        </w:tc>
-        <w:tc>
-          <w:tcPr>
-            <w:tcW w:w="1160" w:type="dxa"/>
+            <w:tcW w:w="2700" w:type="dxa"/>
+            <w:tcBorders>
+              <w:top w:val="nil"/>
+              <w:left w:val="nil"/>
+              <w:bottom w:val="nil"/>
+              <w:right w:val="nil"/>
+            </w:tcBorders>
+            <w:shd w:val="clear" w:color="auto" w:fill="auto"/>
+            <w:noWrap/>
+            <w:vAlign w:val="bottom"/>
+            <w:hideMark/>
+          </w:tcPr>
+          <w:p>
+            <w:pPr>
+              <w:spacing w:line="240" w:lineRule="auto"/>
+              <w:jc w:val="center"/>
+              <w:rPr>
+                <w:rFonts w:ascii="Calibri" w:eastAsia="Times New Roman" w:hAnsi="Calibri" w:cs="Calibri"/>
+                <w:sz w:val="20"/>
+                <w:szCs w:val="20"/>
+                <w:lang w:val="en-US"/>
+              </w:rPr>
+            </w:pPr>
+          </w:p>
+        </w:tc>
+        <w:tc>
+          <w:tcPr>
+            <w:tcW w:w="980" w:type="dxa"/>
             <w:tcBorders>
               <w:top w:val="nil"/>
               <w:left w:val="nil"/>
@@ -11879,7 +11786,7 @@
         </w:trPr>
         <w:tc>
           <w:tcPr>
-            <w:tcW w:w="2520" w:type="dxa"/>
+            <w:tcW w:w="2700" w:type="dxa"/>
             <w:tcBorders>
               <w:top w:val="nil"/>
               <w:left w:val="nil"/>
@@ -11914,7 +11821,7 @@
         </w:tc>
         <w:tc>
           <w:tcPr>
-            <w:tcW w:w="1160" w:type="dxa"/>
+            <w:tcW w:w="980" w:type="dxa"/>
             <w:tcBorders>
               <w:top w:val="nil"/>
               <w:left w:val="nil"/>
@@ -12027,34 +11934,34 @@
         </w:trPr>
         <w:tc>
           <w:tcPr>
-            <w:tcW w:w="2520" w:type="dxa"/>
-            <w:tcBorders>
-              <w:top w:val="nil"/>
-              <w:left w:val="nil"/>
-              <w:bottom w:val="nil"/>
-              <w:right w:val="nil"/>
-            </w:tcBorders>
-            <w:shd w:val="clear" w:color="auto" w:fill="auto"/>
-            <w:noWrap/>
-            <w:vAlign w:val="bottom"/>
-            <w:hideMark/>
-          </w:tcPr>
-          <w:p>
-            <w:pPr>
-              <w:spacing w:line="240" w:lineRule="auto"/>
-              <w:jc w:val="center"/>
-              <w:rPr>
-                <w:rFonts w:ascii="Calibri" w:eastAsia="Times New Roman" w:hAnsi="Calibri" w:cs="Calibri"/>
-                <w:sz w:val="20"/>
-                <w:szCs w:val="20"/>
-                <w:lang w:val="en-US"/>
-              </w:rPr>
-            </w:pPr>
-          </w:p>
-        </w:tc>
-        <w:tc>
-          <w:tcPr>
-            <w:tcW w:w="1160" w:type="dxa"/>
+            <w:tcW w:w="2700" w:type="dxa"/>
+            <w:tcBorders>
+              <w:top w:val="nil"/>
+              <w:left w:val="nil"/>
+              <w:bottom w:val="nil"/>
+              <w:right w:val="nil"/>
+            </w:tcBorders>
+            <w:shd w:val="clear" w:color="auto" w:fill="auto"/>
+            <w:noWrap/>
+            <w:vAlign w:val="bottom"/>
+            <w:hideMark/>
+          </w:tcPr>
+          <w:p>
+            <w:pPr>
+              <w:spacing w:line="240" w:lineRule="auto"/>
+              <w:jc w:val="center"/>
+              <w:rPr>
+                <w:rFonts w:ascii="Calibri" w:eastAsia="Times New Roman" w:hAnsi="Calibri" w:cs="Calibri"/>
+                <w:sz w:val="20"/>
+                <w:szCs w:val="20"/>
+                <w:lang w:val="en-US"/>
+              </w:rPr>
+            </w:pPr>
+          </w:p>
+        </w:tc>
+        <w:tc>
+          <w:tcPr>
+            <w:tcW w:w="980" w:type="dxa"/>
             <w:tcBorders>
               <w:top w:val="nil"/>
               <w:left w:val="nil"/>
@@ -12167,7 +12074,7 @@
         </w:trPr>
         <w:tc>
           <w:tcPr>
-            <w:tcW w:w="2520" w:type="dxa"/>
+            <w:tcW w:w="2700" w:type="dxa"/>
             <w:tcBorders>
               <w:top w:val="nil"/>
               <w:left w:val="nil"/>
@@ -12202,7 +12109,7 @@
         </w:tc>
         <w:tc>
           <w:tcPr>
-            <w:tcW w:w="1160" w:type="dxa"/>
+            <w:tcW w:w="980" w:type="dxa"/>
             <w:tcBorders>
               <w:top w:val="nil"/>
               <w:left w:val="nil"/>
@@ -12315,34 +12222,34 @@
         </w:trPr>
         <w:tc>
           <w:tcPr>
-            <w:tcW w:w="2520" w:type="dxa"/>
-            <w:tcBorders>
-              <w:top w:val="nil"/>
-              <w:left w:val="nil"/>
-              <w:bottom w:val="nil"/>
-              <w:right w:val="nil"/>
-            </w:tcBorders>
-            <w:shd w:val="clear" w:color="auto" w:fill="auto"/>
-            <w:noWrap/>
-            <w:vAlign w:val="bottom"/>
-            <w:hideMark/>
-          </w:tcPr>
-          <w:p>
-            <w:pPr>
-              <w:spacing w:line="240" w:lineRule="auto"/>
-              <w:jc w:val="center"/>
-              <w:rPr>
-                <w:rFonts w:ascii="Calibri" w:eastAsia="Times New Roman" w:hAnsi="Calibri" w:cs="Calibri"/>
-                <w:sz w:val="20"/>
-                <w:szCs w:val="20"/>
-                <w:lang w:val="en-US"/>
-              </w:rPr>
-            </w:pPr>
-          </w:p>
-        </w:tc>
-        <w:tc>
-          <w:tcPr>
-            <w:tcW w:w="1160" w:type="dxa"/>
+            <w:tcW w:w="2700" w:type="dxa"/>
+            <w:tcBorders>
+              <w:top w:val="nil"/>
+              <w:left w:val="nil"/>
+              <w:bottom w:val="nil"/>
+              <w:right w:val="nil"/>
+            </w:tcBorders>
+            <w:shd w:val="clear" w:color="auto" w:fill="auto"/>
+            <w:noWrap/>
+            <w:vAlign w:val="bottom"/>
+            <w:hideMark/>
+          </w:tcPr>
+          <w:p>
+            <w:pPr>
+              <w:spacing w:line="240" w:lineRule="auto"/>
+              <w:jc w:val="center"/>
+              <w:rPr>
+                <w:rFonts w:ascii="Calibri" w:eastAsia="Times New Roman" w:hAnsi="Calibri" w:cs="Calibri"/>
+                <w:sz w:val="20"/>
+                <w:szCs w:val="20"/>
+                <w:lang w:val="en-US"/>
+              </w:rPr>
+            </w:pPr>
+          </w:p>
+        </w:tc>
+        <w:tc>
+          <w:tcPr>
+            <w:tcW w:w="980" w:type="dxa"/>
             <w:tcBorders>
               <w:top w:val="nil"/>
               <w:left w:val="nil"/>
@@ -12455,7 +12362,7 @@
         </w:trPr>
         <w:tc>
           <w:tcPr>
-            <w:tcW w:w="2520" w:type="dxa"/>
+            <w:tcW w:w="2700" w:type="dxa"/>
             <w:tcBorders>
               <w:top w:val="nil"/>
               <w:left w:val="nil"/>
@@ -12490,7 +12397,7 @@
         </w:tc>
         <w:tc>
           <w:tcPr>
-            <w:tcW w:w="1160" w:type="dxa"/>
+            <w:tcW w:w="980" w:type="dxa"/>
             <w:tcBorders>
               <w:top w:val="nil"/>
               <w:left w:val="nil"/>
@@ -12603,34 +12510,34 @@
         </w:trPr>
         <w:tc>
           <w:tcPr>
-            <w:tcW w:w="2520" w:type="dxa"/>
-            <w:tcBorders>
-              <w:top w:val="nil"/>
-              <w:left w:val="nil"/>
-              <w:bottom w:val="nil"/>
-              <w:right w:val="nil"/>
-            </w:tcBorders>
-            <w:shd w:val="clear" w:color="auto" w:fill="auto"/>
-            <w:noWrap/>
-            <w:vAlign w:val="bottom"/>
-            <w:hideMark/>
-          </w:tcPr>
-          <w:p>
-            <w:pPr>
-              <w:spacing w:line="240" w:lineRule="auto"/>
-              <w:jc w:val="center"/>
-              <w:rPr>
-                <w:rFonts w:ascii="Calibri" w:eastAsia="Times New Roman" w:hAnsi="Calibri" w:cs="Calibri"/>
-                <w:sz w:val="20"/>
-                <w:szCs w:val="20"/>
-                <w:lang w:val="en-US"/>
-              </w:rPr>
-            </w:pPr>
-          </w:p>
-        </w:tc>
-        <w:tc>
-          <w:tcPr>
-            <w:tcW w:w="1160" w:type="dxa"/>
+            <w:tcW w:w="2700" w:type="dxa"/>
+            <w:tcBorders>
+              <w:top w:val="nil"/>
+              <w:left w:val="nil"/>
+              <w:bottom w:val="nil"/>
+              <w:right w:val="nil"/>
+            </w:tcBorders>
+            <w:shd w:val="clear" w:color="auto" w:fill="auto"/>
+            <w:noWrap/>
+            <w:vAlign w:val="bottom"/>
+            <w:hideMark/>
+          </w:tcPr>
+          <w:p>
+            <w:pPr>
+              <w:spacing w:line="240" w:lineRule="auto"/>
+              <w:jc w:val="center"/>
+              <w:rPr>
+                <w:rFonts w:ascii="Calibri" w:eastAsia="Times New Roman" w:hAnsi="Calibri" w:cs="Calibri"/>
+                <w:sz w:val="20"/>
+                <w:szCs w:val="20"/>
+                <w:lang w:val="en-US"/>
+              </w:rPr>
+            </w:pPr>
+          </w:p>
+        </w:tc>
+        <w:tc>
+          <w:tcPr>
+            <w:tcW w:w="980" w:type="dxa"/>
             <w:tcBorders>
               <w:top w:val="nil"/>
               <w:left w:val="nil"/>
@@ -12743,7 +12650,7 @@
         </w:trPr>
         <w:tc>
           <w:tcPr>
-            <w:tcW w:w="2520" w:type="dxa"/>
+            <w:tcW w:w="2700" w:type="dxa"/>
             <w:tcBorders>
               <w:top w:val="nil"/>
               <w:left w:val="nil"/>
@@ -12778,7 +12685,7 @@
         </w:tc>
         <w:tc>
           <w:tcPr>
-            <w:tcW w:w="1160" w:type="dxa"/>
+            <w:tcW w:w="980" w:type="dxa"/>
             <w:tcBorders>
               <w:top w:val="nil"/>
               <w:left w:val="nil"/>
@@ -12881,34 +12788,34 @@
         </w:trPr>
         <w:tc>
           <w:tcPr>
-            <w:tcW w:w="2520" w:type="dxa"/>
-            <w:tcBorders>
-              <w:top w:val="nil"/>
-              <w:left w:val="nil"/>
-              <w:bottom w:val="nil"/>
-              <w:right w:val="nil"/>
-            </w:tcBorders>
-            <w:shd w:val="clear" w:color="auto" w:fill="auto"/>
-            <w:noWrap/>
-            <w:vAlign w:val="bottom"/>
-            <w:hideMark/>
-          </w:tcPr>
-          <w:p>
-            <w:pPr>
-              <w:spacing w:line="240" w:lineRule="auto"/>
-              <w:jc w:val="center"/>
-              <w:rPr>
-                <w:rFonts w:ascii="Calibri" w:eastAsia="Times New Roman" w:hAnsi="Calibri" w:cs="Calibri"/>
-                <w:sz w:val="20"/>
-                <w:szCs w:val="20"/>
-                <w:lang w:val="en-US"/>
-              </w:rPr>
-            </w:pPr>
-          </w:p>
-        </w:tc>
-        <w:tc>
-          <w:tcPr>
-            <w:tcW w:w="1160" w:type="dxa"/>
+            <w:tcW w:w="2700" w:type="dxa"/>
+            <w:tcBorders>
+              <w:top w:val="nil"/>
+              <w:left w:val="nil"/>
+              <w:bottom w:val="nil"/>
+              <w:right w:val="nil"/>
+            </w:tcBorders>
+            <w:shd w:val="clear" w:color="auto" w:fill="auto"/>
+            <w:noWrap/>
+            <w:vAlign w:val="bottom"/>
+            <w:hideMark/>
+          </w:tcPr>
+          <w:p>
+            <w:pPr>
+              <w:spacing w:line="240" w:lineRule="auto"/>
+              <w:jc w:val="center"/>
+              <w:rPr>
+                <w:rFonts w:ascii="Calibri" w:eastAsia="Times New Roman" w:hAnsi="Calibri" w:cs="Calibri"/>
+                <w:sz w:val="20"/>
+                <w:szCs w:val="20"/>
+                <w:lang w:val="en-US"/>
+              </w:rPr>
+            </w:pPr>
+          </w:p>
+        </w:tc>
+        <w:tc>
+          <w:tcPr>
+            <w:tcW w:w="980" w:type="dxa"/>
             <w:tcBorders>
               <w:top w:val="nil"/>
               <w:left w:val="nil"/>
@@ -13011,7 +12918,7 @@
         </w:trPr>
         <w:tc>
           <w:tcPr>
-            <w:tcW w:w="2520" w:type="dxa"/>
+            <w:tcW w:w="2700" w:type="dxa"/>
             <w:tcBorders>
               <w:top w:val="nil"/>
               <w:left w:val="nil"/>
@@ -13046,7 +12953,7 @@
         </w:tc>
         <w:tc>
           <w:tcPr>
-            <w:tcW w:w="1160" w:type="dxa"/>
+            <w:tcW w:w="980" w:type="dxa"/>
             <w:tcBorders>
               <w:top w:val="nil"/>
               <w:left w:val="nil"/>
@@ -13140,34 +13047,34 @@
         </w:trPr>
         <w:tc>
           <w:tcPr>
-            <w:tcW w:w="2520" w:type="dxa"/>
-            <w:tcBorders>
-              <w:top w:val="nil"/>
-              <w:left w:val="nil"/>
-              <w:bottom w:val="nil"/>
-              <w:right w:val="nil"/>
-            </w:tcBorders>
-            <w:shd w:val="clear" w:color="auto" w:fill="auto"/>
-            <w:noWrap/>
-            <w:vAlign w:val="bottom"/>
-            <w:hideMark/>
-          </w:tcPr>
-          <w:p>
-            <w:pPr>
-              <w:spacing w:line="240" w:lineRule="auto"/>
-              <w:jc w:val="center"/>
-              <w:rPr>
-                <w:rFonts w:ascii="Calibri" w:eastAsia="Times New Roman" w:hAnsi="Calibri" w:cs="Calibri"/>
-                <w:sz w:val="20"/>
-                <w:szCs w:val="20"/>
-                <w:lang w:val="en-US"/>
-              </w:rPr>
-            </w:pPr>
-          </w:p>
-        </w:tc>
-        <w:tc>
-          <w:tcPr>
-            <w:tcW w:w="1160" w:type="dxa"/>
+            <w:tcW w:w="2700" w:type="dxa"/>
+            <w:tcBorders>
+              <w:top w:val="nil"/>
+              <w:left w:val="nil"/>
+              <w:bottom w:val="nil"/>
+              <w:right w:val="nil"/>
+            </w:tcBorders>
+            <w:shd w:val="clear" w:color="auto" w:fill="auto"/>
+            <w:noWrap/>
+            <w:vAlign w:val="bottom"/>
+            <w:hideMark/>
+          </w:tcPr>
+          <w:p>
+            <w:pPr>
+              <w:spacing w:line="240" w:lineRule="auto"/>
+              <w:jc w:val="center"/>
+              <w:rPr>
+                <w:rFonts w:ascii="Calibri" w:eastAsia="Times New Roman" w:hAnsi="Calibri" w:cs="Calibri"/>
+                <w:sz w:val="20"/>
+                <w:szCs w:val="20"/>
+                <w:lang w:val="en-US"/>
+              </w:rPr>
+            </w:pPr>
+          </w:p>
+        </w:tc>
+        <w:tc>
+          <w:tcPr>
+            <w:tcW w:w="980" w:type="dxa"/>
             <w:tcBorders>
               <w:top w:val="nil"/>
               <w:left w:val="nil"/>
@@ -13261,7 +13168,7 @@
         </w:trPr>
         <w:tc>
           <w:tcPr>
-            <w:tcW w:w="2520" w:type="dxa"/>
+            <w:tcW w:w="2700" w:type="dxa"/>
             <w:tcBorders>
               <w:top w:val="nil"/>
               <w:left w:val="nil"/>
@@ -13296,7 +13203,7 @@
         </w:tc>
         <w:tc>
           <w:tcPr>
-            <w:tcW w:w="1160" w:type="dxa"/>
+            <w:tcW w:w="980" w:type="dxa"/>
             <w:tcBorders>
               <w:top w:val="nil"/>
               <w:left w:val="nil"/>
@@ -13390,34 +13297,34 @@
         </w:trPr>
         <w:tc>
           <w:tcPr>
-            <w:tcW w:w="2520" w:type="dxa"/>
-            <w:tcBorders>
-              <w:top w:val="nil"/>
-              <w:left w:val="nil"/>
-              <w:bottom w:val="nil"/>
-              <w:right w:val="nil"/>
-            </w:tcBorders>
-            <w:shd w:val="clear" w:color="auto" w:fill="auto"/>
-            <w:noWrap/>
-            <w:vAlign w:val="bottom"/>
-            <w:hideMark/>
-          </w:tcPr>
-          <w:p>
-            <w:pPr>
-              <w:spacing w:line="240" w:lineRule="auto"/>
-              <w:jc w:val="center"/>
-              <w:rPr>
-                <w:rFonts w:ascii="Calibri" w:eastAsia="Times New Roman" w:hAnsi="Calibri" w:cs="Calibri"/>
-                <w:sz w:val="20"/>
-                <w:szCs w:val="20"/>
-                <w:lang w:val="en-US"/>
-              </w:rPr>
-            </w:pPr>
-          </w:p>
-        </w:tc>
-        <w:tc>
-          <w:tcPr>
-            <w:tcW w:w="1160" w:type="dxa"/>
+            <w:tcW w:w="2700" w:type="dxa"/>
+            <w:tcBorders>
+              <w:top w:val="nil"/>
+              <w:left w:val="nil"/>
+              <w:bottom w:val="nil"/>
+              <w:right w:val="nil"/>
+            </w:tcBorders>
+            <w:shd w:val="clear" w:color="auto" w:fill="auto"/>
+            <w:noWrap/>
+            <w:vAlign w:val="bottom"/>
+            <w:hideMark/>
+          </w:tcPr>
+          <w:p>
+            <w:pPr>
+              <w:spacing w:line="240" w:lineRule="auto"/>
+              <w:jc w:val="center"/>
+              <w:rPr>
+                <w:rFonts w:ascii="Calibri" w:eastAsia="Times New Roman" w:hAnsi="Calibri" w:cs="Calibri"/>
+                <w:sz w:val="20"/>
+                <w:szCs w:val="20"/>
+                <w:lang w:val="en-US"/>
+              </w:rPr>
+            </w:pPr>
+          </w:p>
+        </w:tc>
+        <w:tc>
+          <w:tcPr>
+            <w:tcW w:w="980" w:type="dxa"/>
             <w:tcBorders>
               <w:top w:val="nil"/>
               <w:left w:val="nil"/>
@@ -13511,7 +13418,7 @@
         </w:trPr>
         <w:tc>
           <w:tcPr>
-            <w:tcW w:w="2520" w:type="dxa"/>
+            <w:tcW w:w="2700" w:type="dxa"/>
             <w:tcBorders>
               <w:top w:val="nil"/>
               <w:left w:val="nil"/>
@@ -13546,7 +13453,7 @@
         </w:tc>
         <w:tc>
           <w:tcPr>
-            <w:tcW w:w="1160" w:type="dxa"/>
+            <w:tcW w:w="980" w:type="dxa"/>
             <w:tcBorders>
               <w:top w:val="nil"/>
               <w:left w:val="nil"/>
@@ -13640,34 +13547,34 @@
         </w:trPr>
         <w:tc>
           <w:tcPr>
-            <w:tcW w:w="2520" w:type="dxa"/>
-            <w:tcBorders>
-              <w:top w:val="nil"/>
-              <w:left w:val="nil"/>
-              <w:bottom w:val="nil"/>
-              <w:right w:val="nil"/>
-            </w:tcBorders>
-            <w:shd w:val="clear" w:color="auto" w:fill="auto"/>
-            <w:noWrap/>
-            <w:vAlign w:val="bottom"/>
-            <w:hideMark/>
-          </w:tcPr>
-          <w:p>
-            <w:pPr>
-              <w:spacing w:line="240" w:lineRule="auto"/>
-              <w:jc w:val="center"/>
-              <w:rPr>
-                <w:rFonts w:ascii="Calibri" w:eastAsia="Times New Roman" w:hAnsi="Calibri" w:cs="Calibri"/>
-                <w:sz w:val="20"/>
-                <w:szCs w:val="20"/>
-                <w:lang w:val="en-US"/>
-              </w:rPr>
-            </w:pPr>
-          </w:p>
-        </w:tc>
-        <w:tc>
-          <w:tcPr>
-            <w:tcW w:w="1160" w:type="dxa"/>
+            <w:tcW w:w="2700" w:type="dxa"/>
+            <w:tcBorders>
+              <w:top w:val="nil"/>
+              <w:left w:val="nil"/>
+              <w:bottom w:val="nil"/>
+              <w:right w:val="nil"/>
+            </w:tcBorders>
+            <w:shd w:val="clear" w:color="auto" w:fill="auto"/>
+            <w:noWrap/>
+            <w:vAlign w:val="bottom"/>
+            <w:hideMark/>
+          </w:tcPr>
+          <w:p>
+            <w:pPr>
+              <w:spacing w:line="240" w:lineRule="auto"/>
+              <w:jc w:val="center"/>
+              <w:rPr>
+                <w:rFonts w:ascii="Calibri" w:eastAsia="Times New Roman" w:hAnsi="Calibri" w:cs="Calibri"/>
+                <w:sz w:val="20"/>
+                <w:szCs w:val="20"/>
+                <w:lang w:val="en-US"/>
+              </w:rPr>
+            </w:pPr>
+          </w:p>
+        </w:tc>
+        <w:tc>
+          <w:tcPr>
+            <w:tcW w:w="980" w:type="dxa"/>
             <w:tcBorders>
               <w:top w:val="nil"/>
               <w:left w:val="nil"/>
@@ -13761,7 +13668,7 @@
         </w:trPr>
         <w:tc>
           <w:tcPr>
-            <w:tcW w:w="2520" w:type="dxa"/>
+            <w:tcW w:w="2700" w:type="dxa"/>
             <w:tcBorders>
               <w:top w:val="nil"/>
               <w:left w:val="nil"/>
@@ -13796,7 +13703,7 @@
         </w:tc>
         <w:tc>
           <w:tcPr>
-            <w:tcW w:w="1160" w:type="dxa"/>
+            <w:tcW w:w="980" w:type="dxa"/>
             <w:tcBorders>
               <w:top w:val="nil"/>
               <w:left w:val="nil"/>
@@ -13890,34 +13797,34 @@
         </w:trPr>
         <w:tc>
           <w:tcPr>
-            <w:tcW w:w="2520" w:type="dxa"/>
-            <w:tcBorders>
-              <w:top w:val="nil"/>
-              <w:left w:val="nil"/>
-              <w:bottom w:val="nil"/>
-              <w:right w:val="nil"/>
-            </w:tcBorders>
-            <w:shd w:val="clear" w:color="auto" w:fill="auto"/>
-            <w:noWrap/>
-            <w:vAlign w:val="bottom"/>
-            <w:hideMark/>
-          </w:tcPr>
-          <w:p>
-            <w:pPr>
-              <w:spacing w:line="240" w:lineRule="auto"/>
-              <w:jc w:val="center"/>
-              <w:rPr>
-                <w:rFonts w:ascii="Calibri" w:eastAsia="Times New Roman" w:hAnsi="Calibri" w:cs="Calibri"/>
-                <w:sz w:val="20"/>
-                <w:szCs w:val="20"/>
-                <w:lang w:val="en-US"/>
-              </w:rPr>
-            </w:pPr>
-          </w:p>
-        </w:tc>
-        <w:tc>
-          <w:tcPr>
-            <w:tcW w:w="1160" w:type="dxa"/>
+            <w:tcW w:w="2700" w:type="dxa"/>
+            <w:tcBorders>
+              <w:top w:val="nil"/>
+              <w:left w:val="nil"/>
+              <w:bottom w:val="nil"/>
+              <w:right w:val="nil"/>
+            </w:tcBorders>
+            <w:shd w:val="clear" w:color="auto" w:fill="auto"/>
+            <w:noWrap/>
+            <w:vAlign w:val="bottom"/>
+            <w:hideMark/>
+          </w:tcPr>
+          <w:p>
+            <w:pPr>
+              <w:spacing w:line="240" w:lineRule="auto"/>
+              <w:jc w:val="center"/>
+              <w:rPr>
+                <w:rFonts w:ascii="Calibri" w:eastAsia="Times New Roman" w:hAnsi="Calibri" w:cs="Calibri"/>
+                <w:sz w:val="20"/>
+                <w:szCs w:val="20"/>
+                <w:lang w:val="en-US"/>
+              </w:rPr>
+            </w:pPr>
+          </w:p>
+        </w:tc>
+        <w:tc>
+          <w:tcPr>
+            <w:tcW w:w="980" w:type="dxa"/>
             <w:tcBorders>
               <w:top w:val="nil"/>
               <w:left w:val="nil"/>
@@ -14011,7 +13918,7 @@
         </w:trPr>
         <w:tc>
           <w:tcPr>
-            <w:tcW w:w="2520" w:type="dxa"/>
+            <w:tcW w:w="2700" w:type="dxa"/>
             <w:tcBorders>
               <w:top w:val="nil"/>
               <w:left w:val="nil"/>
@@ -14046,7 +13953,7 @@
         </w:tc>
         <w:tc>
           <w:tcPr>
-            <w:tcW w:w="1160" w:type="dxa"/>
+            <w:tcW w:w="980" w:type="dxa"/>
             <w:tcBorders>
               <w:top w:val="nil"/>
               <w:left w:val="nil"/>
@@ -14140,34 +14047,34 @@
         </w:trPr>
         <w:tc>
           <w:tcPr>
-            <w:tcW w:w="2520" w:type="dxa"/>
-            <w:tcBorders>
-              <w:top w:val="nil"/>
-              <w:left w:val="nil"/>
-              <w:bottom w:val="nil"/>
-              <w:right w:val="nil"/>
-            </w:tcBorders>
-            <w:shd w:val="clear" w:color="auto" w:fill="auto"/>
-            <w:noWrap/>
-            <w:vAlign w:val="bottom"/>
-            <w:hideMark/>
-          </w:tcPr>
-          <w:p>
-            <w:pPr>
-              <w:spacing w:line="240" w:lineRule="auto"/>
-              <w:jc w:val="center"/>
-              <w:rPr>
-                <w:rFonts w:ascii="Calibri" w:eastAsia="Times New Roman" w:hAnsi="Calibri" w:cs="Calibri"/>
-                <w:sz w:val="20"/>
-                <w:szCs w:val="20"/>
-                <w:lang w:val="en-US"/>
-              </w:rPr>
-            </w:pPr>
-          </w:p>
-        </w:tc>
-        <w:tc>
-          <w:tcPr>
-            <w:tcW w:w="1160" w:type="dxa"/>
+            <w:tcW w:w="2700" w:type="dxa"/>
+            <w:tcBorders>
+              <w:top w:val="nil"/>
+              <w:left w:val="nil"/>
+              <w:bottom w:val="nil"/>
+              <w:right w:val="nil"/>
+            </w:tcBorders>
+            <w:shd w:val="clear" w:color="auto" w:fill="auto"/>
+            <w:noWrap/>
+            <w:vAlign w:val="bottom"/>
+            <w:hideMark/>
+          </w:tcPr>
+          <w:p>
+            <w:pPr>
+              <w:spacing w:line="240" w:lineRule="auto"/>
+              <w:jc w:val="center"/>
+              <w:rPr>
+                <w:rFonts w:ascii="Calibri" w:eastAsia="Times New Roman" w:hAnsi="Calibri" w:cs="Calibri"/>
+                <w:sz w:val="20"/>
+                <w:szCs w:val="20"/>
+                <w:lang w:val="en-US"/>
+              </w:rPr>
+            </w:pPr>
+          </w:p>
+        </w:tc>
+        <w:tc>
+          <w:tcPr>
+            <w:tcW w:w="980" w:type="dxa"/>
             <w:tcBorders>
               <w:top w:val="nil"/>
               <w:left w:val="nil"/>
@@ -14261,7 +14168,7 @@
         </w:trPr>
         <w:tc>
           <w:tcPr>
-            <w:tcW w:w="2520" w:type="dxa"/>
+            <w:tcW w:w="2700" w:type="dxa"/>
             <w:tcBorders>
               <w:top w:val="nil"/>
               <w:left w:val="nil"/>
@@ -14296,7 +14203,7 @@
         </w:tc>
         <w:tc>
           <w:tcPr>
-            <w:tcW w:w="1160" w:type="dxa"/>
+            <w:tcW w:w="980" w:type="dxa"/>
             <w:tcBorders>
               <w:top w:val="nil"/>
               <w:left w:val="nil"/>
@@ -14409,34 +14316,34 @@
         </w:trPr>
         <w:tc>
           <w:tcPr>
-            <w:tcW w:w="2520" w:type="dxa"/>
-            <w:tcBorders>
-              <w:top w:val="nil"/>
-              <w:left w:val="nil"/>
-              <w:bottom w:val="nil"/>
-              <w:right w:val="nil"/>
-            </w:tcBorders>
-            <w:shd w:val="clear" w:color="auto" w:fill="auto"/>
-            <w:noWrap/>
-            <w:vAlign w:val="bottom"/>
-            <w:hideMark/>
-          </w:tcPr>
-          <w:p>
-            <w:pPr>
-              <w:spacing w:line="240" w:lineRule="auto"/>
-              <w:jc w:val="center"/>
-              <w:rPr>
-                <w:rFonts w:ascii="Calibri" w:eastAsia="Times New Roman" w:hAnsi="Calibri" w:cs="Calibri"/>
-                <w:sz w:val="20"/>
-                <w:szCs w:val="20"/>
-                <w:lang w:val="en-US"/>
-              </w:rPr>
-            </w:pPr>
-          </w:p>
-        </w:tc>
-        <w:tc>
-          <w:tcPr>
-            <w:tcW w:w="1160" w:type="dxa"/>
+            <w:tcW w:w="2700" w:type="dxa"/>
+            <w:tcBorders>
+              <w:top w:val="nil"/>
+              <w:left w:val="nil"/>
+              <w:bottom w:val="nil"/>
+              <w:right w:val="nil"/>
+            </w:tcBorders>
+            <w:shd w:val="clear" w:color="auto" w:fill="auto"/>
+            <w:noWrap/>
+            <w:vAlign w:val="bottom"/>
+            <w:hideMark/>
+          </w:tcPr>
+          <w:p>
+            <w:pPr>
+              <w:spacing w:line="240" w:lineRule="auto"/>
+              <w:jc w:val="center"/>
+              <w:rPr>
+                <w:rFonts w:ascii="Calibri" w:eastAsia="Times New Roman" w:hAnsi="Calibri" w:cs="Calibri"/>
+                <w:sz w:val="20"/>
+                <w:szCs w:val="20"/>
+                <w:lang w:val="en-US"/>
+              </w:rPr>
+            </w:pPr>
+          </w:p>
+        </w:tc>
+        <w:tc>
+          <w:tcPr>
+            <w:tcW w:w="980" w:type="dxa"/>
             <w:tcBorders>
               <w:top w:val="nil"/>
               <w:left w:val="nil"/>
@@ -14549,34 +14456,34 @@
         </w:trPr>
         <w:tc>
           <w:tcPr>
-            <w:tcW w:w="2520" w:type="dxa"/>
-            <w:tcBorders>
-              <w:top w:val="nil"/>
-              <w:left w:val="nil"/>
-              <w:bottom w:val="nil"/>
-              <w:right w:val="nil"/>
-            </w:tcBorders>
-            <w:shd w:val="clear" w:color="auto" w:fill="auto"/>
-            <w:noWrap/>
-            <w:vAlign w:val="bottom"/>
-            <w:hideMark/>
-          </w:tcPr>
-          <w:p>
-            <w:pPr>
-              <w:spacing w:line="240" w:lineRule="auto"/>
-              <w:jc w:val="center"/>
-              <w:rPr>
-                <w:rFonts w:ascii="Calibri" w:eastAsia="Times New Roman" w:hAnsi="Calibri" w:cs="Calibri"/>
-                <w:sz w:val="20"/>
-                <w:szCs w:val="20"/>
-                <w:lang w:val="en-US"/>
-              </w:rPr>
-            </w:pPr>
-          </w:p>
-        </w:tc>
-        <w:tc>
-          <w:tcPr>
-            <w:tcW w:w="1160" w:type="dxa"/>
+            <w:tcW w:w="2700" w:type="dxa"/>
+            <w:tcBorders>
+              <w:top w:val="nil"/>
+              <w:left w:val="nil"/>
+              <w:bottom w:val="nil"/>
+              <w:right w:val="nil"/>
+            </w:tcBorders>
+            <w:shd w:val="clear" w:color="auto" w:fill="auto"/>
+            <w:noWrap/>
+            <w:vAlign w:val="bottom"/>
+            <w:hideMark/>
+          </w:tcPr>
+          <w:p>
+            <w:pPr>
+              <w:spacing w:line="240" w:lineRule="auto"/>
+              <w:jc w:val="center"/>
+              <w:rPr>
+                <w:rFonts w:ascii="Calibri" w:eastAsia="Times New Roman" w:hAnsi="Calibri" w:cs="Calibri"/>
+                <w:sz w:val="20"/>
+                <w:szCs w:val="20"/>
+                <w:lang w:val="en-US"/>
+              </w:rPr>
+            </w:pPr>
+          </w:p>
+        </w:tc>
+        <w:tc>
+          <w:tcPr>
+            <w:tcW w:w="980" w:type="dxa"/>
             <w:tcBorders>
               <w:top w:val="nil"/>
               <w:left w:val="nil"/>
@@ -14661,7 +14568,7 @@
         </w:trPr>
         <w:tc>
           <w:tcPr>
-            <w:tcW w:w="2520" w:type="dxa"/>
+            <w:tcW w:w="2700" w:type="dxa"/>
             <w:tcBorders>
               <w:top w:val="nil"/>
               <w:left w:val="nil"/>
@@ -14696,7 +14603,7 @@
         </w:tc>
         <w:tc>
           <w:tcPr>
-            <w:tcW w:w="1160" w:type="dxa"/>
+            <w:tcW w:w="980" w:type="dxa"/>
             <w:tcBorders>
               <w:top w:val="nil"/>
               <w:left w:val="nil"/>
@@ -14809,7 +14716,7 @@
         </w:trPr>
         <w:tc>
           <w:tcPr>
-            <w:tcW w:w="2520" w:type="dxa"/>
+            <w:tcW w:w="2700" w:type="dxa"/>
             <w:tcBorders>
               <w:top w:val="nil"/>
               <w:left w:val="nil"/>
@@ -14855,7 +14762,7 @@
         </w:tc>
         <w:tc>
           <w:tcPr>
-            <w:tcW w:w="1160" w:type="dxa"/>
+            <w:tcW w:w="980" w:type="dxa"/>
             <w:tcBorders>
               <w:top w:val="nil"/>
               <w:left w:val="nil"/>
@@ -15135,6 +15042,133 @@
           <w:szCs w:val="24"/>
         </w:rPr>
       </w:pPr>
+      <w:r>
+        <w:rPr>
+          <w:rFonts w:ascii="Times New Roman" w:eastAsia="Times New Roman" w:hAnsi="Times New Roman" w:cs="Times New Roman"/>
+          <w:bCs/>
+          <w:sz w:val="24"/>
+          <w:szCs w:val="24"/>
+        </w:rPr>
+        <w:lastRenderedPageBreak/>
+        <w:t xml:space="preserve">The results from the </w:t>
+      </w:r>
+      <w:r>
+        <w:rPr>
+          <w:rFonts w:ascii="Times New Roman" w:eastAsia="Times New Roman" w:hAnsi="Times New Roman" w:cs="Times New Roman"/>
+          <w:bCs/>
+          <w:sz w:val="24"/>
+          <w:szCs w:val="24"/>
+        </w:rPr>
+        <w:t>smaller</w:t>
+      </w:r>
+      <w:r>
+        <w:rPr>
+          <w:rFonts w:ascii="Times New Roman" w:eastAsia="Times New Roman" w:hAnsi="Times New Roman" w:cs="Times New Roman"/>
+          <w:bCs/>
+          <w:sz w:val="24"/>
+          <w:szCs w:val="24"/>
+        </w:rPr>
+        <w:t xml:space="preserve"> logistic regression models are displayed in Table</w:t>
+      </w:r>
+      <w:r>
+        <w:rPr>
+          <w:rFonts w:ascii="Times New Roman" w:eastAsia="Times New Roman" w:hAnsi="Times New Roman" w:cs="Times New Roman"/>
+          <w:bCs/>
+          <w:sz w:val="24"/>
+          <w:szCs w:val="24"/>
+        </w:rPr>
+        <w:t>s</w:t>
+      </w:r>
+      <w:r>
+        <w:rPr>
+          <w:rFonts w:ascii="Times New Roman" w:eastAsia="Times New Roman" w:hAnsi="Times New Roman" w:cs="Times New Roman"/>
+          <w:bCs/>
+          <w:sz w:val="24"/>
+          <w:szCs w:val="24"/>
+        </w:rPr>
+        <w:t xml:space="preserve"> </w:t>
+      </w:r>
+      <w:r>
+        <w:rPr>
+          <w:rFonts w:ascii="Times New Roman" w:eastAsia="Times New Roman" w:hAnsi="Times New Roman" w:cs="Times New Roman"/>
+          <w:bCs/>
+          <w:sz w:val="24"/>
+          <w:szCs w:val="24"/>
+        </w:rPr>
+        <w:t>4</w:t>
+      </w:r>
+      <w:r>
+        <w:rPr>
+          <w:rFonts w:ascii="Times New Roman" w:eastAsia="Times New Roman" w:hAnsi="Times New Roman" w:cs="Times New Roman"/>
+          <w:bCs/>
+          <w:sz w:val="24"/>
+          <w:szCs w:val="24"/>
+        </w:rPr>
+        <w:t xml:space="preserve"> and </w:t>
+      </w:r>
+      <w:r>
+        <w:rPr>
+          <w:rFonts w:ascii="Times New Roman" w:eastAsia="Times New Roman" w:hAnsi="Times New Roman" w:cs="Times New Roman"/>
+          <w:bCs/>
+          <w:sz w:val="24"/>
+          <w:szCs w:val="24"/>
+        </w:rPr>
+        <w:t>5</w:t>
+      </w:r>
+      <w:r>
+        <w:rPr>
+          <w:rFonts w:ascii="Times New Roman" w:eastAsia="Times New Roman" w:hAnsi="Times New Roman" w:cs="Times New Roman"/>
+          <w:bCs/>
+          <w:sz w:val="24"/>
+          <w:szCs w:val="24"/>
+        </w:rPr>
+        <w:t xml:space="preserve">. </w:t>
+      </w:r>
+      <w:r>
+        <w:rPr>
+          <w:rFonts w:ascii="Times New Roman" w:eastAsia="Times New Roman" w:hAnsi="Times New Roman" w:cs="Times New Roman"/>
+          <w:bCs/>
+          <w:sz w:val="24"/>
+          <w:szCs w:val="24"/>
+        </w:rPr>
+        <w:t xml:space="preserve">These more nuanced models, while smaller, echo the earlier significant race variables and </w:t>
+      </w:r>
+      <w:r>
+        <w:rPr>
+          <w:rFonts w:ascii="Times New Roman" w:eastAsia="Times New Roman" w:hAnsi="Times New Roman" w:cs="Times New Roman"/>
+          <w:bCs/>
+          <w:sz w:val="24"/>
+          <w:szCs w:val="24"/>
+        </w:rPr>
+        <w:t xml:space="preserve">also </w:t>
+      </w:r>
+      <w:r>
+        <w:rPr>
+          <w:rFonts w:ascii="Times New Roman" w:eastAsia="Times New Roman" w:hAnsi="Times New Roman" w:cs="Times New Roman"/>
+          <w:bCs/>
+          <w:sz w:val="24"/>
+          <w:szCs w:val="24"/>
+        </w:rPr>
+        <w:t xml:space="preserve">add that </w:t>
+      </w:r>
+      <w:r>
+        <w:rPr>
+          <w:rFonts w:ascii="Times New Roman" w:eastAsia="Times New Roman" w:hAnsi="Times New Roman" w:cs="Times New Roman"/>
+          <w:bCs/>
+          <w:sz w:val="24"/>
+          <w:szCs w:val="24"/>
+        </w:rPr>
+        <w:t xml:space="preserve">when available, the </w:t>
+      </w:r>
+      <w:r>
+        <w:rPr>
+          <w:rFonts w:ascii="Times New Roman" w:eastAsia="Times New Roman" w:hAnsi="Times New Roman" w:cs="Times New Roman"/>
+          <w:bCs/>
+          <w:sz w:val="24"/>
+          <w:szCs w:val="24"/>
+        </w:rPr>
+        <w:t xml:space="preserve">race perceived prior to stop variable was very significant. </w:t>
+      </w:r>
     </w:p>
     <w:p>
       <w:pPr>
@@ -15146,137 +15180,23 @@
           <w:szCs w:val="24"/>
         </w:rPr>
       </w:pPr>
-    </w:p>
-    <w:p>
-      <w:pPr>
-        <w:spacing w:line="480" w:lineRule="auto"/>
+      <w:r>
         <w:rPr>
           <w:rFonts w:ascii="Times New Roman" w:eastAsia="Times New Roman" w:hAnsi="Times New Roman" w:cs="Times New Roman"/>
           <w:bCs/>
           <w:sz w:val="24"/>
           <w:szCs w:val="24"/>
         </w:rPr>
-      </w:pPr>
-    </w:p>
-    <w:p>
-      <w:pPr>
-        <w:spacing w:line="480" w:lineRule="auto"/>
+        <w:t xml:space="preserve">Table </w:t>
+      </w:r>
+      <w:r>
         <w:rPr>
           <w:rFonts w:ascii="Times New Roman" w:eastAsia="Times New Roman" w:hAnsi="Times New Roman" w:cs="Times New Roman"/>
           <w:bCs/>
           <w:sz w:val="24"/>
           <w:szCs w:val="24"/>
         </w:rPr>
-      </w:pPr>
-      <w:r>
-        <w:rPr>
-          <w:rFonts w:ascii="Times New Roman" w:eastAsia="Times New Roman" w:hAnsi="Times New Roman" w:cs="Times New Roman"/>
-          <w:bCs/>
-          <w:sz w:val="24"/>
-          <w:szCs w:val="24"/>
-        </w:rPr>
-        <w:t xml:space="preserve">The results of the from the </w:t>
-      </w:r>
-      <w:r>
-        <w:rPr>
-          <w:rFonts w:ascii="Times New Roman" w:eastAsia="Times New Roman" w:hAnsi="Times New Roman" w:cs="Times New Roman"/>
-          <w:bCs/>
-          <w:sz w:val="24"/>
-          <w:szCs w:val="24"/>
-        </w:rPr>
-        <w:t>smaller</w:t>
-      </w:r>
-      <w:r>
-        <w:rPr>
-          <w:rFonts w:ascii="Times New Roman" w:eastAsia="Times New Roman" w:hAnsi="Times New Roman" w:cs="Times New Roman"/>
-          <w:bCs/>
-          <w:sz w:val="24"/>
-          <w:szCs w:val="24"/>
-        </w:rPr>
-        <w:t xml:space="preserve"> logistic regression models are displayed in Table</w:t>
-      </w:r>
-      <w:r>
-        <w:rPr>
-          <w:rFonts w:ascii="Times New Roman" w:eastAsia="Times New Roman" w:hAnsi="Times New Roman" w:cs="Times New Roman"/>
-          <w:bCs/>
-          <w:sz w:val="24"/>
-          <w:szCs w:val="24"/>
-        </w:rPr>
-        <w:t>s</w:t>
-      </w:r>
-      <w:r>
-        <w:rPr>
-          <w:rFonts w:ascii="Times New Roman" w:eastAsia="Times New Roman" w:hAnsi="Times New Roman" w:cs="Times New Roman"/>
-          <w:bCs/>
-          <w:sz w:val="24"/>
-          <w:szCs w:val="24"/>
-        </w:rPr>
-        <w:t xml:space="preserve"> </w:t>
-      </w:r>
-      <w:r>
-        <w:rPr>
-          <w:rFonts w:ascii="Times New Roman" w:eastAsia="Times New Roman" w:hAnsi="Times New Roman" w:cs="Times New Roman"/>
-          <w:bCs/>
-          <w:sz w:val="24"/>
-          <w:szCs w:val="24"/>
-        </w:rPr>
-        <w:t>3</w:t>
-      </w:r>
-      <w:r>
-        <w:rPr>
-          <w:rFonts w:ascii="Times New Roman" w:eastAsia="Times New Roman" w:hAnsi="Times New Roman" w:cs="Times New Roman"/>
-          <w:bCs/>
-          <w:sz w:val="24"/>
-          <w:szCs w:val="24"/>
-        </w:rPr>
-        <w:t xml:space="preserve"> and 4</w:t>
-      </w:r>
-      <w:r>
-        <w:rPr>
-          <w:rFonts w:ascii="Times New Roman" w:eastAsia="Times New Roman" w:hAnsi="Times New Roman" w:cs="Times New Roman"/>
-          <w:bCs/>
-          <w:sz w:val="24"/>
-          <w:szCs w:val="24"/>
-        </w:rPr>
-        <w:t xml:space="preserve">. </w:t>
-      </w:r>
-      <w:r>
-        <w:rPr>
-          <w:rFonts w:ascii="Times New Roman" w:eastAsia="Times New Roman" w:hAnsi="Times New Roman" w:cs="Times New Roman"/>
-          <w:bCs/>
-          <w:sz w:val="24"/>
-          <w:szCs w:val="24"/>
-        </w:rPr>
-        <w:t xml:space="preserve">These more nuanced models, while smaller, echo the earlier significant race variables and add that the race perceived prior to stop variable was also very significant. </w:t>
-      </w:r>
-    </w:p>
-    <w:p>
-      <w:pPr>
-        <w:spacing w:line="480" w:lineRule="auto"/>
-        <w:rPr>
-          <w:rFonts w:ascii="Times New Roman" w:eastAsia="Times New Roman" w:hAnsi="Times New Roman" w:cs="Times New Roman"/>
-          <w:bCs/>
-          <w:sz w:val="24"/>
-          <w:szCs w:val="24"/>
-        </w:rPr>
-      </w:pPr>
-      <w:r>
-        <w:rPr>
-          <w:rFonts w:ascii="Times New Roman" w:eastAsia="Times New Roman" w:hAnsi="Times New Roman" w:cs="Times New Roman"/>
-          <w:bCs/>
-          <w:sz w:val="24"/>
-          <w:szCs w:val="24"/>
-        </w:rPr>
-        <w:t xml:space="preserve">Table </w:t>
-      </w:r>
-      <w:r>
-        <w:rPr>
-          <w:rFonts w:ascii="Times New Roman" w:eastAsia="Times New Roman" w:hAnsi="Times New Roman" w:cs="Times New Roman"/>
-          <w:bCs/>
-          <w:sz w:val="24"/>
-          <w:szCs w:val="24"/>
-        </w:rPr>
-        <w:t>3</w:t>
+        <w:t>4</w:t>
       </w:r>
       <w:r>
         <w:rPr>
@@ -19238,7 +19158,6 @@
           <w:sz w:val="24"/>
           <w:szCs w:val="24"/>
         </w:rPr>
-        <w:lastRenderedPageBreak/>
         <w:t xml:space="preserve">Table </w:t>
       </w:r>
       <w:r>
@@ -19248,7 +19167,7 @@
           <w:sz w:val="24"/>
           <w:szCs w:val="24"/>
         </w:rPr>
-        <w:t>4</w:t>
+        <w:t>5</w:t>
       </w:r>
       <w:r>
         <w:rPr>
@@ -19266,8 +19185,8 @@
         <w:tblLook w:val="04A0" w:firstRow="1" w:lastRow="0" w:firstColumn="1" w:lastColumn="0" w:noHBand="0" w:noVBand="1"/>
       </w:tblPr>
       <w:tblGrid>
-        <w:gridCol w:w="2520"/>
-        <w:gridCol w:w="1160"/>
+        <w:gridCol w:w="2790"/>
+        <w:gridCol w:w="971"/>
         <w:gridCol w:w="1160"/>
         <w:gridCol w:w="1160"/>
       </w:tblGrid>
@@ -19277,7 +19196,7 @@
         </w:trPr>
         <w:tc>
           <w:tcPr>
-            <w:tcW w:w="2520" w:type="dxa"/>
+            <w:tcW w:w="2790" w:type="dxa"/>
             <w:tcBorders>
               <w:top w:val="single" w:sz="4" w:space="0" w:color="auto"/>
               <w:left w:val="nil"/>
@@ -19312,7 +19231,7 @@
         </w:tc>
         <w:tc>
           <w:tcPr>
-            <w:tcW w:w="1160" w:type="dxa"/>
+            <w:tcW w:w="890" w:type="dxa"/>
             <w:tcBorders>
               <w:top w:val="single" w:sz="4" w:space="0" w:color="auto"/>
               <w:left w:val="nil"/>
@@ -19425,7 +19344,7 @@
         </w:trPr>
         <w:tc>
           <w:tcPr>
-            <w:tcW w:w="2520" w:type="dxa"/>
+            <w:tcW w:w="2790" w:type="dxa"/>
             <w:tcBorders>
               <w:top w:val="nil"/>
               <w:left w:val="nil"/>
@@ -19460,7 +19379,7 @@
         </w:tc>
         <w:tc>
           <w:tcPr>
-            <w:tcW w:w="1160" w:type="dxa"/>
+            <w:tcW w:w="890" w:type="dxa"/>
             <w:tcBorders>
               <w:top w:val="nil"/>
               <w:left w:val="nil"/>
@@ -19573,34 +19492,34 @@
         </w:trPr>
         <w:tc>
           <w:tcPr>
-            <w:tcW w:w="2520" w:type="dxa"/>
-            <w:tcBorders>
-              <w:top w:val="nil"/>
-              <w:left w:val="nil"/>
-              <w:bottom w:val="nil"/>
-              <w:right w:val="nil"/>
-            </w:tcBorders>
-            <w:shd w:val="clear" w:color="auto" w:fill="auto"/>
-            <w:noWrap/>
-            <w:vAlign w:val="bottom"/>
-            <w:hideMark/>
-          </w:tcPr>
-          <w:p>
-            <w:pPr>
-              <w:spacing w:line="240" w:lineRule="auto"/>
-              <w:jc w:val="center"/>
-              <w:rPr>
-                <w:rFonts w:ascii="Calibri" w:eastAsia="Times New Roman" w:hAnsi="Calibri" w:cs="Calibri"/>
-                <w:sz w:val="20"/>
-                <w:szCs w:val="20"/>
-                <w:lang w:val="en-US"/>
-              </w:rPr>
-            </w:pPr>
-          </w:p>
-        </w:tc>
-        <w:tc>
-          <w:tcPr>
-            <w:tcW w:w="1160" w:type="dxa"/>
+            <w:tcW w:w="2790" w:type="dxa"/>
+            <w:tcBorders>
+              <w:top w:val="nil"/>
+              <w:left w:val="nil"/>
+              <w:bottom w:val="nil"/>
+              <w:right w:val="nil"/>
+            </w:tcBorders>
+            <w:shd w:val="clear" w:color="auto" w:fill="auto"/>
+            <w:noWrap/>
+            <w:vAlign w:val="bottom"/>
+            <w:hideMark/>
+          </w:tcPr>
+          <w:p>
+            <w:pPr>
+              <w:spacing w:line="240" w:lineRule="auto"/>
+              <w:jc w:val="center"/>
+              <w:rPr>
+                <w:rFonts w:ascii="Calibri" w:eastAsia="Times New Roman" w:hAnsi="Calibri" w:cs="Calibri"/>
+                <w:sz w:val="20"/>
+                <w:szCs w:val="20"/>
+                <w:lang w:val="en-US"/>
+              </w:rPr>
+            </w:pPr>
+          </w:p>
+        </w:tc>
+        <w:tc>
+          <w:tcPr>
+            <w:tcW w:w="890" w:type="dxa"/>
             <w:tcBorders>
               <w:top w:val="nil"/>
               <w:left w:val="nil"/>
@@ -19713,7 +19632,7 @@
         </w:trPr>
         <w:tc>
           <w:tcPr>
-            <w:tcW w:w="2520" w:type="dxa"/>
+            <w:tcW w:w="2790" w:type="dxa"/>
             <w:tcBorders>
               <w:top w:val="nil"/>
               <w:left w:val="nil"/>
@@ -19748,7 +19667,7 @@
         </w:tc>
         <w:tc>
           <w:tcPr>
-            <w:tcW w:w="1160" w:type="dxa"/>
+            <w:tcW w:w="890" w:type="dxa"/>
             <w:tcBorders>
               <w:top w:val="nil"/>
               <w:left w:val="nil"/>
@@ -19861,34 +19780,34 @@
         </w:trPr>
         <w:tc>
           <w:tcPr>
-            <w:tcW w:w="2520" w:type="dxa"/>
-            <w:tcBorders>
-              <w:top w:val="nil"/>
-              <w:left w:val="nil"/>
-              <w:bottom w:val="nil"/>
-              <w:right w:val="nil"/>
-            </w:tcBorders>
-            <w:shd w:val="clear" w:color="auto" w:fill="auto"/>
-            <w:noWrap/>
-            <w:vAlign w:val="bottom"/>
-            <w:hideMark/>
-          </w:tcPr>
-          <w:p>
-            <w:pPr>
-              <w:spacing w:line="240" w:lineRule="auto"/>
-              <w:jc w:val="center"/>
-              <w:rPr>
-                <w:rFonts w:ascii="Calibri" w:eastAsia="Times New Roman" w:hAnsi="Calibri" w:cs="Calibri"/>
-                <w:sz w:val="20"/>
-                <w:szCs w:val="20"/>
-                <w:lang w:val="en-US"/>
-              </w:rPr>
-            </w:pPr>
-          </w:p>
-        </w:tc>
-        <w:tc>
-          <w:tcPr>
-            <w:tcW w:w="1160" w:type="dxa"/>
+            <w:tcW w:w="2790" w:type="dxa"/>
+            <w:tcBorders>
+              <w:top w:val="nil"/>
+              <w:left w:val="nil"/>
+              <w:bottom w:val="nil"/>
+              <w:right w:val="nil"/>
+            </w:tcBorders>
+            <w:shd w:val="clear" w:color="auto" w:fill="auto"/>
+            <w:noWrap/>
+            <w:vAlign w:val="bottom"/>
+            <w:hideMark/>
+          </w:tcPr>
+          <w:p>
+            <w:pPr>
+              <w:spacing w:line="240" w:lineRule="auto"/>
+              <w:jc w:val="center"/>
+              <w:rPr>
+                <w:rFonts w:ascii="Calibri" w:eastAsia="Times New Roman" w:hAnsi="Calibri" w:cs="Calibri"/>
+                <w:sz w:val="20"/>
+                <w:szCs w:val="20"/>
+                <w:lang w:val="en-US"/>
+              </w:rPr>
+            </w:pPr>
+          </w:p>
+        </w:tc>
+        <w:tc>
+          <w:tcPr>
+            <w:tcW w:w="890" w:type="dxa"/>
             <w:tcBorders>
               <w:top w:val="nil"/>
               <w:left w:val="nil"/>
@@ -20001,7 +19920,7 @@
         </w:trPr>
         <w:tc>
           <w:tcPr>
-            <w:tcW w:w="2520" w:type="dxa"/>
+            <w:tcW w:w="2790" w:type="dxa"/>
             <w:tcBorders>
               <w:top w:val="nil"/>
               <w:left w:val="nil"/>
@@ -20036,7 +19955,7 @@
         </w:tc>
         <w:tc>
           <w:tcPr>
-            <w:tcW w:w="1160" w:type="dxa"/>
+            <w:tcW w:w="890" w:type="dxa"/>
             <w:tcBorders>
               <w:top w:val="nil"/>
               <w:left w:val="nil"/>
@@ -20149,34 +20068,34 @@
         </w:trPr>
         <w:tc>
           <w:tcPr>
-            <w:tcW w:w="2520" w:type="dxa"/>
-            <w:tcBorders>
-              <w:top w:val="nil"/>
-              <w:left w:val="nil"/>
-              <w:bottom w:val="nil"/>
-              <w:right w:val="nil"/>
-            </w:tcBorders>
-            <w:shd w:val="clear" w:color="auto" w:fill="auto"/>
-            <w:noWrap/>
-            <w:vAlign w:val="bottom"/>
-            <w:hideMark/>
-          </w:tcPr>
-          <w:p>
-            <w:pPr>
-              <w:spacing w:line="240" w:lineRule="auto"/>
-              <w:jc w:val="center"/>
-              <w:rPr>
-                <w:rFonts w:ascii="Calibri" w:eastAsia="Times New Roman" w:hAnsi="Calibri" w:cs="Calibri"/>
-                <w:sz w:val="20"/>
-                <w:szCs w:val="20"/>
-                <w:lang w:val="en-US"/>
-              </w:rPr>
-            </w:pPr>
-          </w:p>
-        </w:tc>
-        <w:tc>
-          <w:tcPr>
-            <w:tcW w:w="1160" w:type="dxa"/>
+            <w:tcW w:w="2790" w:type="dxa"/>
+            <w:tcBorders>
+              <w:top w:val="nil"/>
+              <w:left w:val="nil"/>
+              <w:bottom w:val="nil"/>
+              <w:right w:val="nil"/>
+            </w:tcBorders>
+            <w:shd w:val="clear" w:color="auto" w:fill="auto"/>
+            <w:noWrap/>
+            <w:vAlign w:val="bottom"/>
+            <w:hideMark/>
+          </w:tcPr>
+          <w:p>
+            <w:pPr>
+              <w:spacing w:line="240" w:lineRule="auto"/>
+              <w:jc w:val="center"/>
+              <w:rPr>
+                <w:rFonts w:ascii="Calibri" w:eastAsia="Times New Roman" w:hAnsi="Calibri" w:cs="Calibri"/>
+                <w:sz w:val="20"/>
+                <w:szCs w:val="20"/>
+                <w:lang w:val="en-US"/>
+              </w:rPr>
+            </w:pPr>
+          </w:p>
+        </w:tc>
+        <w:tc>
+          <w:tcPr>
+            <w:tcW w:w="890" w:type="dxa"/>
             <w:tcBorders>
               <w:top w:val="nil"/>
               <w:left w:val="nil"/>
@@ -20289,7 +20208,7 @@
         </w:trPr>
         <w:tc>
           <w:tcPr>
-            <w:tcW w:w="2520" w:type="dxa"/>
+            <w:tcW w:w="2790" w:type="dxa"/>
             <w:tcBorders>
               <w:top w:val="nil"/>
               <w:left w:val="nil"/>
@@ -20324,7 +20243,7 @@
         </w:tc>
         <w:tc>
           <w:tcPr>
-            <w:tcW w:w="1160" w:type="dxa"/>
+            <w:tcW w:w="890" w:type="dxa"/>
             <w:tcBorders>
               <w:top w:val="nil"/>
               <w:left w:val="nil"/>
@@ -20437,34 +20356,34 @@
         </w:trPr>
         <w:tc>
           <w:tcPr>
-            <w:tcW w:w="2520" w:type="dxa"/>
-            <w:tcBorders>
-              <w:top w:val="nil"/>
-              <w:left w:val="nil"/>
-              <w:bottom w:val="nil"/>
-              <w:right w:val="nil"/>
-            </w:tcBorders>
-            <w:shd w:val="clear" w:color="auto" w:fill="auto"/>
-            <w:noWrap/>
-            <w:vAlign w:val="bottom"/>
-            <w:hideMark/>
-          </w:tcPr>
-          <w:p>
-            <w:pPr>
-              <w:spacing w:line="240" w:lineRule="auto"/>
-              <w:jc w:val="center"/>
-              <w:rPr>
-                <w:rFonts w:ascii="Calibri" w:eastAsia="Times New Roman" w:hAnsi="Calibri" w:cs="Calibri"/>
-                <w:sz w:val="20"/>
-                <w:szCs w:val="20"/>
-                <w:lang w:val="en-US"/>
-              </w:rPr>
-            </w:pPr>
-          </w:p>
-        </w:tc>
-        <w:tc>
-          <w:tcPr>
-            <w:tcW w:w="1160" w:type="dxa"/>
+            <w:tcW w:w="2790" w:type="dxa"/>
+            <w:tcBorders>
+              <w:top w:val="nil"/>
+              <w:left w:val="nil"/>
+              <w:bottom w:val="nil"/>
+              <w:right w:val="nil"/>
+            </w:tcBorders>
+            <w:shd w:val="clear" w:color="auto" w:fill="auto"/>
+            <w:noWrap/>
+            <w:vAlign w:val="bottom"/>
+            <w:hideMark/>
+          </w:tcPr>
+          <w:p>
+            <w:pPr>
+              <w:spacing w:line="240" w:lineRule="auto"/>
+              <w:jc w:val="center"/>
+              <w:rPr>
+                <w:rFonts w:ascii="Calibri" w:eastAsia="Times New Roman" w:hAnsi="Calibri" w:cs="Calibri"/>
+                <w:sz w:val="20"/>
+                <w:szCs w:val="20"/>
+                <w:lang w:val="en-US"/>
+              </w:rPr>
+            </w:pPr>
+          </w:p>
+        </w:tc>
+        <w:tc>
+          <w:tcPr>
+            <w:tcW w:w="890" w:type="dxa"/>
             <w:tcBorders>
               <w:top w:val="nil"/>
               <w:left w:val="nil"/>
@@ -20577,7 +20496,7 @@
         </w:trPr>
         <w:tc>
           <w:tcPr>
-            <w:tcW w:w="2520" w:type="dxa"/>
+            <w:tcW w:w="2790" w:type="dxa"/>
             <w:tcBorders>
               <w:top w:val="nil"/>
               <w:left w:val="nil"/>
@@ -20612,7 +20531,7 @@
         </w:tc>
         <w:tc>
           <w:tcPr>
-            <w:tcW w:w="1160" w:type="dxa"/>
+            <w:tcW w:w="890" w:type="dxa"/>
             <w:tcBorders>
               <w:top w:val="nil"/>
               <w:left w:val="nil"/>
@@ -20715,34 +20634,34 @@
         </w:trPr>
         <w:tc>
           <w:tcPr>
-            <w:tcW w:w="2520" w:type="dxa"/>
-            <w:tcBorders>
-              <w:top w:val="nil"/>
-              <w:left w:val="nil"/>
-              <w:bottom w:val="nil"/>
-              <w:right w:val="nil"/>
-            </w:tcBorders>
-            <w:shd w:val="clear" w:color="auto" w:fill="auto"/>
-            <w:noWrap/>
-            <w:vAlign w:val="bottom"/>
-            <w:hideMark/>
-          </w:tcPr>
-          <w:p>
-            <w:pPr>
-              <w:spacing w:line="240" w:lineRule="auto"/>
-              <w:jc w:val="center"/>
-              <w:rPr>
-                <w:rFonts w:ascii="Calibri" w:eastAsia="Times New Roman" w:hAnsi="Calibri" w:cs="Calibri"/>
-                <w:sz w:val="20"/>
-                <w:szCs w:val="20"/>
-                <w:lang w:val="en-US"/>
-              </w:rPr>
-            </w:pPr>
-          </w:p>
-        </w:tc>
-        <w:tc>
-          <w:tcPr>
-            <w:tcW w:w="1160" w:type="dxa"/>
+            <w:tcW w:w="2790" w:type="dxa"/>
+            <w:tcBorders>
+              <w:top w:val="nil"/>
+              <w:left w:val="nil"/>
+              <w:bottom w:val="nil"/>
+              <w:right w:val="nil"/>
+            </w:tcBorders>
+            <w:shd w:val="clear" w:color="auto" w:fill="auto"/>
+            <w:noWrap/>
+            <w:vAlign w:val="bottom"/>
+            <w:hideMark/>
+          </w:tcPr>
+          <w:p>
+            <w:pPr>
+              <w:spacing w:line="240" w:lineRule="auto"/>
+              <w:jc w:val="center"/>
+              <w:rPr>
+                <w:rFonts w:ascii="Calibri" w:eastAsia="Times New Roman" w:hAnsi="Calibri" w:cs="Calibri"/>
+                <w:sz w:val="20"/>
+                <w:szCs w:val="20"/>
+                <w:lang w:val="en-US"/>
+              </w:rPr>
+            </w:pPr>
+          </w:p>
+        </w:tc>
+        <w:tc>
+          <w:tcPr>
+            <w:tcW w:w="890" w:type="dxa"/>
             <w:tcBorders>
               <w:top w:val="nil"/>
               <w:left w:val="nil"/>
@@ -20845,7 +20764,7 @@
         </w:trPr>
         <w:tc>
           <w:tcPr>
-            <w:tcW w:w="2520" w:type="dxa"/>
+            <w:tcW w:w="2790" w:type="dxa"/>
             <w:tcBorders>
               <w:top w:val="nil"/>
               <w:left w:val="nil"/>
@@ -20880,7 +20799,7 @@
         </w:tc>
         <w:tc>
           <w:tcPr>
-            <w:tcW w:w="1160" w:type="dxa"/>
+            <w:tcW w:w="890" w:type="dxa"/>
             <w:tcBorders>
               <w:top w:val="nil"/>
               <w:left w:val="nil"/>
@@ -20983,34 +20902,34 @@
         </w:trPr>
         <w:tc>
           <w:tcPr>
-            <w:tcW w:w="2520" w:type="dxa"/>
-            <w:tcBorders>
-              <w:top w:val="nil"/>
-              <w:left w:val="nil"/>
-              <w:bottom w:val="nil"/>
-              <w:right w:val="nil"/>
-            </w:tcBorders>
-            <w:shd w:val="clear" w:color="auto" w:fill="auto"/>
-            <w:noWrap/>
-            <w:vAlign w:val="bottom"/>
-            <w:hideMark/>
-          </w:tcPr>
-          <w:p>
-            <w:pPr>
-              <w:spacing w:line="240" w:lineRule="auto"/>
-              <w:jc w:val="center"/>
-              <w:rPr>
-                <w:rFonts w:ascii="Calibri" w:eastAsia="Times New Roman" w:hAnsi="Calibri" w:cs="Calibri"/>
-                <w:sz w:val="20"/>
-                <w:szCs w:val="20"/>
-                <w:lang w:val="en-US"/>
-              </w:rPr>
-            </w:pPr>
-          </w:p>
-        </w:tc>
-        <w:tc>
-          <w:tcPr>
-            <w:tcW w:w="1160" w:type="dxa"/>
+            <w:tcW w:w="2790" w:type="dxa"/>
+            <w:tcBorders>
+              <w:top w:val="nil"/>
+              <w:left w:val="nil"/>
+              <w:bottom w:val="nil"/>
+              <w:right w:val="nil"/>
+            </w:tcBorders>
+            <w:shd w:val="clear" w:color="auto" w:fill="auto"/>
+            <w:noWrap/>
+            <w:vAlign w:val="bottom"/>
+            <w:hideMark/>
+          </w:tcPr>
+          <w:p>
+            <w:pPr>
+              <w:spacing w:line="240" w:lineRule="auto"/>
+              <w:jc w:val="center"/>
+              <w:rPr>
+                <w:rFonts w:ascii="Calibri" w:eastAsia="Times New Roman" w:hAnsi="Calibri" w:cs="Calibri"/>
+                <w:sz w:val="20"/>
+                <w:szCs w:val="20"/>
+                <w:lang w:val="en-US"/>
+              </w:rPr>
+            </w:pPr>
+          </w:p>
+        </w:tc>
+        <w:tc>
+          <w:tcPr>
+            <w:tcW w:w="890" w:type="dxa"/>
             <w:tcBorders>
               <w:top w:val="nil"/>
               <w:left w:val="nil"/>
@@ -21113,7 +21032,7 @@
         </w:trPr>
         <w:tc>
           <w:tcPr>
-            <w:tcW w:w="2520" w:type="dxa"/>
+            <w:tcW w:w="2790" w:type="dxa"/>
             <w:tcBorders>
               <w:top w:val="nil"/>
               <w:left w:val="nil"/>
@@ -21148,7 +21067,7 @@
         </w:tc>
         <w:tc>
           <w:tcPr>
-            <w:tcW w:w="1160" w:type="dxa"/>
+            <w:tcW w:w="890" w:type="dxa"/>
             <w:tcBorders>
               <w:top w:val="nil"/>
               <w:left w:val="nil"/>
@@ -21242,34 +21161,34 @@
         </w:trPr>
         <w:tc>
           <w:tcPr>
-            <w:tcW w:w="2520" w:type="dxa"/>
-            <w:tcBorders>
-              <w:top w:val="nil"/>
-              <w:left w:val="nil"/>
-              <w:bottom w:val="nil"/>
-              <w:right w:val="nil"/>
-            </w:tcBorders>
-            <w:shd w:val="clear" w:color="auto" w:fill="auto"/>
-            <w:noWrap/>
-            <w:vAlign w:val="bottom"/>
-            <w:hideMark/>
-          </w:tcPr>
-          <w:p>
-            <w:pPr>
-              <w:spacing w:line="240" w:lineRule="auto"/>
-              <w:jc w:val="center"/>
-              <w:rPr>
-                <w:rFonts w:ascii="Calibri" w:eastAsia="Times New Roman" w:hAnsi="Calibri" w:cs="Calibri"/>
-                <w:sz w:val="20"/>
-                <w:szCs w:val="20"/>
-                <w:lang w:val="en-US"/>
-              </w:rPr>
-            </w:pPr>
-          </w:p>
-        </w:tc>
-        <w:tc>
-          <w:tcPr>
-            <w:tcW w:w="1160" w:type="dxa"/>
+            <w:tcW w:w="2790" w:type="dxa"/>
+            <w:tcBorders>
+              <w:top w:val="nil"/>
+              <w:left w:val="nil"/>
+              <w:bottom w:val="nil"/>
+              <w:right w:val="nil"/>
+            </w:tcBorders>
+            <w:shd w:val="clear" w:color="auto" w:fill="auto"/>
+            <w:noWrap/>
+            <w:vAlign w:val="bottom"/>
+            <w:hideMark/>
+          </w:tcPr>
+          <w:p>
+            <w:pPr>
+              <w:spacing w:line="240" w:lineRule="auto"/>
+              <w:jc w:val="center"/>
+              <w:rPr>
+                <w:rFonts w:ascii="Calibri" w:eastAsia="Times New Roman" w:hAnsi="Calibri" w:cs="Calibri"/>
+                <w:sz w:val="20"/>
+                <w:szCs w:val="20"/>
+                <w:lang w:val="en-US"/>
+              </w:rPr>
+            </w:pPr>
+          </w:p>
+        </w:tc>
+        <w:tc>
+          <w:tcPr>
+            <w:tcW w:w="890" w:type="dxa"/>
             <w:tcBorders>
               <w:top w:val="nil"/>
               <w:left w:val="nil"/>
@@ -21363,7 +21282,7 @@
         </w:trPr>
         <w:tc>
           <w:tcPr>
-            <w:tcW w:w="2520" w:type="dxa"/>
+            <w:tcW w:w="2790" w:type="dxa"/>
             <w:tcBorders>
               <w:top w:val="nil"/>
               <w:left w:val="nil"/>
@@ -21398,7 +21317,7 @@
         </w:tc>
         <w:tc>
           <w:tcPr>
-            <w:tcW w:w="1160" w:type="dxa"/>
+            <w:tcW w:w="890" w:type="dxa"/>
             <w:tcBorders>
               <w:top w:val="nil"/>
               <w:left w:val="nil"/>
@@ -21492,34 +21411,34 @@
         </w:trPr>
         <w:tc>
           <w:tcPr>
-            <w:tcW w:w="2520" w:type="dxa"/>
-            <w:tcBorders>
-              <w:top w:val="nil"/>
-              <w:left w:val="nil"/>
-              <w:bottom w:val="nil"/>
-              <w:right w:val="nil"/>
-            </w:tcBorders>
-            <w:shd w:val="clear" w:color="auto" w:fill="auto"/>
-            <w:noWrap/>
-            <w:vAlign w:val="bottom"/>
-            <w:hideMark/>
-          </w:tcPr>
-          <w:p>
-            <w:pPr>
-              <w:spacing w:line="240" w:lineRule="auto"/>
-              <w:jc w:val="center"/>
-              <w:rPr>
-                <w:rFonts w:ascii="Calibri" w:eastAsia="Times New Roman" w:hAnsi="Calibri" w:cs="Calibri"/>
-                <w:sz w:val="20"/>
-                <w:szCs w:val="20"/>
-                <w:lang w:val="en-US"/>
-              </w:rPr>
-            </w:pPr>
-          </w:p>
-        </w:tc>
-        <w:tc>
-          <w:tcPr>
-            <w:tcW w:w="1160" w:type="dxa"/>
+            <w:tcW w:w="2790" w:type="dxa"/>
+            <w:tcBorders>
+              <w:top w:val="nil"/>
+              <w:left w:val="nil"/>
+              <w:bottom w:val="nil"/>
+              <w:right w:val="nil"/>
+            </w:tcBorders>
+            <w:shd w:val="clear" w:color="auto" w:fill="auto"/>
+            <w:noWrap/>
+            <w:vAlign w:val="bottom"/>
+            <w:hideMark/>
+          </w:tcPr>
+          <w:p>
+            <w:pPr>
+              <w:spacing w:line="240" w:lineRule="auto"/>
+              <w:jc w:val="center"/>
+              <w:rPr>
+                <w:rFonts w:ascii="Calibri" w:eastAsia="Times New Roman" w:hAnsi="Calibri" w:cs="Calibri"/>
+                <w:sz w:val="20"/>
+                <w:szCs w:val="20"/>
+                <w:lang w:val="en-US"/>
+              </w:rPr>
+            </w:pPr>
+          </w:p>
+        </w:tc>
+        <w:tc>
+          <w:tcPr>
+            <w:tcW w:w="890" w:type="dxa"/>
             <w:tcBorders>
               <w:top w:val="nil"/>
               <w:left w:val="nil"/>
@@ -21613,7 +21532,7 @@
         </w:trPr>
         <w:tc>
           <w:tcPr>
-            <w:tcW w:w="2520" w:type="dxa"/>
+            <w:tcW w:w="2790" w:type="dxa"/>
             <w:tcBorders>
               <w:top w:val="nil"/>
               <w:left w:val="nil"/>
@@ -21648,7 +21567,7 @@
         </w:tc>
         <w:tc>
           <w:tcPr>
-            <w:tcW w:w="1160" w:type="dxa"/>
+            <w:tcW w:w="890" w:type="dxa"/>
             <w:tcBorders>
               <w:top w:val="nil"/>
               <w:left w:val="nil"/>
@@ -21742,34 +21661,34 @@
         </w:trPr>
         <w:tc>
           <w:tcPr>
-            <w:tcW w:w="2520" w:type="dxa"/>
-            <w:tcBorders>
-              <w:top w:val="nil"/>
-              <w:left w:val="nil"/>
-              <w:bottom w:val="nil"/>
-              <w:right w:val="nil"/>
-            </w:tcBorders>
-            <w:shd w:val="clear" w:color="auto" w:fill="auto"/>
-            <w:noWrap/>
-            <w:vAlign w:val="bottom"/>
-            <w:hideMark/>
-          </w:tcPr>
-          <w:p>
-            <w:pPr>
-              <w:spacing w:line="240" w:lineRule="auto"/>
-              <w:jc w:val="center"/>
-              <w:rPr>
-                <w:rFonts w:ascii="Calibri" w:eastAsia="Times New Roman" w:hAnsi="Calibri" w:cs="Calibri"/>
-                <w:sz w:val="20"/>
-                <w:szCs w:val="20"/>
-                <w:lang w:val="en-US"/>
-              </w:rPr>
-            </w:pPr>
-          </w:p>
-        </w:tc>
-        <w:tc>
-          <w:tcPr>
-            <w:tcW w:w="1160" w:type="dxa"/>
+            <w:tcW w:w="2790" w:type="dxa"/>
+            <w:tcBorders>
+              <w:top w:val="nil"/>
+              <w:left w:val="nil"/>
+              <w:bottom w:val="nil"/>
+              <w:right w:val="nil"/>
+            </w:tcBorders>
+            <w:shd w:val="clear" w:color="auto" w:fill="auto"/>
+            <w:noWrap/>
+            <w:vAlign w:val="bottom"/>
+            <w:hideMark/>
+          </w:tcPr>
+          <w:p>
+            <w:pPr>
+              <w:spacing w:line="240" w:lineRule="auto"/>
+              <w:jc w:val="center"/>
+              <w:rPr>
+                <w:rFonts w:ascii="Calibri" w:eastAsia="Times New Roman" w:hAnsi="Calibri" w:cs="Calibri"/>
+                <w:sz w:val="20"/>
+                <w:szCs w:val="20"/>
+                <w:lang w:val="en-US"/>
+              </w:rPr>
+            </w:pPr>
+          </w:p>
+        </w:tc>
+        <w:tc>
+          <w:tcPr>
+            <w:tcW w:w="890" w:type="dxa"/>
             <w:tcBorders>
               <w:top w:val="nil"/>
               <w:left w:val="nil"/>
@@ -21863,7 +21782,7 @@
         </w:trPr>
         <w:tc>
           <w:tcPr>
-            <w:tcW w:w="2520" w:type="dxa"/>
+            <w:tcW w:w="2790" w:type="dxa"/>
             <w:tcBorders>
               <w:top w:val="nil"/>
               <w:left w:val="nil"/>
@@ -21898,7 +21817,7 @@
         </w:tc>
         <w:tc>
           <w:tcPr>
-            <w:tcW w:w="1160" w:type="dxa"/>
+            <w:tcW w:w="890" w:type="dxa"/>
             <w:tcBorders>
               <w:top w:val="nil"/>
               <w:left w:val="nil"/>
@@ -21992,34 +21911,34 @@
         </w:trPr>
         <w:tc>
           <w:tcPr>
-            <w:tcW w:w="2520" w:type="dxa"/>
-            <w:tcBorders>
-              <w:top w:val="nil"/>
-              <w:left w:val="nil"/>
-              <w:bottom w:val="nil"/>
-              <w:right w:val="nil"/>
-            </w:tcBorders>
-            <w:shd w:val="clear" w:color="auto" w:fill="auto"/>
-            <w:noWrap/>
-            <w:vAlign w:val="bottom"/>
-            <w:hideMark/>
-          </w:tcPr>
-          <w:p>
-            <w:pPr>
-              <w:spacing w:line="240" w:lineRule="auto"/>
-              <w:jc w:val="center"/>
-              <w:rPr>
-                <w:rFonts w:ascii="Calibri" w:eastAsia="Times New Roman" w:hAnsi="Calibri" w:cs="Calibri"/>
-                <w:sz w:val="20"/>
-                <w:szCs w:val="20"/>
-                <w:lang w:val="en-US"/>
-              </w:rPr>
-            </w:pPr>
-          </w:p>
-        </w:tc>
-        <w:tc>
-          <w:tcPr>
-            <w:tcW w:w="1160" w:type="dxa"/>
+            <w:tcW w:w="2790" w:type="dxa"/>
+            <w:tcBorders>
+              <w:top w:val="nil"/>
+              <w:left w:val="nil"/>
+              <w:bottom w:val="nil"/>
+              <w:right w:val="nil"/>
+            </w:tcBorders>
+            <w:shd w:val="clear" w:color="auto" w:fill="auto"/>
+            <w:noWrap/>
+            <w:vAlign w:val="bottom"/>
+            <w:hideMark/>
+          </w:tcPr>
+          <w:p>
+            <w:pPr>
+              <w:spacing w:line="240" w:lineRule="auto"/>
+              <w:jc w:val="center"/>
+              <w:rPr>
+                <w:rFonts w:ascii="Calibri" w:eastAsia="Times New Roman" w:hAnsi="Calibri" w:cs="Calibri"/>
+                <w:sz w:val="20"/>
+                <w:szCs w:val="20"/>
+                <w:lang w:val="en-US"/>
+              </w:rPr>
+            </w:pPr>
+          </w:p>
+        </w:tc>
+        <w:tc>
+          <w:tcPr>
+            <w:tcW w:w="890" w:type="dxa"/>
             <w:tcBorders>
               <w:top w:val="nil"/>
               <w:left w:val="nil"/>
@@ -22113,7 +22032,7 @@
         </w:trPr>
         <w:tc>
           <w:tcPr>
-            <w:tcW w:w="2520" w:type="dxa"/>
+            <w:tcW w:w="2790" w:type="dxa"/>
             <w:tcBorders>
               <w:top w:val="nil"/>
               <w:left w:val="nil"/>
@@ -22148,7 +22067,7 @@
         </w:tc>
         <w:tc>
           <w:tcPr>
-            <w:tcW w:w="1160" w:type="dxa"/>
+            <w:tcW w:w="890" w:type="dxa"/>
             <w:tcBorders>
               <w:top w:val="nil"/>
               <w:left w:val="nil"/>
@@ -22242,34 +22161,34 @@
         </w:trPr>
         <w:tc>
           <w:tcPr>
-            <w:tcW w:w="2520" w:type="dxa"/>
-            <w:tcBorders>
-              <w:top w:val="nil"/>
-              <w:left w:val="nil"/>
-              <w:bottom w:val="nil"/>
-              <w:right w:val="nil"/>
-            </w:tcBorders>
-            <w:shd w:val="clear" w:color="auto" w:fill="auto"/>
-            <w:noWrap/>
-            <w:vAlign w:val="bottom"/>
-            <w:hideMark/>
-          </w:tcPr>
-          <w:p>
-            <w:pPr>
-              <w:spacing w:line="240" w:lineRule="auto"/>
-              <w:jc w:val="center"/>
-              <w:rPr>
-                <w:rFonts w:ascii="Calibri" w:eastAsia="Times New Roman" w:hAnsi="Calibri" w:cs="Calibri"/>
-                <w:sz w:val="20"/>
-                <w:szCs w:val="20"/>
-                <w:lang w:val="en-US"/>
-              </w:rPr>
-            </w:pPr>
-          </w:p>
-        </w:tc>
-        <w:tc>
-          <w:tcPr>
-            <w:tcW w:w="1160" w:type="dxa"/>
+            <w:tcW w:w="2790" w:type="dxa"/>
+            <w:tcBorders>
+              <w:top w:val="nil"/>
+              <w:left w:val="nil"/>
+              <w:bottom w:val="nil"/>
+              <w:right w:val="nil"/>
+            </w:tcBorders>
+            <w:shd w:val="clear" w:color="auto" w:fill="auto"/>
+            <w:noWrap/>
+            <w:vAlign w:val="bottom"/>
+            <w:hideMark/>
+          </w:tcPr>
+          <w:p>
+            <w:pPr>
+              <w:spacing w:line="240" w:lineRule="auto"/>
+              <w:jc w:val="center"/>
+              <w:rPr>
+                <w:rFonts w:ascii="Calibri" w:eastAsia="Times New Roman" w:hAnsi="Calibri" w:cs="Calibri"/>
+                <w:sz w:val="20"/>
+                <w:szCs w:val="20"/>
+                <w:lang w:val="en-US"/>
+              </w:rPr>
+            </w:pPr>
+          </w:p>
+        </w:tc>
+        <w:tc>
+          <w:tcPr>
+            <w:tcW w:w="890" w:type="dxa"/>
             <w:tcBorders>
               <w:top w:val="nil"/>
               <w:left w:val="nil"/>
@@ -22363,7 +22282,7 @@
         </w:trPr>
         <w:tc>
           <w:tcPr>
-            <w:tcW w:w="2520" w:type="dxa"/>
+            <w:tcW w:w="2790" w:type="dxa"/>
             <w:tcBorders>
               <w:top w:val="nil"/>
               <w:left w:val="nil"/>
@@ -22398,7 +22317,7 @@
         </w:tc>
         <w:tc>
           <w:tcPr>
-            <w:tcW w:w="1160" w:type="dxa"/>
+            <w:tcW w:w="890" w:type="dxa"/>
             <w:tcBorders>
               <w:top w:val="nil"/>
               <w:left w:val="nil"/>
@@ -22511,34 +22430,34 @@
         </w:trPr>
         <w:tc>
           <w:tcPr>
-            <w:tcW w:w="2520" w:type="dxa"/>
-            <w:tcBorders>
-              <w:top w:val="nil"/>
-              <w:left w:val="nil"/>
-              <w:bottom w:val="nil"/>
-              <w:right w:val="nil"/>
-            </w:tcBorders>
-            <w:shd w:val="clear" w:color="auto" w:fill="auto"/>
-            <w:noWrap/>
-            <w:vAlign w:val="bottom"/>
-            <w:hideMark/>
-          </w:tcPr>
-          <w:p>
-            <w:pPr>
-              <w:spacing w:line="240" w:lineRule="auto"/>
-              <w:jc w:val="center"/>
-              <w:rPr>
-                <w:rFonts w:ascii="Calibri" w:eastAsia="Times New Roman" w:hAnsi="Calibri" w:cs="Calibri"/>
-                <w:sz w:val="20"/>
-                <w:szCs w:val="20"/>
-                <w:lang w:val="en-US"/>
-              </w:rPr>
-            </w:pPr>
-          </w:p>
-        </w:tc>
-        <w:tc>
-          <w:tcPr>
-            <w:tcW w:w="1160" w:type="dxa"/>
+            <w:tcW w:w="2790" w:type="dxa"/>
+            <w:tcBorders>
+              <w:top w:val="nil"/>
+              <w:left w:val="nil"/>
+              <w:bottom w:val="nil"/>
+              <w:right w:val="nil"/>
+            </w:tcBorders>
+            <w:shd w:val="clear" w:color="auto" w:fill="auto"/>
+            <w:noWrap/>
+            <w:vAlign w:val="bottom"/>
+            <w:hideMark/>
+          </w:tcPr>
+          <w:p>
+            <w:pPr>
+              <w:spacing w:line="240" w:lineRule="auto"/>
+              <w:jc w:val="center"/>
+              <w:rPr>
+                <w:rFonts w:ascii="Calibri" w:eastAsia="Times New Roman" w:hAnsi="Calibri" w:cs="Calibri"/>
+                <w:sz w:val="20"/>
+                <w:szCs w:val="20"/>
+                <w:lang w:val="en-US"/>
+              </w:rPr>
+            </w:pPr>
+          </w:p>
+        </w:tc>
+        <w:tc>
+          <w:tcPr>
+            <w:tcW w:w="890" w:type="dxa"/>
             <w:tcBorders>
               <w:top w:val="nil"/>
               <w:left w:val="nil"/>
@@ -22651,34 +22570,34 @@
         </w:trPr>
         <w:tc>
           <w:tcPr>
-            <w:tcW w:w="2520" w:type="dxa"/>
-            <w:tcBorders>
-              <w:top w:val="nil"/>
-              <w:left w:val="nil"/>
-              <w:bottom w:val="nil"/>
-              <w:right w:val="nil"/>
-            </w:tcBorders>
-            <w:shd w:val="clear" w:color="auto" w:fill="auto"/>
-            <w:noWrap/>
-            <w:vAlign w:val="bottom"/>
-            <w:hideMark/>
-          </w:tcPr>
-          <w:p>
-            <w:pPr>
-              <w:spacing w:line="240" w:lineRule="auto"/>
-              <w:jc w:val="center"/>
-              <w:rPr>
-                <w:rFonts w:ascii="Calibri" w:eastAsia="Times New Roman" w:hAnsi="Calibri" w:cs="Calibri"/>
-                <w:sz w:val="20"/>
-                <w:szCs w:val="20"/>
-                <w:lang w:val="en-US"/>
-              </w:rPr>
-            </w:pPr>
-          </w:p>
-        </w:tc>
-        <w:tc>
-          <w:tcPr>
-            <w:tcW w:w="1160" w:type="dxa"/>
+            <w:tcW w:w="2790" w:type="dxa"/>
+            <w:tcBorders>
+              <w:top w:val="nil"/>
+              <w:left w:val="nil"/>
+              <w:bottom w:val="nil"/>
+              <w:right w:val="nil"/>
+            </w:tcBorders>
+            <w:shd w:val="clear" w:color="auto" w:fill="auto"/>
+            <w:noWrap/>
+            <w:vAlign w:val="bottom"/>
+            <w:hideMark/>
+          </w:tcPr>
+          <w:p>
+            <w:pPr>
+              <w:spacing w:line="240" w:lineRule="auto"/>
+              <w:jc w:val="center"/>
+              <w:rPr>
+                <w:rFonts w:ascii="Calibri" w:eastAsia="Times New Roman" w:hAnsi="Calibri" w:cs="Calibri"/>
+                <w:sz w:val="20"/>
+                <w:szCs w:val="20"/>
+                <w:lang w:val="en-US"/>
+              </w:rPr>
+            </w:pPr>
+          </w:p>
+        </w:tc>
+        <w:tc>
+          <w:tcPr>
+            <w:tcW w:w="890" w:type="dxa"/>
             <w:tcBorders>
               <w:top w:val="nil"/>
               <w:left w:val="nil"/>
@@ -22763,7 +22682,7 @@
         </w:trPr>
         <w:tc>
           <w:tcPr>
-            <w:tcW w:w="2520" w:type="dxa"/>
+            <w:tcW w:w="2790" w:type="dxa"/>
             <w:tcBorders>
               <w:top w:val="nil"/>
               <w:left w:val="nil"/>
@@ -22798,7 +22717,7 @@
         </w:tc>
         <w:tc>
           <w:tcPr>
-            <w:tcW w:w="1160" w:type="dxa"/>
+            <w:tcW w:w="890" w:type="dxa"/>
             <w:tcBorders>
               <w:top w:val="nil"/>
               <w:left w:val="nil"/>
@@ -22911,7 +22830,7 @@
         </w:trPr>
         <w:tc>
           <w:tcPr>
-            <w:tcW w:w="2520" w:type="dxa"/>
+            <w:tcW w:w="2790" w:type="dxa"/>
             <w:tcBorders>
               <w:top w:val="nil"/>
               <w:left w:val="nil"/>
@@ -22957,7 +22876,7 @@
         </w:tc>
         <w:tc>
           <w:tcPr>
-            <w:tcW w:w="1160" w:type="dxa"/>
+            <w:tcW w:w="890" w:type="dxa"/>
             <w:tcBorders>
               <w:top w:val="nil"/>
               <w:left w:val="nil"/>
@@ -23197,11 +23116,399 @@
           <w:sz w:val="24"/>
           <w:szCs w:val="24"/>
         </w:rPr>
-        <w:t xml:space="preserve">continued disparities surrounding race and likelihood of arrest in the city of Berkeley, </w:t>
+        <w:t>continued disparities surrounding race and likelihood of arrest in the city of Berkeley</w:t>
+      </w:r>
+      <w:r>
+        <w:rPr>
+          <w:rFonts w:ascii="Times New Roman" w:eastAsia="Times New Roman" w:hAnsi="Times New Roman" w:cs="Times New Roman"/>
+          <w:bCs/>
+          <w:sz w:val="24"/>
+          <w:szCs w:val="24"/>
+        </w:rPr>
+        <w:t>. There are both direct differences in likelihoods of arrest for Black and White subjects in our models, but also other indicators that race plays a role</w:t>
+      </w:r>
+      <w:r>
+        <w:rPr>
+          <w:rFonts w:ascii="Times New Roman" w:eastAsia="Times New Roman" w:hAnsi="Times New Roman" w:cs="Times New Roman"/>
+          <w:bCs/>
+          <w:sz w:val="24"/>
+          <w:szCs w:val="24"/>
+        </w:rPr>
+        <w:t xml:space="preserve"> exist</w:t>
+      </w:r>
+      <w:r>
+        <w:rPr>
+          <w:rFonts w:ascii="Times New Roman" w:eastAsia="Times New Roman" w:hAnsi="Times New Roman" w:cs="Times New Roman"/>
+          <w:bCs/>
+          <w:sz w:val="24"/>
+          <w:szCs w:val="24"/>
+        </w:rPr>
+        <w:t xml:space="preserve"> in the significance of the race perception and BIPOC composition variables.  </w:t>
+      </w:r>
+      <w:r>
+        <w:rPr>
+          <w:rFonts w:ascii="Times New Roman" w:eastAsia="Times New Roman" w:hAnsi="Times New Roman" w:cs="Times New Roman"/>
+          <w:bCs/>
+          <w:sz w:val="24"/>
+          <w:szCs w:val="24"/>
+        </w:rPr>
+        <w:t xml:space="preserve">These suggest not only that there are differing odds of arrest for people of color, but more interestingly that there are general perceptions around race held by Berkeley Police that affect how stops are conducted. </w:t>
+      </w:r>
+    </w:p>
+    <w:p>
+      <w:pPr>
+        <w:spacing w:line="480" w:lineRule="auto"/>
+        <w:rPr>
+          <w:rFonts w:ascii="Times New Roman" w:eastAsia="Times New Roman" w:hAnsi="Times New Roman" w:cs="Times New Roman"/>
+          <w:bCs/>
+          <w:sz w:val="24"/>
+          <w:szCs w:val="24"/>
+        </w:rPr>
+      </w:pPr>
+      <w:r>
+        <w:rPr>
+          <w:rFonts w:ascii="Times New Roman" w:eastAsia="Times New Roman" w:hAnsi="Times New Roman" w:cs="Times New Roman"/>
+          <w:bCs/>
+          <w:sz w:val="24"/>
+          <w:szCs w:val="24"/>
+        </w:rPr>
+        <w:tab/>
+        <w:t>While the larger models lacked more specific racial data, we were still able to find broad differences in Black and White arrest odds</w:t>
+      </w:r>
+      <w:r>
+        <w:rPr>
+          <w:rFonts w:ascii="Times New Roman" w:eastAsia="Times New Roman" w:hAnsi="Times New Roman" w:cs="Times New Roman"/>
+          <w:bCs/>
+          <w:sz w:val="24"/>
+          <w:szCs w:val="24"/>
+        </w:rPr>
+        <w:t xml:space="preserve">. In the model where Subjects were white, initially the White variable did not have a significant relationship, and by the third stage had a slightly significant relationship with arrest but was still ultimately less likely to be arrested. In the model </w:t>
+      </w:r>
+      <w:r>
+        <w:rPr>
+          <w:rFonts w:ascii="Times New Roman" w:eastAsia="Times New Roman" w:hAnsi="Times New Roman" w:cs="Times New Roman"/>
+          <w:bCs/>
+          <w:sz w:val="24"/>
+          <w:szCs w:val="24"/>
+        </w:rPr>
+        <w:lastRenderedPageBreak/>
+        <w:t xml:space="preserve">where the Subjects were black, there was always a very significant relationship (p &lt; .001), and by the third stage </w:t>
+      </w:r>
+      <w:r>
+        <w:rPr>
+          <w:rFonts w:ascii="Times New Roman" w:eastAsia="Times New Roman" w:hAnsi="Times New Roman" w:cs="Times New Roman"/>
+          <w:bCs/>
+          <w:sz w:val="24"/>
+          <w:szCs w:val="24"/>
+        </w:rPr>
+        <w:t xml:space="preserve">the higher likelihood of arrest had very little change. Black subjects in these large models were not 2x as likely to be arrested, but approximately 1.6x as likely instead. It’s also worth noting that in the larger models, the tract BIPOC composition variable was not significant and therefore did not play any role in affecting the likelihood of arrest. This is in contrast with the smaller models, where it was a significant or very significant variable. </w:t>
+      </w:r>
+      <w:r>
+        <w:rPr>
+          <w:rFonts w:ascii="Times New Roman" w:eastAsia="Times New Roman" w:hAnsi="Times New Roman" w:cs="Times New Roman"/>
+          <w:bCs/>
+          <w:sz w:val="24"/>
+          <w:szCs w:val="24"/>
+        </w:rPr>
+        <w:t xml:space="preserve">This could suggest that like the other tract features, </w:t>
+      </w:r>
+      <w:proofErr w:type="spellStart"/>
+      <w:r>
+        <w:rPr>
+          <w:rFonts w:ascii="Times New Roman" w:eastAsia="Times New Roman" w:hAnsi="Times New Roman" w:cs="Times New Roman"/>
+          <w:bCs/>
+          <w:sz w:val="24"/>
+          <w:szCs w:val="24"/>
+        </w:rPr>
+        <w:t>bipoc</w:t>
+      </w:r>
+      <w:proofErr w:type="spellEnd"/>
+      <w:r>
+        <w:rPr>
+          <w:rFonts w:ascii="Times New Roman" w:eastAsia="Times New Roman" w:hAnsi="Times New Roman" w:cs="Times New Roman"/>
+          <w:bCs/>
+          <w:sz w:val="24"/>
+          <w:szCs w:val="24"/>
+        </w:rPr>
+        <w:t xml:space="preserve"> composition does not matter, or it could necessitate further examination of the interaction of the race perception and tract </w:t>
+      </w:r>
+      <w:proofErr w:type="spellStart"/>
+      <w:r>
+        <w:rPr>
+          <w:rFonts w:ascii="Times New Roman" w:eastAsia="Times New Roman" w:hAnsi="Times New Roman" w:cs="Times New Roman"/>
+          <w:bCs/>
+          <w:sz w:val="24"/>
+          <w:szCs w:val="24"/>
+        </w:rPr>
+        <w:t>bipoc</w:t>
+      </w:r>
+      <w:proofErr w:type="spellEnd"/>
+      <w:r>
+        <w:rPr>
+          <w:rFonts w:ascii="Times New Roman" w:eastAsia="Times New Roman" w:hAnsi="Times New Roman" w:cs="Times New Roman"/>
+          <w:bCs/>
+          <w:sz w:val="24"/>
+          <w:szCs w:val="24"/>
+        </w:rPr>
+        <w:t xml:space="preserve"> composition variables. </w:t>
+      </w:r>
+    </w:p>
+    <w:p>
+      <w:pPr>
+        <w:spacing w:line="480" w:lineRule="auto"/>
+        <w:rPr>
+          <w:rFonts w:ascii="Times New Roman" w:eastAsia="Times New Roman" w:hAnsi="Times New Roman" w:cs="Times New Roman"/>
+          <w:bCs/>
+          <w:sz w:val="24"/>
+          <w:szCs w:val="24"/>
+        </w:rPr>
+      </w:pPr>
+      <w:r>
+        <w:rPr>
+          <w:rFonts w:ascii="Times New Roman" w:eastAsia="Times New Roman" w:hAnsi="Times New Roman" w:cs="Times New Roman"/>
+          <w:bCs/>
+          <w:sz w:val="24"/>
+          <w:szCs w:val="24"/>
+        </w:rPr>
+        <w:tab/>
+        <w:t xml:space="preserve">The smaller models </w:t>
+      </w:r>
+      <w:r>
+        <w:rPr>
+          <w:rFonts w:ascii="Times New Roman" w:eastAsia="Times New Roman" w:hAnsi="Times New Roman" w:cs="Times New Roman"/>
+          <w:bCs/>
+          <w:sz w:val="24"/>
+          <w:szCs w:val="24"/>
+        </w:rPr>
+        <w:t xml:space="preserve">also had differences in white and black arrest odds, and added that tract </w:t>
+      </w:r>
+      <w:proofErr w:type="spellStart"/>
+      <w:r>
+        <w:rPr>
+          <w:rFonts w:ascii="Times New Roman" w:eastAsia="Times New Roman" w:hAnsi="Times New Roman" w:cs="Times New Roman"/>
+          <w:bCs/>
+          <w:sz w:val="24"/>
+          <w:szCs w:val="24"/>
+        </w:rPr>
+        <w:t>bipoc</w:t>
+      </w:r>
+      <w:proofErr w:type="spellEnd"/>
+      <w:r>
+        <w:rPr>
+          <w:rFonts w:ascii="Times New Roman" w:eastAsia="Times New Roman" w:hAnsi="Times New Roman" w:cs="Times New Roman"/>
+          <w:bCs/>
+          <w:sz w:val="24"/>
+          <w:szCs w:val="24"/>
+        </w:rPr>
+        <w:t xml:space="preserve"> composition and prior perception of race were also significant. Being white had a slightly significant relationship with arrest and made subjects less likely to be arrested, while being black consistently had a very significant relationship with arrest and made subjects more likely to be arrested. Black subjects were approximately 1.7x more likely to be arrested in the same scenario. Prior perception of race was consistently very significant in both models, and had a major increase in the likelihood of arrest. </w:t>
+      </w:r>
+      <w:r>
+        <w:rPr>
+          <w:rFonts w:ascii="Times New Roman" w:eastAsia="Times New Roman" w:hAnsi="Times New Roman" w:cs="Times New Roman"/>
+          <w:bCs/>
+          <w:sz w:val="24"/>
+          <w:szCs w:val="24"/>
+        </w:rPr>
+        <w:t xml:space="preserve">And in the smaller models where race had been perceived, tract </w:t>
+      </w:r>
+      <w:proofErr w:type="spellStart"/>
+      <w:r>
+        <w:rPr>
+          <w:rFonts w:ascii="Times New Roman" w:eastAsia="Times New Roman" w:hAnsi="Times New Roman" w:cs="Times New Roman"/>
+          <w:bCs/>
+          <w:sz w:val="24"/>
+          <w:szCs w:val="24"/>
+        </w:rPr>
+        <w:t>bipoc</w:t>
+      </w:r>
+      <w:proofErr w:type="spellEnd"/>
+      <w:r>
+        <w:rPr>
+          <w:rFonts w:ascii="Times New Roman" w:eastAsia="Times New Roman" w:hAnsi="Times New Roman" w:cs="Times New Roman"/>
+          <w:bCs/>
+          <w:sz w:val="24"/>
+          <w:szCs w:val="24"/>
+        </w:rPr>
+        <w:t xml:space="preserve"> composition was consistently very significant and also had a major increase in likelihood of arrest. </w:t>
+      </w:r>
+    </w:p>
+    <w:p>
+      <w:pPr>
+        <w:spacing w:line="480" w:lineRule="auto"/>
+        <w:rPr>
+          <w:rFonts w:ascii="Times New Roman" w:eastAsia="Times New Roman" w:hAnsi="Times New Roman" w:cs="Times New Roman"/>
+          <w:bCs/>
+          <w:sz w:val="24"/>
+          <w:szCs w:val="24"/>
+        </w:rPr>
+      </w:pPr>
+      <w:r>
+        <w:rPr>
+          <w:rFonts w:ascii="Times New Roman" w:eastAsia="Times New Roman" w:hAnsi="Times New Roman" w:cs="Times New Roman"/>
+          <w:bCs/>
+          <w:sz w:val="24"/>
+          <w:szCs w:val="24"/>
+        </w:rPr>
+        <w:tab/>
+        <w:t xml:space="preserve">These confirm the existing likelihoods that were produced by the previous report, and strengthen the broader disparities surrounding race that were not available for analysis with older data. While there are less observations in the RIPA dataset, the high significance levels of the perception of race and </w:t>
+      </w:r>
+      <w:proofErr w:type="spellStart"/>
+      <w:r>
+        <w:rPr>
+          <w:rFonts w:ascii="Times New Roman" w:eastAsia="Times New Roman" w:hAnsi="Times New Roman" w:cs="Times New Roman"/>
+          <w:bCs/>
+          <w:sz w:val="24"/>
+          <w:szCs w:val="24"/>
+        </w:rPr>
+        <w:t>bipoc</w:t>
+      </w:r>
+      <w:proofErr w:type="spellEnd"/>
+      <w:r>
+        <w:rPr>
+          <w:rFonts w:ascii="Times New Roman" w:eastAsia="Times New Roman" w:hAnsi="Times New Roman" w:cs="Times New Roman"/>
+          <w:bCs/>
+          <w:sz w:val="24"/>
+          <w:szCs w:val="24"/>
+        </w:rPr>
+        <w:t xml:space="preserve"> composition variables suggest that if the officer perceives the race of the subject prior to stop, the race of the subject and the racial composition of the surrounding </w:t>
+      </w:r>
+      <w:r>
+        <w:rPr>
+          <w:rFonts w:ascii="Times New Roman" w:eastAsia="Times New Roman" w:hAnsi="Times New Roman" w:cs="Times New Roman"/>
+          <w:bCs/>
+          <w:sz w:val="24"/>
+          <w:szCs w:val="24"/>
+        </w:rPr>
+        <w:lastRenderedPageBreak/>
+        <w:t xml:space="preserve">area play a large role in the </w:t>
+      </w:r>
+      <w:r>
+        <w:rPr>
+          <w:rFonts w:ascii="Times New Roman" w:eastAsia="Times New Roman" w:hAnsi="Times New Roman" w:cs="Times New Roman"/>
+          <w:bCs/>
+          <w:sz w:val="24"/>
+          <w:szCs w:val="24"/>
+        </w:rPr>
+        <w:t xml:space="preserve">larger result of the stop, particularly if the subject is not white or if the percent of BIPOC residents in that area is high. This suggests that officers behave differently based on race, and that there are disparities in police practices in the city of Berkeley. </w:t>
+      </w:r>
+    </w:p>
+    <w:p>
+      <w:pPr>
+        <w:spacing w:line="480" w:lineRule="auto"/>
+        <w:rPr>
+          <w:rFonts w:ascii="Times New Roman" w:eastAsia="Times New Roman" w:hAnsi="Times New Roman" w:cs="Times New Roman"/>
+          <w:bCs/>
+          <w:sz w:val="24"/>
+          <w:szCs w:val="24"/>
+        </w:rPr>
+      </w:pPr>
+      <w:r>
+        <w:rPr>
+          <w:rFonts w:ascii="Times New Roman" w:eastAsia="Times New Roman" w:hAnsi="Times New Roman" w:cs="Times New Roman"/>
+          <w:bCs/>
+          <w:sz w:val="24"/>
+          <w:szCs w:val="24"/>
+        </w:rPr>
+        <w:tab/>
+        <w:t xml:space="preserve">In both models, the majority of the local census tract features proved to either be insignificant, or to not increase or decrease likelihood of arrest. Besides racial composition of the area following perception of subject race, other factors like distance from the university, median income, or even historical stop rates did not change likelihood of arrest. </w:t>
+      </w:r>
+    </w:p>
+    <w:p>
+      <w:pPr>
+        <w:spacing w:line="480" w:lineRule="auto"/>
+        <w:rPr>
+          <w:rFonts w:ascii="Times New Roman" w:eastAsia="Times New Roman" w:hAnsi="Times New Roman" w:cs="Times New Roman"/>
+          <w:bCs/>
+          <w:sz w:val="24"/>
+          <w:szCs w:val="24"/>
+        </w:rPr>
+      </w:pPr>
+      <w:r>
+        <w:rPr>
+          <w:rFonts w:ascii="Times New Roman" w:eastAsia="Times New Roman" w:hAnsi="Times New Roman" w:cs="Times New Roman"/>
+          <w:bCs/>
+          <w:sz w:val="24"/>
+          <w:szCs w:val="24"/>
+        </w:rPr>
+        <w:tab/>
+        <w:t xml:space="preserve">It is important to note however that these are still fairly new – the insights provided by RIPA-compliant data are based on data that has only been collected this way for less than two years. It is possible that certain variables will be less significant, or may change in scale when tested again with more data. Additionally, the </w:t>
+      </w:r>
+      <w:r>
+        <w:rPr>
+          <w:rFonts w:ascii="Times New Roman" w:eastAsia="Times New Roman" w:hAnsi="Times New Roman" w:cs="Times New Roman"/>
+          <w:bCs/>
+          <w:sz w:val="24"/>
+          <w:szCs w:val="24"/>
+        </w:rPr>
+        <w:t xml:space="preserve">&lt; two year period in which this data was collected was also during the COVID-19 pandemic. While it is difficult to say just how different the RIPA data would be if it was collected in a non-quarantine environment, it is important to recognize that </w:t>
+      </w:r>
+      <w:commentRangeStart w:id="0"/>
+      <w:r>
+        <w:rPr>
+          <w:rFonts w:ascii="Times New Roman" w:eastAsia="Times New Roman" w:hAnsi="Times New Roman" w:cs="Times New Roman"/>
+          <w:bCs/>
+          <w:sz w:val="24"/>
+          <w:szCs w:val="24"/>
+        </w:rPr>
+        <w:t>the data cannot be made to be the same</w:t>
+      </w:r>
+      <w:commentRangeEnd w:id="0"/>
+      <w:r>
+        <w:rPr>
+          <w:rStyle w:val="CommentReference"/>
+        </w:rPr>
+        <w:commentReference w:id="0"/>
+      </w:r>
+      <w:r>
+        <w:rPr>
+          <w:rFonts w:ascii="Times New Roman" w:eastAsia="Times New Roman" w:hAnsi="Times New Roman" w:cs="Times New Roman"/>
+          <w:bCs/>
+          <w:sz w:val="24"/>
+          <w:szCs w:val="24"/>
+        </w:rPr>
+        <w:t xml:space="preserve">. It is possible that further research into what residents of </w:t>
+      </w:r>
+      <w:proofErr w:type="spellStart"/>
+      <w:r>
+        <w:rPr>
+          <w:rFonts w:ascii="Times New Roman" w:eastAsia="Times New Roman" w:hAnsi="Times New Roman" w:cs="Times New Roman"/>
+          <w:bCs/>
+          <w:sz w:val="24"/>
+          <w:szCs w:val="24"/>
+        </w:rPr>
+        <w:t>berkeley</w:t>
+      </w:r>
+      <w:proofErr w:type="spellEnd"/>
+      <w:r>
+        <w:rPr>
+          <w:rFonts w:ascii="Times New Roman" w:eastAsia="Times New Roman" w:hAnsi="Times New Roman" w:cs="Times New Roman"/>
+          <w:bCs/>
+          <w:sz w:val="24"/>
+          <w:szCs w:val="24"/>
+        </w:rPr>
+        <w:t xml:space="preserve"> were out more during the </w:t>
+      </w:r>
+      <w:r>
+        <w:rPr>
+          <w:rFonts w:ascii="Times New Roman" w:eastAsia="Times New Roman" w:hAnsi="Times New Roman" w:cs="Times New Roman"/>
+          <w:bCs/>
+          <w:sz w:val="24"/>
+          <w:szCs w:val="24"/>
+        </w:rPr>
+        <w:t>pandemic</w:t>
+      </w:r>
+      <w:r>
+        <w:rPr>
+          <w:rFonts w:ascii="Times New Roman" w:eastAsia="Times New Roman" w:hAnsi="Times New Roman" w:cs="Times New Roman"/>
+          <w:bCs/>
+          <w:sz w:val="24"/>
+          <w:szCs w:val="24"/>
+        </w:rPr>
+        <w:t xml:space="preserve">, and what the racial composition of those residents was, could reveal further social disparities in what demographics may have been over or under policed. We also suggest that a similar analysis to this one be performed approximately in 2025 when a larger amount of data has been collected.  </w:t>
       </w:r>
     </w:p>
     <w:sectPr>
-      <w:footerReference w:type="default" r:id="rId7"/>
+      <w:footerReference w:type="default" r:id="rId12"/>
       <w:pgSz w:w="12240" w:h="15840"/>
       <w:pgMar w:top="1440" w:right="1440" w:bottom="1440" w:left="1440" w:header="720" w:footer="720" w:gutter="0"/>
       <w:pgNumType w:start="1"/>
@@ -23210,6 +23517,45 @@
     </w:sectPr>
   </w:body>
 </w:document>
+</file>
+
+<file path=word/comments.xml><?xml version="1.0" encoding="utf-8"?>
+<w:comments xmlns:wpc="http://schemas.microsoft.com/office/word/2010/wordprocessingCanvas" xmlns:cx="http://schemas.microsoft.com/office/drawing/2014/chartex" xmlns:cx1="http://schemas.microsoft.com/office/drawing/2015/9/8/chartex" xmlns:cx2="http://schemas.microsoft.com/office/drawing/2015/10/21/chartex" xmlns:cx3="http://schemas.microsoft.com/office/drawing/2016/5/9/chartex" xmlns:cx4="http://schemas.microsoft.com/office/drawing/2016/5/10/chartex" xmlns:cx5="http://schemas.microsoft.com/office/drawing/2016/5/11/chartex" xmlns:cx6="http://schemas.microsoft.com/office/drawing/2016/5/12/chartex" xmlns:cx7="http://schemas.microsoft.com/office/drawing/2016/5/13/chartex" xmlns:cx8="http://schemas.microsoft.com/office/drawing/2016/5/14/chartex" xmlns:mc="http://schemas.openxmlformats.org/markup-compatibility/2006" xmlns:aink="http://schemas.microsoft.com/office/drawing/2016/ink" xmlns:am3d="http://schemas.microsoft.com/office/drawing/2017/model3d" xmlns:o="urn:schemas-microsoft-com:office:office" xmlns:oel="http://schemas.microsoft.com/office/2019/extlst" xmlns:r="http://schemas.openxmlformats.org/officeDocument/2006/relationships" xmlns:m="http://schemas.openxmlformats.org/officeDocument/2006/math" xmlns:v="urn:schemas-microsoft-com:vml" xmlns:wp14="http://schemas.microsoft.com/office/word/2010/wordprocessingDrawing" xmlns:wp="http://schemas.openxmlformats.org/drawingml/2006/wordprocessingDrawing" xmlns:w10="urn:schemas-microsoft-com:office:word" xmlns:w="http://schemas.openxmlformats.org/wordprocessingml/2006/main" xmlns:w14="http://schemas.microsoft.com/office/word/2010/wordml" xmlns:w15="http://schemas.microsoft.com/office/word/2012/wordml" xmlns:w16cex="http://schemas.microsoft.com/office/word/2018/wordml/cex" xmlns:w16cid="http://schemas.microsoft.com/office/word/2016/wordml/cid" xmlns:w16="http://schemas.microsoft.com/office/word/2018/wordml" xmlns:w16sdtdh="http://schemas.microsoft.com/office/word/2020/wordml/sdtdatahash" xmlns:w16se="http://schemas.microsoft.com/office/word/2015/wordml/symex" xmlns:wpg="http://schemas.microsoft.com/office/word/2010/wordprocessingGroup" xmlns:wpi="http://schemas.microsoft.com/office/word/2010/wordprocessingInk" xmlns:wne="http://schemas.microsoft.com/office/word/2006/wordml" xmlns:wps="http://schemas.microsoft.com/office/word/2010/wordprocessingShape" mc:Ignorable="w14 w15 w16se w16cid w16 w16cex w16sdtdh wp14">
+  <w:comment w:id="0" w:author="KC Harris" w:date="2022-05-05T11:19:00Z" w:initials="KH">
+    <w:p>
+      <w:pPr>
+        <w:pStyle w:val="CommentText"/>
+      </w:pPr>
+      <w:r>
+        <w:rPr>
+          <w:rStyle w:val="CommentReference"/>
+        </w:rPr>
+        <w:annotationRef/>
+      </w:r>
+      <w:r>
+        <w:t xml:space="preserve">How do I re-phrase this? </w:t>
+      </w:r>
+    </w:p>
+  </w:comment>
+</w:comments>
+</file>
+
+<file path=word/commentsExtended.xml><?xml version="1.0" encoding="utf-8"?>
+<w15:commentsEx xmlns:wpc="http://schemas.microsoft.com/office/word/2010/wordprocessingCanvas" xmlns:cx="http://schemas.microsoft.com/office/drawing/2014/chartex" xmlns:cx1="http://schemas.microsoft.com/office/drawing/2015/9/8/chartex" xmlns:cx2="http://schemas.microsoft.com/office/drawing/2015/10/21/chartex" xmlns:cx3="http://schemas.microsoft.com/office/drawing/2016/5/9/chartex" xmlns:cx4="http://schemas.microsoft.com/office/drawing/2016/5/10/chartex" xmlns:cx5="http://schemas.microsoft.com/office/drawing/2016/5/11/chartex" xmlns:cx6="http://schemas.microsoft.com/office/drawing/2016/5/12/chartex" xmlns:cx7="http://schemas.microsoft.com/office/drawing/2016/5/13/chartex" xmlns:cx8="http://schemas.microsoft.com/office/drawing/2016/5/14/chartex" xmlns:mc="http://schemas.openxmlformats.org/markup-compatibility/2006" xmlns:aink="http://schemas.microsoft.com/office/drawing/2016/ink" xmlns:am3d="http://schemas.microsoft.com/office/drawing/2017/model3d" xmlns:o="urn:schemas-microsoft-com:office:office" xmlns:oel="http://schemas.microsoft.com/office/2019/extlst" xmlns:r="http://schemas.openxmlformats.org/officeDocument/2006/relationships" xmlns:m="http://schemas.openxmlformats.org/officeDocument/2006/math" xmlns:v="urn:schemas-microsoft-com:vml" xmlns:wp14="http://schemas.microsoft.com/office/word/2010/wordprocessingDrawing" xmlns:wp="http://schemas.openxmlformats.org/drawingml/2006/wordprocessingDrawing" xmlns:w10="urn:schemas-microsoft-com:office:word" xmlns:w="http://schemas.openxmlformats.org/wordprocessingml/2006/main" xmlns:w14="http://schemas.microsoft.com/office/word/2010/wordml" xmlns:w15="http://schemas.microsoft.com/office/word/2012/wordml" xmlns:w16cex="http://schemas.microsoft.com/office/word/2018/wordml/cex" xmlns:w16cid="http://schemas.microsoft.com/office/word/2016/wordml/cid" xmlns:w16="http://schemas.microsoft.com/office/word/2018/wordml" xmlns:w16sdtdh="http://schemas.microsoft.com/office/word/2020/wordml/sdtdatahash" xmlns:w16se="http://schemas.microsoft.com/office/word/2015/wordml/symex" xmlns:wpg="http://schemas.microsoft.com/office/word/2010/wordprocessingGroup" xmlns:wpi="http://schemas.microsoft.com/office/word/2010/wordprocessingInk" xmlns:wne="http://schemas.microsoft.com/office/word/2006/wordml" xmlns:wps="http://schemas.microsoft.com/office/word/2010/wordprocessingShape" mc:Ignorable="w14 w15 w16se w16cid w16 w16cex w16sdtdh wp14">
+  <w15:commentEx w15:paraId="1E7B8BF3" w15:done="0"/>
+</w15:commentsEx>
+</file>
+
+<file path=word/commentsExtensible.xml><?xml version="1.0" encoding="utf-8"?>
+<w16cex:commentsExtensible xmlns:wpc="http://schemas.microsoft.com/office/word/2010/wordprocessingCanvas" xmlns:cx="http://schemas.microsoft.com/office/drawing/2014/chartex" xmlns:cx1="http://schemas.microsoft.com/office/drawing/2015/9/8/chartex" xmlns:cx2="http://schemas.microsoft.com/office/drawing/2015/10/21/chartex" xmlns:cx3="http://schemas.microsoft.com/office/drawing/2016/5/9/chartex" xmlns:cx4="http://schemas.microsoft.com/office/drawing/2016/5/10/chartex" xmlns:cx5="http://schemas.microsoft.com/office/drawing/2016/5/11/chartex" xmlns:cx6="http://schemas.microsoft.com/office/drawing/2016/5/12/chartex" xmlns:cx7="http://schemas.microsoft.com/office/drawing/2016/5/13/chartex" xmlns:cx8="http://schemas.microsoft.com/office/drawing/2016/5/14/chartex" xmlns:mc="http://schemas.openxmlformats.org/markup-compatibility/2006" xmlns:aink="http://schemas.microsoft.com/office/drawing/2016/ink" xmlns:am3d="http://schemas.microsoft.com/office/drawing/2017/model3d" xmlns:o="urn:schemas-microsoft-com:office:office" xmlns:oel="http://schemas.microsoft.com/office/2019/extlst" xmlns:r="http://schemas.openxmlformats.org/officeDocument/2006/relationships" xmlns:m="http://schemas.openxmlformats.org/officeDocument/2006/math" xmlns:v="urn:schemas-microsoft-com:vml" xmlns:wp14="http://schemas.microsoft.com/office/word/2010/wordprocessingDrawing" xmlns:wp="http://schemas.openxmlformats.org/drawingml/2006/wordprocessingDrawing" xmlns:w10="urn:schemas-microsoft-com:office:word" xmlns:w="http://schemas.openxmlformats.org/wordprocessingml/2006/main" xmlns:w14="http://schemas.microsoft.com/office/word/2010/wordml" xmlns:w15="http://schemas.microsoft.com/office/word/2012/wordml" xmlns:w16cex="http://schemas.microsoft.com/office/word/2018/wordml/cex" xmlns:w16cid="http://schemas.microsoft.com/office/word/2016/wordml/cid" xmlns:w16="http://schemas.microsoft.com/office/word/2018/wordml" xmlns:w16sdtdh="http://schemas.microsoft.com/office/word/2020/wordml/sdtdatahash" xmlns:w16se="http://schemas.microsoft.com/office/word/2015/wordml/symex" xmlns:wpg="http://schemas.microsoft.com/office/word/2010/wordprocessingGroup" xmlns:wpi="http://schemas.microsoft.com/office/word/2010/wordprocessingInk" xmlns:wne="http://schemas.microsoft.com/office/word/2006/wordml" xmlns:wps="http://schemas.microsoft.com/office/word/2010/wordprocessingShape" mc:Ignorable="w14 w15 w16se w16cid w16 w16cex w16sdtdh wp14">
+  <w16cex:commentExtensible w16cex:durableId="261E315A" w16cex:dateUtc="2022-05-05T18:19:00Z"/>
+</w16cex:commentsExtensible>
+</file>
+
+<file path=word/commentsIds.xml><?xml version="1.0" encoding="utf-8"?>
+<w16cid:commentsIds xmlns:wpc="http://schemas.microsoft.com/office/word/2010/wordprocessingCanvas" xmlns:cx="http://schemas.microsoft.com/office/drawing/2014/chartex" xmlns:cx1="http://schemas.microsoft.com/office/drawing/2015/9/8/chartex" xmlns:cx2="http://schemas.microsoft.com/office/drawing/2015/10/21/chartex" xmlns:cx3="http://schemas.microsoft.com/office/drawing/2016/5/9/chartex" xmlns:cx4="http://schemas.microsoft.com/office/drawing/2016/5/10/chartex" xmlns:cx5="http://schemas.microsoft.com/office/drawing/2016/5/11/chartex" xmlns:cx6="http://schemas.microsoft.com/office/drawing/2016/5/12/chartex" xmlns:cx7="http://schemas.microsoft.com/office/drawing/2016/5/13/chartex" xmlns:cx8="http://schemas.microsoft.com/office/drawing/2016/5/14/chartex" xmlns:mc="http://schemas.openxmlformats.org/markup-compatibility/2006" xmlns:aink="http://schemas.microsoft.com/office/drawing/2016/ink" xmlns:am3d="http://schemas.microsoft.com/office/drawing/2017/model3d" xmlns:o="urn:schemas-microsoft-com:office:office" xmlns:oel="http://schemas.microsoft.com/office/2019/extlst" xmlns:r="http://schemas.openxmlformats.org/officeDocument/2006/relationships" xmlns:m="http://schemas.openxmlformats.org/officeDocument/2006/math" xmlns:v="urn:schemas-microsoft-com:vml" xmlns:wp14="http://schemas.microsoft.com/office/word/2010/wordprocessingDrawing" xmlns:wp="http://schemas.openxmlformats.org/drawingml/2006/wordprocessingDrawing" xmlns:w10="urn:schemas-microsoft-com:office:word" xmlns:w="http://schemas.openxmlformats.org/wordprocessingml/2006/main" xmlns:w14="http://schemas.microsoft.com/office/word/2010/wordml" xmlns:w15="http://schemas.microsoft.com/office/word/2012/wordml" xmlns:w16cex="http://schemas.microsoft.com/office/word/2018/wordml/cex" xmlns:w16cid="http://schemas.microsoft.com/office/word/2016/wordml/cid" xmlns:w16="http://schemas.microsoft.com/office/word/2018/wordml" xmlns:w16sdtdh="http://schemas.microsoft.com/office/word/2020/wordml/sdtdatahash" xmlns:w16se="http://schemas.microsoft.com/office/word/2015/wordml/symex" xmlns:wpg="http://schemas.microsoft.com/office/word/2010/wordprocessingGroup" xmlns:wpi="http://schemas.microsoft.com/office/word/2010/wordprocessingInk" xmlns:wne="http://schemas.microsoft.com/office/word/2006/wordml" xmlns:wps="http://schemas.microsoft.com/office/word/2010/wordprocessingShape" mc:Ignorable="w14 w15 w16se w16cid w16 w16cex w16sdtdh wp14">
+  <w16cid:commentId w16cid:paraId="1E7B8BF3" w16cid:durableId="261E315A"/>
+</w16cid:commentsIds>
 </file>
 
 <file path=word/endnotes.xml><?xml version="1.0" encoding="utf-8"?>
@@ -23347,27 +23693,7 @@
             <w:szCs w:val="20"/>
             <w:u w:val="single"/>
           </w:rPr>
-          <w:t xml:space="preserve">Berkeley PD - Stop Data (Jan 26, </w:t>
-        </w:r>
-        <w:proofErr w:type="gramStart"/>
-        <w:r>
-          <w:rPr>
-            <w:color w:val="1155CC"/>
-            <w:sz w:val="20"/>
-            <w:szCs w:val="20"/>
-            <w:u w:val="single"/>
-          </w:rPr>
-          <w:t>2015</w:t>
-        </w:r>
-        <w:proofErr w:type="gramEnd"/>
-        <w:r>
-          <w:rPr>
-            <w:color w:val="1155CC"/>
-            <w:sz w:val="20"/>
-            <w:szCs w:val="20"/>
-            <w:u w:val="single"/>
-          </w:rPr>
-          <w:t xml:space="preserve"> to Sep 30, 2020)</w:t>
+          <w:t>Berkeley PD - Stop Data (Jan 26, 2015 to Sep 30, 2020)</w:t>
         </w:r>
       </w:hyperlink>
     </w:p>
@@ -23464,19 +23790,8 @@
             <w:szCs w:val="20"/>
             <w:u w:val="single"/>
           </w:rPr>
-          <w:t>American Community Survey, B</w:t>
+          <w:t>American Community Survey, B02001  RACE</w:t>
         </w:r>
-        <w:proofErr w:type="gramStart"/>
-        <w:r>
-          <w:rPr>
-            <w:color w:val="1155CC"/>
-            <w:sz w:val="20"/>
-            <w:szCs w:val="20"/>
-            <w:u w:val="single"/>
-          </w:rPr>
-          <w:t>02001  RACE</w:t>
-        </w:r>
-        <w:proofErr w:type="gramEnd"/>
       </w:hyperlink>
     </w:p>
     <w:p>
@@ -23655,6 +23970,14 @@
     <w:abstractNumId w:val="0"/>
   </w:num>
 </w:numbering>
+</file>
+
+<file path=word/people.xml><?xml version="1.0" encoding="utf-8"?>
+<w15:people xmlns:wpc="http://schemas.microsoft.com/office/word/2010/wordprocessingCanvas" xmlns:cx="http://schemas.microsoft.com/office/drawing/2014/chartex" xmlns:cx1="http://schemas.microsoft.com/office/drawing/2015/9/8/chartex" xmlns:cx2="http://schemas.microsoft.com/office/drawing/2015/10/21/chartex" xmlns:cx3="http://schemas.microsoft.com/office/drawing/2016/5/9/chartex" xmlns:cx4="http://schemas.microsoft.com/office/drawing/2016/5/10/chartex" xmlns:cx5="http://schemas.microsoft.com/office/drawing/2016/5/11/chartex" xmlns:cx6="http://schemas.microsoft.com/office/drawing/2016/5/12/chartex" xmlns:cx7="http://schemas.microsoft.com/office/drawing/2016/5/13/chartex" xmlns:cx8="http://schemas.microsoft.com/office/drawing/2016/5/14/chartex" xmlns:mc="http://schemas.openxmlformats.org/markup-compatibility/2006" xmlns:aink="http://schemas.microsoft.com/office/drawing/2016/ink" xmlns:am3d="http://schemas.microsoft.com/office/drawing/2017/model3d" xmlns:o="urn:schemas-microsoft-com:office:office" xmlns:oel="http://schemas.microsoft.com/office/2019/extlst" xmlns:r="http://schemas.openxmlformats.org/officeDocument/2006/relationships" xmlns:m="http://schemas.openxmlformats.org/officeDocument/2006/math" xmlns:v="urn:schemas-microsoft-com:vml" xmlns:wp14="http://schemas.microsoft.com/office/word/2010/wordprocessingDrawing" xmlns:wp="http://schemas.openxmlformats.org/drawingml/2006/wordprocessingDrawing" xmlns:w10="urn:schemas-microsoft-com:office:word" xmlns:w="http://schemas.openxmlformats.org/wordprocessingml/2006/main" xmlns:w14="http://schemas.microsoft.com/office/word/2010/wordml" xmlns:w15="http://schemas.microsoft.com/office/word/2012/wordml" xmlns:w16cex="http://schemas.microsoft.com/office/word/2018/wordml/cex" xmlns:w16cid="http://schemas.microsoft.com/office/word/2016/wordml/cid" xmlns:w16="http://schemas.microsoft.com/office/word/2018/wordml" xmlns:w16sdtdh="http://schemas.microsoft.com/office/word/2020/wordml/sdtdatahash" xmlns:w16se="http://schemas.microsoft.com/office/word/2015/wordml/symex" xmlns:wpg="http://schemas.microsoft.com/office/word/2010/wordprocessingGroup" xmlns:wpi="http://schemas.microsoft.com/office/word/2010/wordprocessingInk" xmlns:wne="http://schemas.microsoft.com/office/word/2006/wordml" xmlns:wps="http://schemas.microsoft.com/office/word/2010/wordprocessingShape" mc:Ignorable="w14 w15 w16se w16cid w16 w16cex w16sdtdh wp14">
+  <w15:person w15:author="KC Harris">
+    <w15:presenceInfo w15:providerId="None" w15:userId="KC Harris"/>
+  </w15:person>
+</w15:people>
 </file>
 
 <file path=word/styles.xml><?xml version="1.0" encoding="utf-8"?>
@@ -24274,7 +24597,6 @@
     <w:basedOn w:val="Normal"/>
     <w:link w:val="CommentTextChar"/>
     <w:uiPriority w:val="99"/>
-    <w:semiHidden/>
     <w:unhideWhenUsed/>
     <w:pPr>
       <w:spacing w:line="240" w:lineRule="auto"/>
@@ -24289,7 +24611,6 @@
     <w:basedOn w:val="DefaultParagraphFont"/>
     <w:link w:val="CommentText"/>
     <w:uiPriority w:val="99"/>
-    <w:semiHidden/>
     <w:rPr>
       <w:sz w:val="20"/>
       <w:szCs w:val="20"/>
@@ -24366,6 +24687,34 @@
     <w:rPr>
       <w:color w:val="605E5C"/>
       <w:shd w:val="clear" w:color="auto" w:fill="E1DFDD"/>
+    </w:rPr>
+  </w:style>
+  <w:style w:type="paragraph" w:styleId="CommentSubject">
+    <w:name w:val="annotation subject"/>
+    <w:basedOn w:val="CommentText"/>
+    <w:next w:val="CommentText"/>
+    <w:link w:val="CommentSubjectChar"/>
+    <w:uiPriority w:val="99"/>
+    <w:semiHidden/>
+    <w:unhideWhenUsed/>
+    <w:rsid w:val="002B07D2"/>
+    <w:rPr>
+      <w:b/>
+      <w:bCs/>
+    </w:rPr>
+  </w:style>
+  <w:style w:type="character" w:customStyle="1" w:styleId="CommentSubjectChar">
+    <w:name w:val="Comment Subject Char"/>
+    <w:basedOn w:val="CommentTextChar"/>
+    <w:link w:val="CommentSubject"/>
+    <w:uiPriority w:val="99"/>
+    <w:semiHidden/>
+    <w:rsid w:val="002B07D2"/>
+    <w:rPr>
+      <w:b/>
+      <w:bCs/>
+      <w:sz w:val="20"/>
+      <w:szCs w:val="20"/>
     </w:rPr>
   </w:style>
 </w:styles>
@@ -24689,4 +25038,16 @@
   </a:objectDefaults>
   <a:extraClrSchemeLst/>
 </a:theme>
+</file>
+
+<file path=customXml/item1.xml><?xml version="1.0" encoding="utf-8"?>
+<b:Sources xmlns:b="http://schemas.openxmlformats.org/officeDocument/2006/bibliography" xmlns="http://schemas.openxmlformats.org/officeDocument/2006/bibliography" SelectedStyle="\APASixthEditionOfficeOnline.xsl" StyleName="APA" Version="6"/>
+</file>
+
+<file path=customXml/itemProps1.xml><?xml version="1.0" encoding="utf-8"?>
+<ds:datastoreItem xmlns:ds="http://schemas.openxmlformats.org/officeDocument/2006/customXml" ds:itemID="{E486E052-F6A9-4E30-A32A-B59C84007CB0}">
+  <ds:schemaRefs>
+    <ds:schemaRef ds:uri="http://schemas.openxmlformats.org/officeDocument/2006/bibliography"/>
+  </ds:schemaRefs>
+</ds:datastoreItem>
 </file>
</xml_diff>